<commit_message>
Change social media and cv
</commit_message>
<xml_diff>
--- a/docs/CV.docx
+++ b/docs/CV.docx
@@ -117,40 +117,37 @@
           </w:tcPr>
           <w:p>
             <w:r>
+              <w:t>Deep Learning</w:t>
+            </w:r>
+            <w:r>
+              <w:t xml:space="preserve">, </w:t>
+            </w:r>
+            <w:r>
               <w:t>Natural Language Processing</w:t>
             </w:r>
             <w:r>
-              <w:t>, Deep Learning</w:t>
+              <w:t xml:space="preserve"> (NLP)</w:t>
             </w:r>
             <w:r>
               <w:t xml:space="preserve">, </w:t>
             </w:r>
             <w:r>
-              <w:t>Meaning Representation</w:t>
+              <w:t xml:space="preserve">Natural Language </w:t>
+            </w:r>
+            <w:r>
+              <w:t>Understanding,</w:t>
+            </w:r>
+            <w:r>
+              <w:t xml:space="preserve"> </w:t>
+            </w:r>
+            <w:r>
+              <w:t>Semantics</w:t>
             </w:r>
             <w:r>
               <w:t xml:space="preserve">, </w:t>
             </w:r>
             <w:r>
-              <w:t xml:space="preserve">Natural Language </w:t>
-            </w:r>
-            <w:r>
-              <w:t>Understanding,</w:t>
-            </w:r>
-            <w:r>
-              <w:t xml:space="preserve"> </w:t>
-            </w:r>
-            <w:r>
-              <w:t>Semantics</w:t>
-            </w:r>
-            <w:r>
-              <w:t xml:space="preserve">, </w:t>
-            </w:r>
-            <w:r>
-              <w:t>Computational Sociolinguistics</w:t>
-            </w:r>
-            <w:r>
-              <w:t xml:space="preserve"> </w:t>
+              <w:t>Resources and Evaluation for NLP</w:t>
             </w:r>
           </w:p>
         </w:tc>
@@ -448,13 +445,7 @@
               <w:ind w:left="-20"/>
             </w:pPr>
             <w:r>
-              <w:t>[</w:t>
-            </w:r>
-            <w:r>
-              <w:t>4</w:t>
-            </w:r>
-            <w:r>
-              <w:t xml:space="preserve">] </w:t>
+              <w:t xml:space="preserve">[4] </w:t>
             </w:r>
             <w:r>
               <w:rPr>
@@ -463,10 +454,7 @@
               <w:t>L. Zhang</w:t>
             </w:r>
             <w:r>
-              <w:t xml:space="preserve">, </w:t>
-            </w:r>
-            <w:r>
-              <w:t xml:space="preserve">Q. </w:t>
+              <w:t xml:space="preserve">, Q. </w:t>
             </w:r>
             <w:proofErr w:type="spellStart"/>
             <w:r>
@@ -482,10 +470,7 @@
             </w:r>
             <w:proofErr w:type="spellEnd"/>
             <w:r>
-              <w:t>-Burch</w:t>
-            </w:r>
-            <w:r>
-              <w:t xml:space="preserve">. </w:t>
+              <w:t xml:space="preserve">-Burch. </w:t>
             </w:r>
             <w:r>
               <w:rPr>
@@ -502,13 +487,7 @@
             </w:r>
             <w:proofErr w:type="spellEnd"/>
             <w:r>
-              <w:t xml:space="preserve">. In </w:t>
-            </w:r>
-            <w:r>
-              <w:t>AACL-IJCNLP 2020</w:t>
-            </w:r>
-            <w:r>
-              <w:t>.</w:t>
+              <w:t>. In AACL-IJCNLP 2020.</w:t>
             </w:r>
           </w:p>
           <w:p>

</xml_diff>

<commit_message>
Update for fellowship season
</commit_message>
<xml_diff>
--- a/docs/CV.docx
+++ b/docs/CV.docx
@@ -1,6 +1,6 @@
 
 <file path=word/document.xml><?xml version="1.0" encoding="utf-8"?>
-<w:document xmlns:wpc="http://schemas.microsoft.com/office/word/2010/wordprocessingCanvas" xmlns:cx="http://schemas.microsoft.com/office/drawing/2014/chartex" xmlns:cx1="http://schemas.microsoft.com/office/drawing/2015/9/8/chartex" xmlns:cx2="http://schemas.microsoft.com/office/drawing/2015/10/21/chartex" xmlns:cx3="http://schemas.microsoft.com/office/drawing/2016/5/9/chartex" xmlns:cx4="http://schemas.microsoft.com/office/drawing/2016/5/10/chartex" xmlns:cx5="http://schemas.microsoft.com/office/drawing/2016/5/11/chartex" xmlns:cx6="http://schemas.microsoft.com/office/drawing/2016/5/12/chartex" xmlns:cx7="http://schemas.microsoft.com/office/drawing/2016/5/13/chartex" xmlns:cx8="http://schemas.microsoft.com/office/drawing/2016/5/14/chartex" xmlns:mc="http://schemas.openxmlformats.org/markup-compatibility/2006" xmlns:aink="http://schemas.microsoft.com/office/drawing/2016/ink" xmlns:am3d="http://schemas.microsoft.com/office/drawing/2017/model3d" xmlns:o="urn:schemas-microsoft-com:office:office" xmlns:r="http://schemas.openxmlformats.org/officeDocument/2006/relationships" xmlns:m="http://schemas.openxmlformats.org/officeDocument/2006/math" xmlns:v="urn:schemas-microsoft-com:vml" xmlns:wp14="http://schemas.microsoft.com/office/word/2010/wordprocessingDrawing" xmlns:wp="http://schemas.openxmlformats.org/drawingml/2006/wordprocessingDrawing" xmlns:w10="urn:schemas-microsoft-com:office:word" xmlns:w="http://schemas.openxmlformats.org/wordprocessingml/2006/main" xmlns:w14="http://schemas.microsoft.com/office/word/2010/wordml" xmlns:w15="http://schemas.microsoft.com/office/word/2012/wordml" xmlns:w16cid="http://schemas.microsoft.com/office/word/2016/wordml/cid" xmlns:w16se="http://schemas.microsoft.com/office/word/2015/wordml/symex" xmlns:wpg="http://schemas.microsoft.com/office/word/2010/wordprocessingGroup" xmlns:wpi="http://schemas.microsoft.com/office/word/2010/wordprocessingInk" xmlns:wne="http://schemas.microsoft.com/office/word/2006/wordml" xmlns:wps="http://schemas.microsoft.com/office/word/2010/wordprocessingShape" mc:Ignorable="w14 w15 w16se w16cid wp14">
+<w:document xmlns:wpc="http://schemas.microsoft.com/office/word/2010/wordprocessingCanvas" xmlns:cx="http://schemas.microsoft.com/office/drawing/2014/chartex" xmlns:cx1="http://schemas.microsoft.com/office/drawing/2015/9/8/chartex" xmlns:cx2="http://schemas.microsoft.com/office/drawing/2015/10/21/chartex" xmlns:cx3="http://schemas.microsoft.com/office/drawing/2016/5/9/chartex" xmlns:cx4="http://schemas.microsoft.com/office/drawing/2016/5/10/chartex" xmlns:cx5="http://schemas.microsoft.com/office/drawing/2016/5/11/chartex" xmlns:cx6="http://schemas.microsoft.com/office/drawing/2016/5/12/chartex" xmlns:cx7="http://schemas.microsoft.com/office/drawing/2016/5/13/chartex" xmlns:cx8="http://schemas.microsoft.com/office/drawing/2016/5/14/chartex" xmlns:mc="http://schemas.openxmlformats.org/markup-compatibility/2006" xmlns:aink="http://schemas.microsoft.com/office/drawing/2016/ink" xmlns:am3d="http://schemas.microsoft.com/office/drawing/2017/model3d" xmlns:o="urn:schemas-microsoft-com:office:office" xmlns:r="http://schemas.openxmlformats.org/officeDocument/2006/relationships" xmlns:m="http://schemas.openxmlformats.org/officeDocument/2006/math" xmlns:v="urn:schemas-microsoft-com:vml" xmlns:wp14="http://schemas.microsoft.com/office/word/2010/wordprocessingDrawing" xmlns:wp="http://schemas.openxmlformats.org/drawingml/2006/wordprocessingDrawing" xmlns:w10="urn:schemas-microsoft-com:office:word" xmlns:w="http://schemas.openxmlformats.org/wordprocessingml/2006/main" xmlns:w14="http://schemas.microsoft.com/office/word/2010/wordml" xmlns:w15="http://schemas.microsoft.com/office/word/2012/wordml" xmlns:w16cex="http://schemas.microsoft.com/office/word/2018/wordml/cex" xmlns:w16cid="http://schemas.microsoft.com/office/word/2016/wordml/cid" xmlns:w16="http://schemas.microsoft.com/office/word/2018/wordml" xmlns:w16sdtdh="http://schemas.microsoft.com/office/word/2020/wordml/sdtdatahash" xmlns:w16se="http://schemas.microsoft.com/office/word/2015/wordml/symex" xmlns:wpg="http://schemas.microsoft.com/office/word/2010/wordprocessingGroup" xmlns:wpi="http://schemas.microsoft.com/office/word/2010/wordprocessingInk" xmlns:wne="http://schemas.microsoft.com/office/word/2006/wordml" xmlns:wps="http://schemas.microsoft.com/office/word/2010/wordprocessingShape" mc:Ignorable="w14 w15 w16se w16cid w16 w16cex w16sdtdh wp14">
   <w:body>
     <w:tbl>
       <w:tblPr>
@@ -117,37 +117,24 @@
           </w:tcPr>
           <w:p>
             <w:r>
-              <w:t>Deep Learning</w:t>
-            </w:r>
-            <w:r>
-              <w:t xml:space="preserve">, </w:t>
+              <w:t xml:space="preserve">Artificial Intelligence, Machine Learning, </w:t>
             </w:r>
             <w:r>
               <w:t>Natural Language Processing</w:t>
             </w:r>
-            <w:r>
-              <w:t xml:space="preserve"> (NLP)</w:t>
-            </w:r>
-            <w:r>
-              <w:t xml:space="preserve">, </w:t>
-            </w:r>
-            <w:r>
-              <w:t xml:space="preserve">Natural Language </w:t>
-            </w:r>
-            <w:r>
-              <w:t>Understanding,</w:t>
-            </w:r>
-            <w:r>
-              <w:t xml:space="preserve"> </w:t>
-            </w:r>
-            <w:r>
-              <w:t>Semantics</w:t>
-            </w:r>
-            <w:r>
-              <w:t xml:space="preserve">, </w:t>
-            </w:r>
-            <w:r>
-              <w:t>Resources and Evaluation for NLP</w:t>
+          </w:p>
+          <w:p>
+            <w:pPr>
+              <w:rPr>
+                <w:rFonts w:hint="eastAsia"/>
+                <w:lang w:eastAsia="zh-CN"/>
+              </w:rPr>
+            </w:pPr>
+            <w:r>
+              <w:rPr>
+                <w:lang w:eastAsia="zh-CN"/>
+              </w:rPr>
+              <w:t>Semantics and Language Understanding, Reasoning of Complex Events</w:t>
             </w:r>
           </w:p>
         </w:tc>
@@ -294,7 +281,7 @@
               <w:rPr>
                 <w:lang w:eastAsia="zh-CN"/>
               </w:rPr>
-              <w:t>0</w:t>
+              <w:t>2</w:t>
             </w:r>
             <w:r>
               <w:rPr>
@@ -445,43 +432,452 @@
               <w:ind w:left="-20"/>
             </w:pPr>
             <w:r>
+              <w:t>(</w:t>
+            </w:r>
+            <w:proofErr w:type="gramStart"/>
+            <w:r>
+              <w:t>to</w:t>
+            </w:r>
+            <w:proofErr w:type="gramEnd"/>
+            <w:r>
+              <w:t xml:space="preserve"> submit) </w:t>
+            </w:r>
+            <w:r>
+              <w:t>S. Zhou</w:t>
+            </w:r>
+            <w:r>
+              <w:t>*</w:t>
+            </w:r>
+            <w:r>
+              <w:t xml:space="preserve">, </w:t>
+            </w:r>
+            <w:r>
+              <w:rPr>
+                <w:b/>
+              </w:rPr>
+              <w:t>L. Zhang</w:t>
+            </w:r>
+            <w:r>
+              <w:rPr>
+                <w:bCs/>
+              </w:rPr>
+              <w:t>*</w:t>
+            </w:r>
+            <w:r>
+              <w:t xml:space="preserve">, </w:t>
+            </w:r>
+            <w:r>
+              <w:t xml:space="preserve">Q. </w:t>
+            </w:r>
+            <w:proofErr w:type="spellStart"/>
+            <w:r>
+              <w:t>Lyu</w:t>
+            </w:r>
+            <w:proofErr w:type="spellEnd"/>
+            <w:r>
+              <w:t xml:space="preserve">, Y. Yang, G. </w:t>
+            </w:r>
+            <w:proofErr w:type="spellStart"/>
+            <w:r>
+              <w:t>Neubig</w:t>
+            </w:r>
+            <w:proofErr w:type="spellEnd"/>
+            <w:r>
+              <w:t xml:space="preserve"> and </w:t>
+            </w:r>
+            <w:r>
+              <w:t xml:space="preserve">C. </w:t>
+            </w:r>
+            <w:proofErr w:type="spellStart"/>
+            <w:r>
+              <w:t>Callison</w:t>
+            </w:r>
+            <w:proofErr w:type="spellEnd"/>
+            <w:r>
+              <w:t xml:space="preserve">-Burch. </w:t>
+            </w:r>
+            <w:r>
+              <w:rPr>
+                <w:i/>
+              </w:rPr>
+              <w:t xml:space="preserve">Show Me More Details: Discovering Event Hierarchies from </w:t>
+            </w:r>
+            <w:proofErr w:type="spellStart"/>
+            <w:r>
+              <w:rPr>
+                <w:i/>
+              </w:rPr>
+              <w:t>WikiHow</w:t>
+            </w:r>
+            <w:proofErr w:type="spellEnd"/>
+            <w:r>
+              <w:t>. To submit to ACL rolling review</w:t>
+            </w:r>
+            <w:r>
+              <w:rPr>
+                <w:lang w:eastAsia="zh-CN"/>
+              </w:rPr>
+              <w:t>.</w:t>
+            </w:r>
+            <w:r>
+              <w:t xml:space="preserve"> </w:t>
+            </w:r>
+            <w:r>
+              <w:t>(*Equal contribution)</w:t>
+            </w:r>
+          </w:p>
+          <w:p>
+            <w:pPr>
+              <w:ind w:left="-20"/>
+            </w:pPr>
+            <w:r>
+              <w:t>(</w:t>
+            </w:r>
+            <w:proofErr w:type="gramStart"/>
+            <w:r>
+              <w:t>to</w:t>
+            </w:r>
+            <w:proofErr w:type="gramEnd"/>
+            <w:r>
+              <w:t xml:space="preserve"> submit)</w:t>
+            </w:r>
+            <w:r>
+              <w:t xml:space="preserve"> </w:t>
+            </w:r>
+            <w:r>
+              <w:rPr>
+                <w:b/>
+              </w:rPr>
+              <w:t>L. Zhang</w:t>
+            </w:r>
+            <w:r>
+              <w:t xml:space="preserve">, </w:t>
+            </w:r>
+            <w:r>
+              <w:t>I</w:t>
+            </w:r>
+            <w:r>
+              <w:t>.</w:t>
+            </w:r>
+            <w:r>
+              <w:t xml:space="preserve"> </w:t>
+            </w:r>
+            <w:r>
+              <w:t>Jindal</w:t>
+            </w:r>
+            <w:r>
+              <w:t xml:space="preserve"> and </w:t>
+            </w:r>
+            <w:r>
+              <w:t>Y.</w:t>
+            </w:r>
+            <w:r>
+              <w:t xml:space="preserve"> Li</w:t>
+            </w:r>
+            <w:r>
+              <w:t xml:space="preserve">. </w:t>
+            </w:r>
+            <w:r>
+              <w:rPr>
+                <w:i/>
+              </w:rPr>
+              <w:t>Label Definitions Improve Semantic Role Labeling</w:t>
+            </w:r>
+            <w:r>
+              <w:t xml:space="preserve">. </w:t>
+            </w:r>
+            <w:r>
+              <w:t>To submit</w:t>
+            </w:r>
+            <w:r>
+              <w:t xml:space="preserve"> to ACL rolling review</w:t>
+            </w:r>
+            <w:r>
+              <w:rPr>
+                <w:lang w:eastAsia="zh-CN"/>
+              </w:rPr>
+              <w:t>.</w:t>
+            </w:r>
+          </w:p>
+          <w:p>
+            <w:pPr>
+              <w:ind w:left="-20"/>
+            </w:pPr>
+            <w:r>
+              <w:t xml:space="preserve">[8] Y. Yang, A. </w:t>
+            </w:r>
+            <w:proofErr w:type="spellStart"/>
+            <w:r>
+              <w:t>Panagopoulou</w:t>
+            </w:r>
+            <w:proofErr w:type="spellEnd"/>
+            <w:r>
+              <w:t xml:space="preserve">, Q. </w:t>
+            </w:r>
+            <w:proofErr w:type="spellStart"/>
+            <w:r>
+              <w:t>Lyu</w:t>
+            </w:r>
+            <w:proofErr w:type="spellEnd"/>
+            <w:r>
+              <w:t xml:space="preserve">, </w:t>
+            </w:r>
+            <w:r>
+              <w:rPr>
+                <w:b/>
+                <w:bCs/>
+              </w:rPr>
+              <w:t>L. Zhang</w:t>
+            </w:r>
+            <w:r>
+              <w:t xml:space="preserve">, M. </w:t>
+            </w:r>
+            <w:proofErr w:type="spellStart"/>
+            <w:r>
+              <w:t>Yatskar</w:t>
+            </w:r>
+            <w:proofErr w:type="spellEnd"/>
+            <w:r>
+              <w:t xml:space="preserve"> and </w:t>
+            </w:r>
+            <w:r>
+              <w:t xml:space="preserve">C. </w:t>
+            </w:r>
+            <w:proofErr w:type="spellStart"/>
+            <w:r>
+              <w:t>Callison</w:t>
+            </w:r>
+            <w:proofErr w:type="spellEnd"/>
+            <w:r>
+              <w:t>-Burch</w:t>
+            </w:r>
+            <w:r>
+              <w:t xml:space="preserve">. </w:t>
+            </w:r>
+            <w:r>
+              <w:rPr>
+                <w:i/>
+                <w:iCs/>
+              </w:rPr>
+              <w:t xml:space="preserve">Visual Goal-Step Inference using </w:t>
+            </w:r>
+            <w:proofErr w:type="spellStart"/>
+            <w:r>
+              <w:rPr>
+                <w:i/>
+                <w:iCs/>
+              </w:rPr>
+              <w:t>wikiHow</w:t>
+            </w:r>
+            <w:proofErr w:type="spellEnd"/>
+            <w:r>
+              <w:t xml:space="preserve">. </w:t>
+            </w:r>
+            <w:r>
+              <w:t xml:space="preserve">In </w:t>
+            </w:r>
+            <w:proofErr w:type="spellStart"/>
+            <w:proofErr w:type="gramStart"/>
+            <w:r>
+              <w:t>arXiv</w:t>
+            </w:r>
+            <w:proofErr w:type="spellEnd"/>
+            <w:r>
+              <w:t>;</w:t>
+            </w:r>
+            <w:proofErr w:type="gramEnd"/>
+            <w:r>
+              <w:t xml:space="preserve"> presented at the 2nd Workshop on Advances in Language and Vision Research at NAACL 2021.</w:t>
+            </w:r>
+          </w:p>
+          <w:p>
+            <w:pPr>
+              <w:ind w:left="-20"/>
+            </w:pPr>
+            <w:r>
               <w:t>[</w:t>
             </w:r>
             <w:r>
+              <w:t>7</w:t>
+            </w:r>
+            <w:r>
+              <w:t xml:space="preserve">] Q. </w:t>
+            </w:r>
+            <w:proofErr w:type="spellStart"/>
+            <w:r>
+              <w:t>Lyu</w:t>
+            </w:r>
+            <w:proofErr w:type="spellEnd"/>
+            <w:r>
+              <w:t xml:space="preserve">*, </w:t>
+            </w:r>
+            <w:r>
+              <w:rPr>
+                <w:b/>
+              </w:rPr>
+              <w:t>L. Zhang</w:t>
+            </w:r>
+            <w:r>
+              <w:rPr>
+                <w:bCs/>
+              </w:rPr>
+              <w:t>*</w:t>
+            </w:r>
+            <w:r>
+              <w:t xml:space="preserve"> and C. </w:t>
+            </w:r>
+            <w:proofErr w:type="spellStart"/>
+            <w:r>
+              <w:t>Callison</w:t>
+            </w:r>
+            <w:proofErr w:type="spellEnd"/>
+            <w:r>
+              <w:t xml:space="preserve">-Burch. </w:t>
+            </w:r>
+            <w:r>
+              <w:rPr>
+                <w:i/>
+              </w:rPr>
+              <w:t>Goal-Oriented Script Construction</w:t>
+            </w:r>
+            <w:r>
+              <w:t xml:space="preserve">. In </w:t>
+            </w:r>
+            <w:r>
+              <w:t>INLG</w:t>
+            </w:r>
+            <w:r>
+              <w:t xml:space="preserve"> 202</w:t>
+            </w:r>
+            <w:r>
+              <w:t>1</w:t>
+            </w:r>
+            <w:r>
+              <w:t>.</w:t>
+            </w:r>
+          </w:p>
+          <w:p>
+            <w:pPr>
+              <w:ind w:left="-20"/>
+            </w:pPr>
+            <w:r>
+              <w:t>[</w:t>
+            </w:r>
+            <w:r>
               <w:t>6</w:t>
             </w:r>
             <w:r>
               <w:t xml:space="preserve">] </w:t>
             </w:r>
             <w:r>
-              <w:t xml:space="preserve">Q. Lyu*, </w:t>
-            </w:r>
-            <w:r>
               <w:rPr>
                 <w:b/>
               </w:rPr>
               <w:t>L. Zhang</w:t>
             </w:r>
             <w:r>
+              <w:t xml:space="preserve">, Q. </w:t>
+            </w:r>
+            <w:proofErr w:type="spellStart"/>
+            <w:r>
+              <w:t>Lyu</w:t>
+            </w:r>
+            <w:proofErr w:type="spellEnd"/>
+            <w:r>
+              <w:t xml:space="preserve"> and C. </w:t>
+            </w:r>
+            <w:proofErr w:type="spellStart"/>
+            <w:r>
+              <w:t>Callison</w:t>
+            </w:r>
+            <w:proofErr w:type="spellEnd"/>
+            <w:r>
+              <w:t xml:space="preserve">-Burch. </w:t>
+            </w:r>
+            <w:r>
+              <w:rPr>
+                <w:i/>
+              </w:rPr>
+              <w:t xml:space="preserve">Intent Detection with </w:t>
+            </w:r>
+            <w:proofErr w:type="spellStart"/>
+            <w:r>
+              <w:rPr>
+                <w:i/>
+              </w:rPr>
+              <w:t>WikiHow</w:t>
+            </w:r>
+            <w:proofErr w:type="spellEnd"/>
+            <w:r>
+              <w:t>. In AACL-IJCNLP 2020. (*Equal contribution)</w:t>
+            </w:r>
+          </w:p>
+          <w:p>
+            <w:pPr>
+              <w:ind w:left="-20"/>
+            </w:pPr>
+            <w:r>
+              <w:t>[</w:t>
+            </w:r>
+            <w:r>
+              <w:t>5</w:t>
+            </w:r>
+            <w:r>
+              <w:t xml:space="preserve">] </w:t>
+            </w:r>
+            <w:r>
+              <w:t xml:space="preserve">Q. </w:t>
+            </w:r>
+            <w:proofErr w:type="spellStart"/>
+            <w:r>
+              <w:t>Lyu</w:t>
+            </w:r>
+            <w:proofErr w:type="spellEnd"/>
+            <w:r>
+              <w:t xml:space="preserve">*, </w:t>
+            </w:r>
+            <w:r>
+              <w:rPr>
+                <w:b/>
+              </w:rPr>
+              <w:t>L. Zhang</w:t>
+            </w:r>
+            <w:r>
               <w:rPr>
                 <w:bCs/>
               </w:rPr>
               <w:t>*</w:t>
             </w:r>
             <w:r>
-              <w:t xml:space="preserve"> and C. Callison-Burch. </w:t>
-            </w:r>
-            <w:r>
-              <w:rPr>
-                <w:i/>
-              </w:rPr>
-              <w:t>Intent Detection with WikiHow</w:t>
-            </w:r>
-            <w:r>
-              <w:t>. In AACL-IJCNLP 2020.</w:t>
-            </w:r>
-            <w:r>
-              <w:t xml:space="preserve"> (*Equal contribution.)</w:t>
+              <w:t xml:space="preserve"> and C. </w:t>
+            </w:r>
+            <w:proofErr w:type="spellStart"/>
+            <w:r>
+              <w:t>Callison</w:t>
+            </w:r>
+            <w:proofErr w:type="spellEnd"/>
+            <w:r>
+              <w:t xml:space="preserve">-Burch. </w:t>
+            </w:r>
+            <w:r>
+              <w:rPr>
+                <w:i/>
+              </w:rPr>
+              <w:t xml:space="preserve">Reasoning about Goals, Steps, and Temporal Ordering with </w:t>
+            </w:r>
+            <w:proofErr w:type="spellStart"/>
+            <w:r>
+              <w:rPr>
+                <w:i/>
+              </w:rPr>
+              <w:t>WikiHow</w:t>
+            </w:r>
+            <w:proofErr w:type="spellEnd"/>
+            <w:r>
+              <w:t>. In EMNLP 2020</w:t>
+            </w:r>
+            <w:r>
+              <w:t>; presented at Workshop on Enormous Language Models at ICLR 2021.</w:t>
             </w:r>
           </w:p>
           <w:p>
@@ -489,7 +885,7 @@
               <w:ind w:left="-20"/>
             </w:pPr>
             <w:r>
-              <w:t xml:space="preserve">[5] </w:t>
+              <w:t xml:space="preserve">[4] </w:t>
             </w:r>
             <w:r>
               <w:rPr>
@@ -498,142 +894,150 @@
               <w:t>L. Zhang</w:t>
             </w:r>
             <w:r>
-              <w:t xml:space="preserve">, Q. Lyu and C. Callison-Burch. </w:t>
-            </w:r>
-            <w:r>
-              <w:rPr>
-                <w:i/>
-              </w:rPr>
-              <w:t>Reasoning about Goals, Steps, and Temporal Ordering with WikiHow</w:t>
+              <w:t>, H.</w:t>
+            </w:r>
+            <w:r>
+              <w:t xml:space="preserve"> Zhu, </w:t>
+            </w:r>
+            <w:r>
+              <w:t>S.</w:t>
+            </w:r>
+            <w:r>
+              <w:t xml:space="preserve"> Brahma and </w:t>
+            </w:r>
+            <w:r>
+              <w:t>Y.</w:t>
+            </w:r>
+            <w:r>
+              <w:t xml:space="preserve"> Li</w:t>
+            </w:r>
+            <w:r>
+              <w:t xml:space="preserve">. </w:t>
+            </w:r>
+            <w:r>
+              <w:rPr>
+                <w:i/>
+              </w:rPr>
+              <w:t>Small but Mighty: New Benchmarks for Split and Rephrase</w:t>
+            </w:r>
+            <w:r>
+              <w:t>. In EMNLP 2020</w:t>
+            </w:r>
+            <w:r>
+              <w:rPr>
+                <w:lang w:eastAsia="zh-CN"/>
+              </w:rPr>
+              <w:t>.</w:t>
+            </w:r>
+          </w:p>
+          <w:p>
+            <w:pPr>
+              <w:ind w:left="-20"/>
+            </w:pPr>
+            <w:r>
+              <w:t>[</w:t>
+            </w:r>
+            <w:r>
+              <w:t>3</w:t>
+            </w:r>
+            <w:r>
+              <w:t xml:space="preserve">] </w:t>
+            </w:r>
+            <w:r>
+              <w:rPr>
+                <w:b/>
+              </w:rPr>
+              <w:t>L. Zhang</w:t>
+            </w:r>
+            <w:r>
+              <w:t xml:space="preserve">, S. R. </w:t>
+            </w:r>
+            <w:proofErr w:type="gramStart"/>
+            <w:r>
+              <w:t>Wilson</w:t>
+            </w:r>
+            <w:proofErr w:type="gramEnd"/>
+            <w:r>
+              <w:t xml:space="preserve"> and R. </w:t>
+            </w:r>
+            <w:proofErr w:type="spellStart"/>
+            <w:r>
+              <w:t>Mihalcea</w:t>
+            </w:r>
+            <w:proofErr w:type="spellEnd"/>
+            <w:r>
+              <w:t xml:space="preserve">. </w:t>
+            </w:r>
+            <w:r>
+              <w:rPr>
+                <w:i/>
+              </w:rPr>
+              <w:t>Multi-Label Transfer Learning for Semantic Similarity</w:t>
+            </w:r>
+            <w:r>
+              <w:t xml:space="preserve">. </w:t>
+            </w:r>
+            <w:r>
+              <w:t>In</w:t>
+            </w:r>
+            <w:r>
+              <w:t xml:space="preserve"> *SEM 2019 and presented at NAACL 2019.</w:t>
+            </w:r>
+          </w:p>
+          <w:p>
+            <w:pPr>
+              <w:ind w:left="-20"/>
+            </w:pPr>
+            <w:r>
+              <w:t>[</w:t>
+            </w:r>
+            <w:r>
+              <w:t>2</w:t>
+            </w:r>
+            <w:r>
+              <w:t xml:space="preserve">] </w:t>
+            </w:r>
+            <w:r>
+              <w:rPr>
+                <w:b/>
+              </w:rPr>
+              <w:t>L. Zhang</w:t>
+            </w:r>
+            <w:r>
+              <w:t xml:space="preserve">, S. R. </w:t>
+            </w:r>
+            <w:proofErr w:type="gramStart"/>
+            <w:r>
+              <w:t>Wilson</w:t>
+            </w:r>
+            <w:proofErr w:type="gramEnd"/>
+            <w:r>
+              <w:t xml:space="preserve"> and R. </w:t>
+            </w:r>
+            <w:proofErr w:type="spellStart"/>
+            <w:r>
+              <w:t>Mihalcea</w:t>
+            </w:r>
+            <w:proofErr w:type="spellEnd"/>
+            <w:r>
+              <w:t xml:space="preserve">. </w:t>
+            </w:r>
+            <w:r>
+              <w:rPr>
+                <w:i/>
+              </w:rPr>
+              <w:t>Direct Network Transfer: Transfer Learning of Sentence Embeddings for Semantic Similarity</w:t>
             </w:r>
             <w:r>
               <w:t xml:space="preserve">. In </w:t>
             </w:r>
-            <w:r>
-              <w:t xml:space="preserve">EMNLP </w:t>
-            </w:r>
-            <w:r>
-              <w:t>2020.</w:t>
-            </w:r>
-          </w:p>
-          <w:p>
-            <w:pPr>
-              <w:ind w:left="-20"/>
-            </w:pPr>
-            <w:r>
-              <w:t xml:space="preserve">[4] </w:t>
-            </w:r>
-            <w:r>
-              <w:rPr>
-                <w:b/>
-              </w:rPr>
-              <w:t>L. Zhang</w:t>
-            </w:r>
-            <w:r>
-              <w:t>, H.</w:t>
-            </w:r>
-            <w:r>
-              <w:t xml:space="preserve"> Zhu, </w:t>
-            </w:r>
-            <w:r>
-              <w:t>S.</w:t>
-            </w:r>
-            <w:r>
-              <w:t xml:space="preserve"> Brahma and </w:t>
-            </w:r>
-            <w:r>
-              <w:t>Y.</w:t>
-            </w:r>
-            <w:r>
-              <w:t xml:space="preserve"> Li</w:t>
-            </w:r>
-            <w:r>
-              <w:t xml:space="preserve">. </w:t>
-            </w:r>
-            <w:r>
-              <w:rPr>
-                <w:i/>
-              </w:rPr>
-              <w:t>Small but Mighty: New Benchmarks for Split and Rephrase</w:t>
-            </w:r>
-            <w:r>
-              <w:t>. In EMNLP 2020</w:t>
-            </w:r>
-            <w:r>
-              <w:rPr>
-                <w:lang w:eastAsia="zh-CN"/>
-              </w:rPr>
-              <w:t>.</w:t>
-            </w:r>
-          </w:p>
-          <w:p>
-            <w:pPr>
-              <w:ind w:left="-20"/>
-            </w:pPr>
-            <w:r>
-              <w:t>[</w:t>
-            </w:r>
-            <w:r>
-              <w:t>3</w:t>
-            </w:r>
-            <w:r>
-              <w:t xml:space="preserve">] </w:t>
-            </w:r>
-            <w:r>
-              <w:rPr>
-                <w:b/>
-              </w:rPr>
-              <w:t>L. Zhang</w:t>
-            </w:r>
-            <w:r>
-              <w:t xml:space="preserve">, S. R. Wilson and R. Mihalcea. </w:t>
-            </w:r>
-            <w:r>
-              <w:rPr>
-                <w:i/>
-              </w:rPr>
-              <w:t>Multi-Label Transfer Learning for Semantic Similarity</w:t>
-            </w:r>
-            <w:r>
-              <w:t xml:space="preserve">. </w:t>
-            </w:r>
-            <w:r>
-              <w:t>In</w:t>
-            </w:r>
-            <w:r>
-              <w:t xml:space="preserve"> *SEM 2019 and presented at NAACL 2019.</w:t>
-            </w:r>
-          </w:p>
-          <w:p>
-            <w:pPr>
-              <w:ind w:left="-20"/>
-            </w:pPr>
-            <w:r>
-              <w:t>[</w:t>
-            </w:r>
-            <w:r>
-              <w:t>2</w:t>
-            </w:r>
-            <w:r>
-              <w:t xml:space="preserve">] </w:t>
-            </w:r>
-            <w:r>
-              <w:rPr>
-                <w:b/>
-              </w:rPr>
-              <w:t>L. Zhang</w:t>
-            </w:r>
-            <w:r>
-              <w:t xml:space="preserve">, S. R. Wilson and R. Mihalcea. </w:t>
-            </w:r>
-            <w:r>
-              <w:rPr>
-                <w:i/>
-              </w:rPr>
-              <w:t>Direct Network Transfer: Transfer Learning of Sentence Embeddings for Semantic Similarity</w:t>
-            </w:r>
-            <w:r>
-              <w:t xml:space="preserve">. In arXiv </w:t>
+            <w:proofErr w:type="spellStart"/>
+            <w:r>
+              <w:t>arXiv</w:t>
+            </w:r>
+            <w:proofErr w:type="spellEnd"/>
+            <w:r>
+              <w:t xml:space="preserve"> </w:t>
             </w:r>
             <w:r>
               <w:rPr>
@@ -666,7 +1070,15 @@
               <w:t>C.</w:t>
             </w:r>
             <w:r>
-              <w:t xml:space="preserve"> Finegan-Dollak, J</w:t>
+              <w:t xml:space="preserve"> </w:t>
+            </w:r>
+            <w:proofErr w:type="spellStart"/>
+            <w:r>
+              <w:t>Finegan-Dollak</w:t>
+            </w:r>
+            <w:proofErr w:type="spellEnd"/>
+            <w:r>
+              <w:t>, J</w:t>
             </w:r>
             <w:r>
               <w:t>.</w:t>
@@ -717,13 +1129,29 @@
               <w:t>Ramanathan, S.</w:t>
             </w:r>
             <w:r>
-              <w:t xml:space="preserve"> Sa</w:t>
-            </w:r>
-            <w:r>
-              <w:t>dasivam, R. Zhang and D.</w:t>
-            </w:r>
-            <w:r>
-              <w:t xml:space="preserve"> Radev. </w:t>
+              <w:t xml:space="preserve"> </w:t>
+            </w:r>
+            <w:proofErr w:type="spellStart"/>
+            <w:r>
+              <w:t>Sa</w:t>
+            </w:r>
+            <w:r>
+              <w:t>dasivam</w:t>
+            </w:r>
+            <w:proofErr w:type="spellEnd"/>
+            <w:r>
+              <w:t>, R. Zhang and D.</w:t>
+            </w:r>
+            <w:r>
+              <w:t xml:space="preserve"> </w:t>
+            </w:r>
+            <w:proofErr w:type="spellStart"/>
+            <w:r>
+              <w:t>Radev</w:t>
+            </w:r>
+            <w:proofErr w:type="spellEnd"/>
+            <w:r>
+              <w:t xml:space="preserve">. </w:t>
             </w:r>
             <w:r>
               <w:rPr>
@@ -811,7 +1239,42 @@
               <w:rPr>
                 <w:b/>
               </w:rPr>
-              <w:t>Goal-Step Inference with WikiHow</w:t>
+              <w:t xml:space="preserve">Script Learning with </w:t>
+            </w:r>
+            <w:proofErr w:type="spellStart"/>
+            <w:r>
+              <w:rPr>
+                <w:b/>
+              </w:rPr>
+              <w:t>wikiHow</w:t>
+            </w:r>
+            <w:proofErr w:type="spellEnd"/>
+            <w:r>
+              <w:rPr>
+                <w:b/>
+              </w:rPr>
+              <w:t>: Goal-Step Inference</w:t>
+            </w:r>
+            <w:r>
+              <w:rPr>
+                <w:b/>
+                <w:vertAlign w:val="superscript"/>
+              </w:rPr>
+              <w:t>[5,</w:t>
+            </w:r>
+            <w:r>
+              <w:rPr>
+                <w:b/>
+                <w:vertAlign w:val="superscript"/>
+              </w:rPr>
+              <w:t>7</w:t>
+            </w:r>
+            <w:r>
+              <w:rPr>
+                <w:b/>
+                <w:vertAlign w:val="superscript"/>
+              </w:rPr>
+              <w:t>]</w:t>
             </w:r>
             <w:r>
               <w:rPr>
@@ -832,6 +1295,240 @@
               <w:t xml:space="preserve"> – </w:t>
             </w:r>
             <w:r>
+              <w:t>May 2020</w:t>
+            </w:r>
+          </w:p>
+          <w:p>
+            <w:pPr>
+              <w:rPr>
+                <w:u w:val="single"/>
+              </w:rPr>
+            </w:pPr>
+            <w:r>
+              <w:rPr>
+                <w:u w:val="single"/>
+              </w:rPr>
+              <w:t>“Hire an attorney” is a step to “sue someone”; so is “go to court”, which happens later</w:t>
+            </w:r>
+          </w:p>
+          <w:p>
+            <w:r>
+              <w:rPr>
+                <w:i/>
+              </w:rPr>
+              <w:t>Advise</w:t>
+            </w:r>
+            <w:r>
+              <w:rPr>
+                <w:i/>
+              </w:rPr>
+              <w:t>d by</w:t>
+            </w:r>
+            <w:r>
+              <w:rPr>
+                <w:i/>
+              </w:rPr>
+              <w:t xml:space="preserve"> Prof. Chris </w:t>
+            </w:r>
+            <w:proofErr w:type="spellStart"/>
+            <w:r>
+              <w:rPr>
+                <w:i/>
+              </w:rPr>
+              <w:t>Callison</w:t>
+            </w:r>
+            <w:proofErr w:type="spellEnd"/>
+            <w:r>
+              <w:rPr>
+                <w:i/>
+              </w:rPr>
+              <w:t>-Burch</w:t>
+            </w:r>
+            <w:r>
+              <w:rPr>
+                <w:i/>
+              </w:rPr>
+              <w:t>, part of the DARPA KAIROS project</w:t>
+            </w:r>
+          </w:p>
+          <w:p>
+            <w:r>
+              <w:t xml:space="preserve">• </w:t>
+            </w:r>
+            <w:r>
+              <w:t>Goal-step and temporal relations between two events are important common-senses for AI systems, especially for dialog agents that helps with tasks</w:t>
+            </w:r>
+            <w:r>
+              <w:t>.</w:t>
+            </w:r>
+          </w:p>
+          <w:p>
+            <w:r>
+              <w:t>•</w:t>
+            </w:r>
+            <w:r>
+              <w:t xml:space="preserve"> </w:t>
+            </w:r>
+            <w:r>
+              <w:t xml:space="preserve">We collect such data to-scale from the how-to website </w:t>
+            </w:r>
+            <w:proofErr w:type="spellStart"/>
+            <w:r>
+              <w:t>wikiHow</w:t>
+            </w:r>
+            <w:proofErr w:type="spellEnd"/>
+            <w:r>
+              <w:t xml:space="preserve"> for model </w:t>
+            </w:r>
+            <w:r>
+              <w:t>training and</w:t>
+            </w:r>
+            <w:r>
+              <w:t xml:space="preserve"> use crowdsourcing to curate a high-quality subset as an evaluation benchmark</w:t>
+            </w:r>
+            <w:r>
+              <w:t>.</w:t>
+            </w:r>
+          </w:p>
+          <w:p>
+            <w:r>
+              <w:t>•</w:t>
+            </w:r>
+            <w:r>
+              <w:t xml:space="preserve"> </w:t>
+            </w:r>
+            <w:r>
+              <w:t>Models pre-trained with our data show</w:t>
+            </w:r>
+            <w:r>
+              <w:t xml:space="preserve"> strong zero- and few-shot performance on various </w:t>
+            </w:r>
+            <w:r>
+              <w:t>other</w:t>
+            </w:r>
+            <w:r>
+              <w:t xml:space="preserve"> tasks, </w:t>
+            </w:r>
+            <w:r>
+              <w:t>such as story completion, intent detection, and event prediction</w:t>
+            </w:r>
+            <w:r>
+              <w:t>.</w:t>
+            </w:r>
+          </w:p>
+          <w:p>
+            <w:r>
+              <w:t>•</w:t>
+            </w:r>
+            <w:r>
+              <w:t xml:space="preserve"> Based on these models, we develop a pipeline to construct all the steps given a goal, which is available in 18 languages and can transfer to distant domains.</w:t>
+            </w:r>
+          </w:p>
+        </w:tc>
+      </w:tr>
+      <w:tr>
+        <w:trPr>
+          <w:trHeight w:val="2970"/>
+        </w:trPr>
+        <w:tc>
+          <w:tcPr>
+            <w:tcW w:w="1885" w:type="dxa"/>
+            <w:vMerge/>
+          </w:tcPr>
+          <w:p>
+            <w:pPr>
+              <w:pStyle w:val="Heading2"/>
+            </w:pPr>
+          </w:p>
+        </w:tc>
+        <w:tc>
+          <w:tcPr>
+            <w:tcW w:w="270" w:type="dxa"/>
+            <w:vMerge/>
+          </w:tcPr>
+          <w:p/>
+        </w:tc>
+        <w:tc>
+          <w:tcPr>
+            <w:tcW w:w="8550" w:type="dxa"/>
+            <w:gridSpan w:val="2"/>
+          </w:tcPr>
+          <w:p>
+            <w:pPr>
+              <w:tabs>
+                <w:tab w:val="right" w:pos="8160"/>
+              </w:tabs>
+              <w:rPr>
+                <w:b/>
+              </w:rPr>
+            </w:pPr>
+            <w:r>
+              <w:rPr>
+                <w:b/>
+              </w:rPr>
+              <w:t xml:space="preserve">Script Learning with </w:t>
+            </w:r>
+            <w:proofErr w:type="spellStart"/>
+            <w:r>
+              <w:rPr>
+                <w:b/>
+              </w:rPr>
+              <w:t>wikiHow</w:t>
+            </w:r>
+            <w:proofErr w:type="spellEnd"/>
+            <w:r>
+              <w:rPr>
+                <w:b/>
+              </w:rPr>
+              <w:t>:</w:t>
+            </w:r>
+            <w:r>
+              <w:rPr>
+                <w:b/>
+              </w:rPr>
+              <w:t xml:space="preserve"> Application in Dialog</w:t>
+            </w:r>
+            <w:r>
+              <w:rPr>
+                <w:b/>
+                <w:vertAlign w:val="superscript"/>
+              </w:rPr>
+              <w:t>[</w:t>
+            </w:r>
+            <w:r>
+              <w:rPr>
+                <w:b/>
+                <w:vertAlign w:val="superscript"/>
+              </w:rPr>
+              <w:t>6</w:t>
+            </w:r>
+            <w:r>
+              <w:rPr>
+                <w:b/>
+                <w:vertAlign w:val="superscript"/>
+              </w:rPr>
+              <w:t>,8</w:t>
+            </w:r>
+            <w:r>
+              <w:rPr>
+                <w:b/>
+                <w:vertAlign w:val="superscript"/>
+              </w:rPr>
+              <w:t>]</w:t>
+            </w:r>
+            <w:r>
+              <w:rPr>
+                <w:b/>
+              </w:rPr>
+              <w:tab/>
+            </w:r>
+            <w:r>
+              <w:t>May 2020</w:t>
+            </w:r>
+            <w:r>
+              <w:t xml:space="preserve"> – </w:t>
+            </w:r>
+            <w:r>
               <w:t>Present</w:t>
             </w:r>
           </w:p>
@@ -845,15 +1542,61 @@
               <w:rPr>
                 <w:u w:val="single"/>
               </w:rPr>
-              <w:t>Propose resources and evaluation for reasoning about goals and steps using wikiHow</w:t>
-            </w:r>
-          </w:p>
-          <w:p>
-            <w:r>
-              <w:rPr>
-                <w:i/>
-              </w:rPr>
-              <w:t>Adviser: Prof. Chris Callison-Burch</w:t>
+              <w:t xml:space="preserve">User: “How do I clean shoes?” Bot: “First brush off dirt, then apply a mild detergent.” </w:t>
+            </w:r>
+          </w:p>
+          <w:p>
+            <w:r>
+              <w:rPr>
+                <w:i/>
+              </w:rPr>
+              <w:t>Advise</w:t>
+            </w:r>
+            <w:r>
+              <w:rPr>
+                <w:i/>
+              </w:rPr>
+              <w:t>d by</w:t>
+            </w:r>
+            <w:r>
+              <w:rPr>
+                <w:i/>
+              </w:rPr>
+              <w:t xml:space="preserve"> Prof. Chris </w:t>
+            </w:r>
+            <w:proofErr w:type="spellStart"/>
+            <w:r>
+              <w:rPr>
+                <w:i/>
+              </w:rPr>
+              <w:t>Callison</w:t>
+            </w:r>
+            <w:proofErr w:type="spellEnd"/>
+            <w:r>
+              <w:rPr>
+                <w:i/>
+              </w:rPr>
+              <w:t>-Burch</w:t>
+            </w:r>
+            <w:r>
+              <w:rPr>
+                <w:i/>
+              </w:rPr>
+              <w:t xml:space="preserve">, part of the Alexa Prize </w:t>
+            </w:r>
+            <w:proofErr w:type="spellStart"/>
+            <w:r>
+              <w:rPr>
+                <w:i/>
+              </w:rPr>
+              <w:t>TaskBot</w:t>
+            </w:r>
+            <w:proofErr w:type="spellEnd"/>
+            <w:r>
+              <w:rPr>
+                <w:i/>
+              </w:rPr>
+              <w:t xml:space="preserve"> Challenge 2021</w:t>
             </w:r>
           </w:p>
           <w:p>
@@ -861,16 +1604,7 @@
               <w:t xml:space="preserve">• </w:t>
             </w:r>
             <w:r>
-              <w:t>Crawled</w:t>
-            </w:r>
-            <w:r>
-              <w:t xml:space="preserve"> the wikiHow </w:t>
-            </w:r>
-            <w:r>
-              <w:t>website and released</w:t>
-            </w:r>
-            <w:r>
-              <w:t xml:space="preserve"> structured and easy-to-consume data.</w:t>
+              <w:t>An important component of dialog systems is intent detection from utterances.</w:t>
             </w:r>
           </w:p>
           <w:p>
@@ -881,19 +1615,37 @@
               <w:t xml:space="preserve"> </w:t>
             </w:r>
             <w:r>
-              <w:t>Sampled</w:t>
+              <w:t xml:space="preserve">Goal-step data from </w:t>
+            </w:r>
+            <w:proofErr w:type="spellStart"/>
+            <w:r>
+              <w:t>wikiHow</w:t>
+            </w:r>
+            <w:proofErr w:type="spellEnd"/>
+            <w:r>
+              <w:t xml:space="preserve"> can serve as a strong data source for learning intent detection, achieving state-of-the-art performances on several, multilingual benchmarks</w:t>
+            </w:r>
+            <w:r>
+              <w:t>.</w:t>
+            </w:r>
+          </w:p>
+          <w:p>
+            <w:r>
+              <w:t>•</w:t>
             </w:r>
             <w:r>
               <w:t xml:space="preserve"> </w:t>
             </w:r>
             <w:r>
-              <w:t>training data and</w:t>
-            </w:r>
-            <w:r>
-              <w:t xml:space="preserve"> curated</w:t>
-            </w:r>
-            <w:r>
-              <w:t xml:space="preserve"> benchmarks for inferring the goal from a step, inferring the step from a goal, and the temporal relation between two steps given a goal.</w:t>
+              <w:t xml:space="preserve">We link steps to other </w:t>
+            </w:r>
+            <w:proofErr w:type="spellStart"/>
+            <w:r>
+              <w:t>wikiHow</w:t>
+            </w:r>
+            <w:proofErr w:type="spellEnd"/>
+            <w:r>
+              <w:t xml:space="preserve"> articles with high precision and recall by exploring various approaches based on semantic similarity, allowing for hierarchical lookups.</w:t>
             </w:r>
           </w:p>
           <w:p>
@@ -901,16 +1653,18 @@
               <w:t>•</w:t>
             </w:r>
             <w:r>
-              <w:t xml:space="preserve"> Showed strong zero- and few-shot performance on various </w:t>
-            </w:r>
-            <w:r>
-              <w:t>natural language understanding tasks</w:t>
-            </w:r>
-            <w:r>
-              <w:t>, using our data for pre-training.</w:t>
-            </w:r>
-          </w:p>
-          <w:p>
+              <w:t xml:space="preserve"> The steps can also be represented as images or videos, and thus multimodal dialogs are made possible by, for example, showing users instructional videos.</w:t>
+            </w:r>
+          </w:p>
+          <w:p>
+            <w:pPr>
+              <w:tabs>
+                <w:tab w:val="right" w:pos="8160"/>
+              </w:tabs>
+              <w:rPr>
+                <w:b/>
+              </w:rPr>
+            </w:pPr>
             <w:r>
               <w:t>•</w:t>
             </w:r>
@@ -918,16 +1672,359 @@
               <w:t xml:space="preserve"> </w:t>
             </w:r>
             <w:r>
-              <w:t>Showed state-of-the-art performance</w:t>
+              <w:t>We are developing a chatbot that helps user do household tasks.</w:t>
+            </w:r>
+          </w:p>
+        </w:tc>
+      </w:tr>
+      <w:tr>
+        <w:trPr>
+          <w:trHeight w:val="2970"/>
+        </w:trPr>
+        <w:tc>
+          <w:tcPr>
+            <w:tcW w:w="1885" w:type="dxa"/>
+            <w:vMerge/>
+          </w:tcPr>
+          <w:p>
+            <w:pPr>
+              <w:pStyle w:val="Heading2"/>
+            </w:pPr>
+          </w:p>
+        </w:tc>
+        <w:tc>
+          <w:tcPr>
+            <w:tcW w:w="270" w:type="dxa"/>
+            <w:vMerge/>
+          </w:tcPr>
+          <w:p/>
+        </w:tc>
+        <w:tc>
+          <w:tcPr>
+            <w:tcW w:w="8550" w:type="dxa"/>
+            <w:gridSpan w:val="2"/>
+          </w:tcPr>
+          <w:p>
+            <w:pPr>
+              <w:tabs>
+                <w:tab w:val="right" w:pos="8160"/>
+              </w:tabs>
+              <w:rPr>
+                <w:b/>
+              </w:rPr>
+            </w:pPr>
+            <w:r>
+              <w:rPr>
+                <w:b/>
+              </w:rPr>
+              <w:t>Label-Aware Semantic Role Labeling with Definitions</w:t>
+            </w:r>
+            <w:r>
+              <w:rPr>
+                <w:b/>
+              </w:rPr>
+              <w:tab/>
+            </w:r>
+            <w:r>
+              <w:t>May</w:t>
+            </w:r>
+            <w:r>
+              <w:t xml:space="preserve"> 20</w:t>
+            </w:r>
+            <w:r>
+              <w:t>21</w:t>
+            </w:r>
+            <w:r>
+              <w:t xml:space="preserve"> – </w:t>
+            </w:r>
+            <w:r>
+              <w:t>Aug</w:t>
+            </w:r>
+            <w:r>
+              <w:t xml:space="preserve"> 20</w:t>
+            </w:r>
+            <w:r>
+              <w:t>21</w:t>
+            </w:r>
+          </w:p>
+          <w:p>
+            <w:pPr>
+              <w:rPr>
+                <w:u w:val="single"/>
+              </w:rPr>
+            </w:pPr>
+            <w:r>
+              <w:rPr>
+                <w:u w:val="single"/>
+              </w:rPr>
+              <w:t>Instead of tagging semantic roles of “work” as A0, A1, tag them as “employee” and “job”</w:t>
+            </w:r>
+          </w:p>
+          <w:p>
+            <w:r>
+              <w:rPr>
+                <w:i/>
+              </w:rPr>
+              <w:t xml:space="preserve">Work done as an intern at IBM Research, advised by </w:t>
+            </w:r>
+            <w:proofErr w:type="spellStart"/>
+            <w:r>
+              <w:rPr>
+                <w:i/>
+              </w:rPr>
+              <w:t>Yunyao</w:t>
+            </w:r>
+            <w:proofErr w:type="spellEnd"/>
+            <w:r>
+              <w:rPr>
+                <w:i/>
+              </w:rPr>
+              <w:t xml:space="preserve"> Li</w:t>
+            </w:r>
+          </w:p>
+          <w:p>
+            <w:r>
+              <w:t xml:space="preserve">• </w:t>
+            </w:r>
+            <w:r>
+              <w:t>Semantic Role Labeling is a core NLP task, answering the question “who did what to whom, when and how,” by labeling tokens in a sentence as arguments of some predicate.</w:t>
+            </w:r>
+          </w:p>
+          <w:p>
+            <w:r>
+              <w:t>•</w:t>
             </w:r>
             <w:r>
               <w:t xml:space="preserve"> </w:t>
             </w:r>
             <w:r>
-              <w:t>on various intent detection benchmarks</w:t>
-            </w:r>
-            <w:r>
-              <w:t>.</w:t>
+              <w:t>Instead of using symbolic labels (</w:t>
+            </w:r>
+            <w:proofErr w:type="gramStart"/>
+            <w:r>
+              <w:t>e.g.</w:t>
+            </w:r>
+            <w:proofErr w:type="gramEnd"/>
+            <w:r>
+              <w:t xml:space="preserve"> A0, AM-TMP) for arguments, we propose to provide models with label definitions, which linguistics used to annotate data</w:t>
+            </w:r>
+          </w:p>
+          <w:p>
+            <w:pPr>
+              <w:tabs>
+                <w:tab w:val="right" w:pos="8160"/>
+              </w:tabs>
+              <w:rPr>
+                <w:b/>
+              </w:rPr>
+            </w:pPr>
+            <w:r>
+              <w:t>•</w:t>
+            </w:r>
+            <w:r>
+              <w:t xml:space="preserve"> </w:t>
+            </w:r>
+            <w:r>
+              <w:t>Models trained on our definition-injected data achieve state-of-the-art performance on the CoNLL09 benchmark given predicate senses, and strong few-shot performance</w:t>
+            </w:r>
+          </w:p>
+        </w:tc>
+      </w:tr>
+      <w:tr>
+        <w:trPr>
+          <w:trHeight w:val="2970"/>
+        </w:trPr>
+        <w:tc>
+          <w:tcPr>
+            <w:tcW w:w="1885" w:type="dxa"/>
+            <w:vMerge/>
+          </w:tcPr>
+          <w:p>
+            <w:pPr>
+              <w:pStyle w:val="Heading2"/>
+            </w:pPr>
+          </w:p>
+        </w:tc>
+        <w:tc>
+          <w:tcPr>
+            <w:tcW w:w="270" w:type="dxa"/>
+            <w:vMerge/>
+          </w:tcPr>
+          <w:p/>
+        </w:tc>
+        <w:tc>
+          <w:tcPr>
+            <w:tcW w:w="8550" w:type="dxa"/>
+            <w:gridSpan w:val="2"/>
+          </w:tcPr>
+          <w:p>
+            <w:pPr>
+              <w:tabs>
+                <w:tab w:val="right" w:pos="8160"/>
+              </w:tabs>
+              <w:rPr>
+                <w:b/>
+                <w:lang w:eastAsia="zh-CN"/>
+              </w:rPr>
+            </w:pPr>
+            <w:r>
+              <w:rPr>
+                <w:rFonts w:hint="eastAsia"/>
+                <w:b/>
+                <w:lang w:eastAsia="zh-CN"/>
+              </w:rPr>
+              <w:t>Anno</w:t>
+            </w:r>
+            <w:r>
+              <w:rPr>
+                <w:b/>
+                <w:lang w:eastAsia="zh-CN"/>
+              </w:rPr>
+              <w:t>tation Projection for Cross-lingual Event Extraction</w:t>
+            </w:r>
+            <w:r>
+              <w:rPr>
+                <w:b/>
+              </w:rPr>
+              <w:tab/>
+            </w:r>
+            <w:r>
+              <w:t>Oct</w:t>
+            </w:r>
+            <w:r>
+              <w:t xml:space="preserve"> 20</w:t>
+            </w:r>
+            <w:r>
+              <w:t>19</w:t>
+            </w:r>
+            <w:r>
+              <w:t xml:space="preserve"> – </w:t>
+            </w:r>
+            <w:r>
+              <w:t>Apr</w:t>
+            </w:r>
+            <w:r>
+              <w:t xml:space="preserve"> 2021</w:t>
+            </w:r>
+          </w:p>
+          <w:p>
+            <w:pPr>
+              <w:rPr>
+                <w:u w:val="single"/>
+              </w:rPr>
+            </w:pPr>
+            <w:r>
+              <w:rPr>
+                <w:u w:val="single"/>
+              </w:rPr>
+              <w:t>Convert</w:t>
+            </w:r>
+            <w:r>
+              <w:rPr>
+                <w:u w:val="single"/>
+              </w:rPr>
+              <w:t xml:space="preserve"> English data to another language</w:t>
+            </w:r>
+            <w:r>
+              <w:rPr>
+                <w:u w:val="single"/>
+              </w:rPr>
+              <w:t xml:space="preserve"> by translation, alignment, and projection</w:t>
+            </w:r>
+          </w:p>
+          <w:p>
+            <w:r>
+              <w:rPr>
+                <w:i/>
+              </w:rPr>
+              <w:t xml:space="preserve">Advised by Prof. Chris </w:t>
+            </w:r>
+            <w:proofErr w:type="spellStart"/>
+            <w:r>
+              <w:rPr>
+                <w:i/>
+              </w:rPr>
+              <w:t>Callison</w:t>
+            </w:r>
+            <w:proofErr w:type="spellEnd"/>
+            <w:r>
+              <w:rPr>
+                <w:i/>
+              </w:rPr>
+              <w:t xml:space="preserve">-Burch, part of the DARPA </w:t>
+            </w:r>
+            <w:r>
+              <w:rPr>
+                <w:i/>
+              </w:rPr>
+              <w:t>BETTER</w:t>
+            </w:r>
+            <w:r>
+              <w:rPr>
+                <w:i/>
+              </w:rPr>
+              <w:t xml:space="preserve"> project</w:t>
+            </w:r>
+          </w:p>
+          <w:p>
+            <w:r>
+              <w:t xml:space="preserve">• </w:t>
+            </w:r>
+            <w:r>
+              <w:t>Event extraction</w:t>
+            </w:r>
+            <w:r>
+              <w:t xml:space="preserve"> </w:t>
+            </w:r>
+            <w:r>
+              <w:t>deals with identifying entities and events from texts, along with their arguments and relations, given an otology in the domain of interest.</w:t>
+            </w:r>
+          </w:p>
+          <w:p>
+            <w:pPr>
+              <w:rPr>
+                <w:rFonts w:hint="eastAsia"/>
+                <w:lang w:eastAsia="zh-CN"/>
+              </w:rPr>
+            </w:pPr>
+            <w:r>
+              <w:t>•</w:t>
+            </w:r>
+            <w:r>
+              <w:t xml:space="preserve"> </w:t>
+            </w:r>
+            <w:r>
+              <w:t>Given ample labeled data in English and evaluation data in another language, we first translate the sentences using neural machine translation, then word align the tokens using neural aligners, and finally project the labels based on some heuristics.</w:t>
+            </w:r>
+          </w:p>
+          <w:p>
+            <w:pPr>
+              <w:tabs>
+                <w:tab w:val="right" w:pos="8160"/>
+              </w:tabs>
+              <w:rPr>
+                <w:rFonts w:hint="eastAsia"/>
+                <w:b/>
+                <w:lang w:eastAsia="zh-CN"/>
+              </w:rPr>
+            </w:pPr>
+            <w:r>
+              <w:t>•</w:t>
+            </w:r>
+            <w:r>
+              <w:t xml:space="preserve"> Models trained on our </w:t>
+            </w:r>
+            <w:r>
+              <w:t>data with projected annotations achieve strong performance</w:t>
+            </w:r>
+            <w:r>
+              <w:t xml:space="preserve"> compared to </w:t>
+            </w:r>
+            <w:r>
+              <w:t>cross-lingual zero-shot</w:t>
+            </w:r>
+            <w:r>
+              <w:t xml:space="preserve"> models.</w:t>
             </w:r>
           </w:p>
         </w:tc>
@@ -977,6 +2074,13 @@
             <w:r>
               <w:rPr>
                 <w:b/>
+                <w:vertAlign w:val="superscript"/>
+              </w:rPr>
+              <w:t>[4]</w:t>
+            </w:r>
+            <w:r>
+              <w:rPr>
+                <w:b/>
               </w:rPr>
               <w:tab/>
             </w:r>
@@ -1006,21 +2110,39 @@
               <w:rPr>
                 <w:u w:val="single"/>
               </w:rPr>
-              <w:t>Revamp the evaluation for Split and Rephrase, rewriting long sentences into short ones</w:t>
-            </w:r>
-          </w:p>
-          <w:p>
-            <w:r>
-              <w:rPr>
-                <w:i/>
-              </w:rPr>
-              <w:t>Company</w:t>
-            </w:r>
-            <w:r>
-              <w:rPr>
-                <w:i/>
-              </w:rPr>
-              <w:t xml:space="preserve">: </w:t>
+              <w:t xml:space="preserve">Revamp the evaluation for </w:t>
+            </w:r>
+            <w:r>
+              <w:rPr>
+                <w:u w:val="single"/>
+              </w:rPr>
+              <w:t>the text simplification task of</w:t>
+            </w:r>
+            <w:r>
+              <w:rPr>
+                <w:u w:val="single"/>
+              </w:rPr>
+              <w:t xml:space="preserve"> </w:t>
+            </w:r>
+            <w:r>
+              <w:rPr>
+                <w:u w:val="single"/>
+              </w:rPr>
+              <w:t>splitting</w:t>
+            </w:r>
+            <w:r>
+              <w:rPr>
+                <w:u w:val="single"/>
+              </w:rPr>
+              <w:t xml:space="preserve"> long sentences</w:t>
+            </w:r>
+          </w:p>
+          <w:p>
+            <w:r>
+              <w:rPr>
+                <w:i/>
+              </w:rPr>
+              <w:t xml:space="preserve">Work done as an intern at </w:t>
             </w:r>
             <w:r>
               <w:rPr>
@@ -1032,35 +2154,55 @@
               <w:rPr>
                 <w:i/>
               </w:rPr>
+              <w:t xml:space="preserve">, advised by </w:t>
+            </w:r>
+            <w:proofErr w:type="spellStart"/>
+            <w:r>
+              <w:rPr>
+                <w:i/>
+              </w:rPr>
+              <w:t>Yunyao</w:t>
+            </w:r>
+            <w:proofErr w:type="spellEnd"/>
+            <w:r>
+              <w:rPr>
+                <w:i/>
+              </w:rPr>
+              <w:t xml:space="preserve"> Li</w:t>
+            </w:r>
+          </w:p>
+          <w:p>
+            <w:r>
+              <w:t xml:space="preserve">• </w:t>
+            </w:r>
+            <w:r>
+              <w:t>We d</w:t>
+            </w:r>
+            <w:r>
+              <w:t>evelop</w:t>
+            </w:r>
+            <w:r>
+              <w:t>ed</w:t>
+            </w:r>
+            <w:r>
+              <w:t xml:space="preserve"> a rule-based model using no training data which performs on par with the current state-of-the-art neural model</w:t>
+            </w:r>
+            <w:r>
+              <w:t>, showing the evaluation might be flawed.</w:t>
+            </w:r>
+          </w:p>
+          <w:p>
+            <w:r>
+              <w:t>•</w:t>
+            </w:r>
+            <w:r>
               <w:t xml:space="preserve"> </w:t>
             </w:r>
-          </w:p>
-          <w:p>
-            <w:r>
-              <w:t xml:space="preserve">• </w:t>
-            </w:r>
-            <w:r>
-              <w:t>D</w:t>
-            </w:r>
-            <w:r>
-              <w:t>evelop</w:t>
-            </w:r>
-            <w:r>
-              <w:t>ed</w:t>
-            </w:r>
-            <w:r>
-              <w:t xml:space="preserve"> a rule-based model using no training data which performs on par with the current state-of-the-art neural model</w:t>
-            </w:r>
-            <w:r>
-              <w:t>.</w:t>
-            </w:r>
-          </w:p>
-          <w:p>
-            <w:r>
-              <w:t>•</w:t>
-            </w:r>
-            <w:r>
-              <w:t xml:space="preserve"> Released </w:t>
+            <w:r>
+              <w:t>We r</w:t>
+            </w:r>
+            <w:r>
+              <w:t xml:space="preserve">eleased </w:t>
             </w:r>
             <w:r>
               <w:t>two new crowdsourced benchmarks with improved quality</w:t>
@@ -1082,7 +2224,13 @@
               <w:t>•</w:t>
             </w:r>
             <w:r>
-              <w:t xml:space="preserve"> Conducted</w:t>
+              <w:t xml:space="preserve"> </w:t>
+            </w:r>
+            <w:r>
+              <w:t>We c</w:t>
+            </w:r>
+            <w:r>
+              <w:t>onducted</w:t>
             </w:r>
             <w:r>
               <w:t xml:space="preserve"> a</w:t>
@@ -1147,6 +2295,13 @@
             <w:r>
               <w:rPr>
                 <w:b/>
+                <w:vertAlign w:val="superscript"/>
+              </w:rPr>
+              <w:t>[2]</w:t>
+            </w:r>
+            <w:r>
+              <w:rPr>
+                <w:b/>
               </w:rPr>
               <w:tab/>
             </w:r>
@@ -1175,13 +2330,13 @@
               <w:rPr>
                 <w:i/>
               </w:rPr>
-              <w:t>Adviser</w:t>
-            </w:r>
-            <w:r>
-              <w:rPr>
-                <w:i/>
-              </w:rPr>
-              <w:t xml:space="preserve">: </w:t>
+              <w:t>Advised by</w:t>
+            </w:r>
+            <w:r>
+              <w:rPr>
+                <w:i/>
+              </w:rPr>
+              <w:t xml:space="preserve"> </w:t>
             </w:r>
             <w:r>
               <w:rPr>
@@ -1193,7 +2348,21 @@
               <w:rPr>
                 <w:i/>
               </w:rPr>
-              <w:t xml:space="preserve">. Rada Mihalcea </w:t>
+              <w:t xml:space="preserve">. Rada </w:t>
+            </w:r>
+            <w:proofErr w:type="spellStart"/>
+            <w:r>
+              <w:rPr>
+                <w:i/>
+              </w:rPr>
+              <w:t>Mihalcea</w:t>
+            </w:r>
+            <w:proofErr w:type="spellEnd"/>
+            <w:r>
+              <w:rPr>
+                <w:i/>
+              </w:rPr>
+              <w:t xml:space="preserve"> </w:t>
             </w:r>
           </w:p>
           <w:p>
@@ -1275,6 +2444,13 @@
             <w:r>
               <w:rPr>
                 <w:b/>
+                <w:vertAlign w:val="superscript"/>
+              </w:rPr>
+              <w:t>[3]</w:t>
+            </w:r>
+            <w:r>
+              <w:rPr>
+                <w:b/>
               </w:rPr>
               <w:tab/>
             </w:r>
@@ -1306,13 +2482,13 @@
               <w:rPr>
                 <w:i/>
               </w:rPr>
-              <w:t>Adviser</w:t>
-            </w:r>
-            <w:r>
-              <w:rPr>
-                <w:i/>
-              </w:rPr>
-              <w:t xml:space="preserve">: </w:t>
+              <w:t>Advised by</w:t>
+            </w:r>
+            <w:r>
+              <w:rPr>
+                <w:i/>
+              </w:rPr>
+              <w:t xml:space="preserve"> </w:t>
             </w:r>
             <w:r>
               <w:rPr>
@@ -1324,7 +2500,21 @@
               <w:rPr>
                 <w:i/>
               </w:rPr>
-              <w:t xml:space="preserve">. Rada Mihalcea </w:t>
+              <w:t xml:space="preserve">. Rada </w:t>
+            </w:r>
+            <w:proofErr w:type="spellStart"/>
+            <w:r>
+              <w:rPr>
+                <w:i/>
+              </w:rPr>
+              <w:t>Mihalcea</w:t>
+            </w:r>
+            <w:proofErr w:type="spellEnd"/>
+            <w:r>
+              <w:rPr>
+                <w:i/>
+              </w:rPr>
+              <w:t xml:space="preserve"> </w:t>
             </w:r>
           </w:p>
           <w:p>
@@ -1345,7 +2535,15 @@
               <w:t>•</w:t>
             </w:r>
             <w:r>
-              <w:t xml:space="preserve"> Compared with multi-task learning and single-task learning baselines. </w:t>
+              <w:t xml:space="preserve"> Compared with multi-task learning and </w:t>
+            </w:r>
+            <w:proofErr w:type="gramStart"/>
+            <w:r>
+              <w:t>single-task</w:t>
+            </w:r>
+            <w:proofErr w:type="gramEnd"/>
+            <w:r>
+              <w:t xml:space="preserve"> learning baselines. </w:t>
             </w:r>
           </w:p>
         </w:tc>
@@ -1422,22 +2620,17 @@
             </w:r>
           </w:p>
           <w:p>
-            <w:pPr>
-              <w:rPr>
-                <w:i/>
-              </w:rPr>
-            </w:pPr>
-            <w:r>
-              <w:rPr>
-                <w:i/>
-              </w:rPr>
-              <w:t>Adviser</w:t>
-            </w:r>
-            <w:r>
-              <w:rPr>
-                <w:i/>
-              </w:rPr>
-              <w:t xml:space="preserve">: </w:t>
+            <w:r>
+              <w:rPr>
+                <w:i/>
+              </w:rPr>
+              <w:t>Advised by</w:t>
+            </w:r>
+            <w:r>
+              <w:rPr>
+                <w:i/>
+              </w:rPr>
+              <w:t xml:space="preserve"> </w:t>
             </w:r>
             <w:r>
               <w:rPr>
@@ -1449,13 +2642,21 @@
               <w:rPr>
                 <w:i/>
               </w:rPr>
-              <w:t xml:space="preserve">. Rada Mihalcea </w:t>
-            </w:r>
-            <w:r>
-              <w:rPr>
-                <w:i/>
-              </w:rPr>
-              <w:t>and Prof. Jia Deng</w:t>
+              <w:t xml:space="preserve">. Rada </w:t>
+            </w:r>
+            <w:proofErr w:type="spellStart"/>
+            <w:r>
+              <w:rPr>
+                <w:i/>
+              </w:rPr>
+              <w:t>Mihalcea</w:t>
+            </w:r>
+            <w:proofErr w:type="spellEnd"/>
+            <w:r>
+              <w:rPr>
+                <w:i/>
+              </w:rPr>
+              <w:t>, part of the DARPA AIDA project</w:t>
             </w:r>
           </w:p>
           <w:p>
@@ -1543,6 +2744,13 @@
             <w:r>
               <w:rPr>
                 <w:b/>
+                <w:vertAlign w:val="superscript"/>
+              </w:rPr>
+              <w:t>[1]</w:t>
+            </w:r>
+            <w:r>
+              <w:rPr>
+                <w:b/>
               </w:rPr>
               <w:tab/>
             </w:r>
@@ -1580,13 +2788,13 @@
               <w:rPr>
                 <w:i/>
               </w:rPr>
-              <w:t>Adviser</w:t>
-            </w:r>
-            <w:r>
-              <w:rPr>
-                <w:i/>
-              </w:rPr>
-              <w:t xml:space="preserve">: </w:t>
+              <w:t>Advised by</w:t>
+            </w:r>
+            <w:r>
+              <w:rPr>
+                <w:i/>
+              </w:rPr>
+              <w:t xml:space="preserve"> </w:t>
             </w:r>
             <w:r>
               <w:rPr>
@@ -1598,7 +2806,21 @@
               <w:rPr>
                 <w:i/>
               </w:rPr>
-              <w:t xml:space="preserve">. Dragomir Radev </w:t>
+              <w:t xml:space="preserve">. Dragomir </w:t>
+            </w:r>
+            <w:proofErr w:type="spellStart"/>
+            <w:r>
+              <w:rPr>
+                <w:i/>
+              </w:rPr>
+              <w:t>Radev</w:t>
+            </w:r>
+            <w:proofErr w:type="spellEnd"/>
+            <w:r>
+              <w:rPr>
+                <w:i/>
+              </w:rPr>
+              <w:t xml:space="preserve"> </w:t>
             </w:r>
           </w:p>
           <w:p>
@@ -1631,7 +2853,15 @@
           </w:p>
           <w:p>
             <w:r>
-              <w:t xml:space="preserve">• Contributed in building </w:t>
+              <w:t xml:space="preserve">• Contributed </w:t>
+            </w:r>
+            <w:proofErr w:type="gramStart"/>
+            <w:r>
+              <w:t>in</w:t>
+            </w:r>
+            <w:proofErr w:type="gramEnd"/>
+            <w:r>
+              <w:t xml:space="preserve"> building </w:t>
             </w:r>
             <w:r>
               <w:t>the Advising</w:t>
@@ -1643,7 +2873,15 @@
               <w:t>parallel</w:t>
             </w:r>
             <w:r>
-              <w:t xml:space="preserve"> to the ATIS and GeoQuery datasets that contains more than 300 entries in the academic advising domain.</w:t>
+              <w:t xml:space="preserve"> to the ATIS and </w:t>
+            </w:r>
+            <w:proofErr w:type="spellStart"/>
+            <w:r>
+              <w:t>GeoQuery</w:t>
+            </w:r>
+            <w:proofErr w:type="spellEnd"/>
+            <w:r>
+              <w:t xml:space="preserve"> datasets that contains more than 300 entries in the academic advising domain.</w:t>
             </w:r>
           </w:p>
           <w:p>
@@ -1748,13 +2986,13 @@
               <w:rPr>
                 <w:i/>
               </w:rPr>
-              <w:t>Adviser</w:t>
-            </w:r>
-            <w:r>
-              <w:rPr>
-                <w:i/>
-              </w:rPr>
-              <w:t xml:space="preserve">: </w:t>
+              <w:t>Advised by</w:t>
+            </w:r>
+            <w:r>
+              <w:rPr>
+                <w:i/>
+              </w:rPr>
+              <w:t xml:space="preserve"> </w:t>
             </w:r>
             <w:r>
               <w:rPr>
@@ -1766,7 +3004,21 @@
               <w:rPr>
                 <w:i/>
               </w:rPr>
-              <w:t xml:space="preserve">. Dragomir Radev </w:t>
+              <w:t xml:space="preserve">. Dragomir </w:t>
+            </w:r>
+            <w:proofErr w:type="spellStart"/>
+            <w:r>
+              <w:rPr>
+                <w:i/>
+              </w:rPr>
+              <w:t>Radev</w:t>
+            </w:r>
+            <w:proofErr w:type="spellEnd"/>
+            <w:r>
+              <w:rPr>
+                <w:i/>
+              </w:rPr>
+              <w:t xml:space="preserve"> </w:t>
             </w:r>
           </w:p>
           <w:p>
@@ -1911,13 +3163,39 @@
               <w:rPr>
                 <w:i/>
               </w:rPr>
-              <w:t xml:space="preserve">Adviser: Prof. </w:t>
-            </w:r>
-            <w:r>
-              <w:rPr>
-                <w:i/>
-              </w:rPr>
-              <w:t xml:space="preserve">Dragomir Radev </w:t>
+              <w:t>Advised by</w:t>
+            </w:r>
+            <w:r>
+              <w:rPr>
+                <w:i/>
+              </w:rPr>
+              <w:t xml:space="preserve"> </w:t>
+            </w:r>
+            <w:r>
+              <w:rPr>
+                <w:i/>
+              </w:rPr>
+              <w:t xml:space="preserve">Prof. </w:t>
+            </w:r>
+            <w:r>
+              <w:rPr>
+                <w:i/>
+              </w:rPr>
+              <w:t xml:space="preserve">Dragomir </w:t>
+            </w:r>
+            <w:proofErr w:type="spellStart"/>
+            <w:r>
+              <w:rPr>
+                <w:i/>
+              </w:rPr>
+              <w:t>Radev</w:t>
+            </w:r>
+            <w:proofErr w:type="spellEnd"/>
+            <w:r>
+              <w:rPr>
+                <w:i/>
+              </w:rPr>
+              <w:t xml:space="preserve"> </w:t>
             </w:r>
           </w:p>
           <w:p>
@@ -2051,7 +3329,7 @@
               <w:rPr>
                 <w:b/>
               </w:rPr>
-              <w:t>Paper Reviewing</w:t>
+              <w:t>Session Chair</w:t>
             </w:r>
             <w:r>
               <w:rPr>
@@ -2073,37 +3351,14 @@
               <w:t xml:space="preserve"> </w:t>
             </w:r>
             <w:r>
-              <w:t xml:space="preserve">International Conference on Computational Linguistics </w:t>
-            </w:r>
-            <w:r>
-              <w:t>(COLING)</w:t>
+              <w:t>Asia-Pacific Chapter of the Association for Computational Linguistics</w:t>
+            </w:r>
+            <w:r>
+              <w:t xml:space="preserve"> (AACL)</w:t>
             </w:r>
             <w:r>
               <w:tab/>
               <w:t>2020</w:t>
-            </w:r>
-          </w:p>
-          <w:p>
-            <w:pPr>
-              <w:tabs>
-                <w:tab w:val="right" w:pos="8160"/>
-              </w:tabs>
-            </w:pPr>
-            <w:r>
-              <w:t>•</w:t>
-            </w:r>
-            <w:r>
-              <w:t xml:space="preserve"> </w:t>
-            </w:r>
-            <w:r>
-              <w:t>Computer Speech and Language</w:t>
-            </w:r>
-            <w:r>
-              <w:t xml:space="preserve"> (CSL) journal.   </w:t>
-            </w:r>
-            <w:r>
-              <w:tab/>
-              <w:t>2018</w:t>
             </w:r>
           </w:p>
         </w:tc>
@@ -2115,21 +3370,16 @@
         <w:tc>
           <w:tcPr>
             <w:tcW w:w="1885" w:type="dxa"/>
-            <w:vMerge w:val="restart"/>
           </w:tcPr>
           <w:p>
             <w:pPr>
               <w:pStyle w:val="Heading2"/>
             </w:pPr>
-            <w:r>
-              <w:t>TEACHING EXPERIENCE</w:t>
-            </w:r>
           </w:p>
         </w:tc>
         <w:tc>
           <w:tcPr>
             <w:tcW w:w="270" w:type="dxa"/>
-            <w:vMerge w:val="restart"/>
           </w:tcPr>
           <w:p/>
         </w:tc>
@@ -2143,63 +3393,21 @@
               <w:tabs>
                 <w:tab w:val="right" w:pos="8160"/>
               </w:tabs>
-            </w:pPr>
-            <w:r>
-              <w:rPr>
-                <w:b/>
-              </w:rPr>
-              <w:t>Teaching Assistant</w:t>
-            </w:r>
-            <w:r>
-              <w:rPr>
-                <w:b/>
-              </w:rPr>
-              <w:t xml:space="preserve"> </w:t>
-            </w:r>
-            <w:r>
-              <w:rPr>
-                <w:b/>
-              </w:rPr>
-              <w:t>—</w:t>
-            </w:r>
-            <w:r>
-              <w:rPr>
-                <w:b/>
-              </w:rPr>
-              <w:t xml:space="preserve"> </w:t>
-            </w:r>
-            <w:r>
-              <w:rPr>
-                <w:b/>
-              </w:rPr>
-              <w:t>Computational Linguistics</w:t>
+              <w:rPr>
+                <w:b/>
+              </w:rPr>
+            </w:pPr>
+            <w:r>
+              <w:rPr>
+                <w:b/>
+              </w:rPr>
+              <w:t>Paper Reviewing</w:t>
             </w:r>
             <w:r>
               <w:rPr>
                 <w:b/>
               </w:rPr>
               <w:tab/>
-            </w:r>
-            <w:r>
-              <w:t>Jan</w:t>
-            </w:r>
-            <w:r>
-              <w:t xml:space="preserve"> 20</w:t>
-            </w:r>
-            <w:r>
-              <w:t>20</w:t>
-            </w:r>
-            <w:r>
-              <w:t xml:space="preserve"> – </w:t>
-            </w:r>
-            <w:r>
-              <w:t>Dec</w:t>
-            </w:r>
-            <w:r>
-              <w:t xml:space="preserve"> 20</w:t>
-            </w:r>
-            <w:r>
-              <w:t>20</w:t>
             </w:r>
           </w:p>
           <w:p>
@@ -2209,81 +3417,48 @@
               </w:tabs>
             </w:pPr>
             <w:r>
-              <w:rPr>
-                <w:u w:val="single"/>
-              </w:rPr>
-              <w:t>CIS 5</w:t>
-            </w:r>
-            <w:r>
-              <w:rPr>
-                <w:u w:val="single"/>
-              </w:rPr>
-              <w:t>3</w:t>
-            </w:r>
-            <w:r>
-              <w:rPr>
-                <w:u w:val="single"/>
-              </w:rPr>
-              <w:t>0</w:t>
-            </w:r>
-            <w:r>
-              <w:rPr>
-                <w:u w:val="single"/>
-              </w:rPr>
-              <w:t>: The graduate level NLP course</w:t>
-            </w:r>
-            <w:r>
-              <w:rPr>
-                <w:i/>
-              </w:rPr>
+              <w:t>•</w:t>
+            </w:r>
+            <w:r>
+              <w:t xml:space="preserve"> </w:t>
+            </w:r>
+            <w:r>
+              <w:t xml:space="preserve">International Conference on Computational Linguistics </w:t>
+            </w:r>
+            <w:r>
+              <w:t>(COLING)</w:t>
+            </w:r>
+            <w:r>
               <w:tab/>
-            </w:r>
-            <w:r>
-              <w:t xml:space="preserve">University of </w:t>
-            </w:r>
-            <w:r>
-              <w:t>Pennsylvania</w:t>
-            </w:r>
-          </w:p>
-          <w:p>
-            <w:r>
-              <w:t xml:space="preserve">• </w:t>
-            </w:r>
-            <w:r>
-              <w:t xml:space="preserve">Held weekly office hours and answered questions online for students. </w:t>
-            </w:r>
-          </w:p>
-          <w:p>
+              <w:t>2020</w:t>
+            </w:r>
+          </w:p>
+          <w:p>
+            <w:pPr>
+              <w:tabs>
+                <w:tab w:val="right" w:pos="8160"/>
+              </w:tabs>
+              <w:rPr>
+                <w:b/>
+              </w:rPr>
+            </w:pPr>
             <w:r>
               <w:t>•</w:t>
             </w:r>
             <w:r>
-              <w:t xml:space="preserve"> Helped design course contents</w:t>
-            </w:r>
-            <w:r>
-              <w:t xml:space="preserve"> such as homework and quizzes</w:t>
-            </w:r>
-            <w:r>
-              <w:t>.</w:t>
-            </w:r>
-            <w:r>
               <w:t xml:space="preserve"> </w:t>
             </w:r>
-          </w:p>
-          <w:p>
-            <w:r>
-              <w:t>•</w:t>
-            </w:r>
-            <w:r>
-              <w:t xml:space="preserve"> </w:t>
-            </w:r>
-            <w:r>
-              <w:t>Gave supplementary lectures.</w:t>
-            </w:r>
-            <w:bookmarkStart w:id="0" w:name="_GoBack"/>
-            <w:bookmarkEnd w:id="0"/>
-          </w:p>
-          <w:p/>
+            <w:r>
+              <w:t>Computer Speech and Language</w:t>
+            </w:r>
+            <w:r>
+              <w:t xml:space="preserve"> (CSL) journal.   </w:t>
+            </w:r>
+            <w:r>
+              <w:tab/>
+              <w:t>2018</w:t>
+            </w:r>
+          </w:p>
         </w:tc>
       </w:tr>
       <w:tr>
@@ -2293,6 +3468,179 @@
         <w:tc>
           <w:tcPr>
             <w:tcW w:w="1885" w:type="dxa"/>
+            <w:vMerge w:val="restart"/>
+          </w:tcPr>
+          <w:p>
+            <w:pPr>
+              <w:pStyle w:val="Heading2"/>
+            </w:pPr>
+            <w:r>
+              <w:t>TEACHING EXPERIENCE</w:t>
+            </w:r>
+          </w:p>
+        </w:tc>
+        <w:tc>
+          <w:tcPr>
+            <w:tcW w:w="270" w:type="dxa"/>
+            <w:vMerge w:val="restart"/>
+          </w:tcPr>
+          <w:p/>
+        </w:tc>
+        <w:tc>
+          <w:tcPr>
+            <w:tcW w:w="8550" w:type="dxa"/>
+            <w:gridSpan w:val="2"/>
+          </w:tcPr>
+          <w:p>
+            <w:pPr>
+              <w:tabs>
+                <w:tab w:val="right" w:pos="8160"/>
+              </w:tabs>
+            </w:pPr>
+            <w:r>
+              <w:rPr>
+                <w:b/>
+              </w:rPr>
+              <w:t>Teaching Assistant</w:t>
+            </w:r>
+            <w:r>
+              <w:rPr>
+                <w:b/>
+              </w:rPr>
+              <w:t xml:space="preserve"> </w:t>
+            </w:r>
+            <w:r>
+              <w:rPr>
+                <w:b/>
+              </w:rPr>
+              <w:t>—</w:t>
+            </w:r>
+            <w:r>
+              <w:rPr>
+                <w:b/>
+              </w:rPr>
+              <w:t xml:space="preserve"> </w:t>
+            </w:r>
+            <w:r>
+              <w:rPr>
+                <w:b/>
+              </w:rPr>
+              <w:t>Computational Linguistics</w:t>
+            </w:r>
+            <w:r>
+              <w:rPr>
+                <w:b/>
+              </w:rPr>
+              <w:tab/>
+            </w:r>
+            <w:r>
+              <w:t>Jan</w:t>
+            </w:r>
+            <w:r>
+              <w:t xml:space="preserve"> 20</w:t>
+            </w:r>
+            <w:r>
+              <w:t>20</w:t>
+            </w:r>
+            <w:r>
+              <w:t xml:space="preserve"> – </w:t>
+            </w:r>
+            <w:r>
+              <w:t>Dec</w:t>
+            </w:r>
+            <w:r>
+              <w:t xml:space="preserve"> 20</w:t>
+            </w:r>
+            <w:r>
+              <w:t>20</w:t>
+            </w:r>
+          </w:p>
+          <w:p>
+            <w:pPr>
+              <w:tabs>
+                <w:tab w:val="right" w:pos="8160"/>
+              </w:tabs>
+            </w:pPr>
+            <w:r>
+              <w:rPr>
+                <w:u w:val="single"/>
+              </w:rPr>
+              <w:t>CIS 5</w:t>
+            </w:r>
+            <w:r>
+              <w:rPr>
+                <w:u w:val="single"/>
+              </w:rPr>
+              <w:t>3</w:t>
+            </w:r>
+            <w:r>
+              <w:rPr>
+                <w:u w:val="single"/>
+              </w:rPr>
+              <w:t>0</w:t>
+            </w:r>
+            <w:r>
+              <w:rPr>
+                <w:u w:val="single"/>
+              </w:rPr>
+              <w:t>: The graduate level NLP course</w:t>
+            </w:r>
+            <w:r>
+              <w:rPr>
+                <w:i/>
+              </w:rPr>
+              <w:tab/>
+            </w:r>
+            <w:r>
+              <w:t xml:space="preserve">University of </w:t>
+            </w:r>
+            <w:r>
+              <w:t>Pennsylvania</w:t>
+            </w:r>
+          </w:p>
+          <w:p>
+            <w:r>
+              <w:t xml:space="preserve">• </w:t>
+            </w:r>
+            <w:r>
+              <w:t xml:space="preserve">Held weekly office hours and answered questions online for students. </w:t>
+            </w:r>
+          </w:p>
+          <w:p>
+            <w:r>
+              <w:t>•</w:t>
+            </w:r>
+            <w:r>
+              <w:t xml:space="preserve"> Helped design course contents</w:t>
+            </w:r>
+            <w:r>
+              <w:t xml:space="preserve"> such as homework and quizzes</w:t>
+            </w:r>
+            <w:r>
+              <w:t>.</w:t>
+            </w:r>
+            <w:r>
+              <w:t xml:space="preserve"> </w:t>
+            </w:r>
+          </w:p>
+          <w:p>
+            <w:r>
+              <w:t>•</w:t>
+            </w:r>
+            <w:r>
+              <w:t xml:space="preserve"> Gave supplementary lectures.</w:t>
+            </w:r>
+          </w:p>
+          <w:p/>
+        </w:tc>
+      </w:tr>
+      <w:tr>
+        <w:trPr>
+          <w:trHeight w:val="1439"/>
+        </w:trPr>
+        <w:tc>
+          <w:tcPr>
+            <w:tcW w:w="1885" w:type="dxa"/>
             <w:vMerge/>
           </w:tcPr>
           <w:p>
@@ -2558,7 +3906,15 @@
               <w:t>Helped design course contents,</w:t>
             </w:r>
             <w:r>
-              <w:t xml:space="preserve"> projects and exams</w:t>
+              <w:t xml:space="preserve"> </w:t>
+            </w:r>
+            <w:proofErr w:type="gramStart"/>
+            <w:r>
+              <w:t>projects</w:t>
+            </w:r>
+            <w:proofErr w:type="gramEnd"/>
+            <w:r>
+              <w:t xml:space="preserve"> and exams</w:t>
             </w:r>
             <w:r>
               <w:t xml:space="preserve">. </w:t>
@@ -2744,13 +4100,7 @@
               <w:rPr>
                 <w:b/>
               </w:rPr>
-              <w:t xml:space="preserve">Split and Rephrase: </w:t>
-            </w:r>
-            <w:r>
-              <w:rPr>
-                <w:b/>
-              </w:rPr>
-              <w:t>Evaluation Benchmarks and Metrics</w:t>
+              <w:t>Research Intern</w:t>
             </w:r>
             <w:r>
               <w:tab/>
@@ -2773,6 +4123,27 @@
             </w:r>
             <w:r>
               <w:t>9</w:t>
+            </w:r>
+            <w:r>
+              <w:t>; May</w:t>
+            </w:r>
+            <w:r>
+              <w:t xml:space="preserve"> 20</w:t>
+            </w:r>
+            <w:r>
+              <w:t>21</w:t>
+            </w:r>
+            <w:r>
+              <w:t xml:space="preserve"> – </w:t>
+            </w:r>
+            <w:r>
+              <w:t>Aug</w:t>
+            </w:r>
+            <w:r>
+              <w:t xml:space="preserve"> 20</w:t>
+            </w:r>
+            <w:r>
+              <w:t>21</w:t>
             </w:r>
           </w:p>
           <w:p>
@@ -2852,7 +4223,7 @@
               <w:rPr>
                 <w:b/>
               </w:rPr>
-              <w:t>Collaborative Filtering Based Recommender System</w:t>
+              <w:t>Intern Analyst</w:t>
             </w:r>
             <w:r>
               <w:tab/>
@@ -2894,6 +4265,7 @@
               <w:rPr>
                 <w:u w:val="single"/>
               </w:rPr>
+              <w:lastRenderedPageBreak/>
               <w:t xml:space="preserve">Worked in </w:t>
             </w:r>
             <w:r>
@@ -2941,7 +4313,6 @@
               </w:rPr>
             </w:pPr>
             <w:r>
-              <w:lastRenderedPageBreak/>
               <w:t>• Implemented end-to-end interfaces using C#, JavaScript, AngularJS and Elasticsearch.</w:t>
             </w:r>
           </w:p>
@@ -2990,6 +4361,112 @@
           <w:p>
             <w:pPr>
               <w:rPr>
+                <w:b/>
+              </w:rPr>
+            </w:pPr>
+            <w:r>
+              <w:rPr>
+                <w:b/>
+              </w:rPr>
+              <w:t>Graduate</w:t>
+            </w:r>
+          </w:p>
+          <w:p>
+            <w:pPr>
+              <w:rPr>
+                <w:b/>
+              </w:rPr>
+            </w:pPr>
+            <w:r>
+              <w:t>Operating Systems</w:t>
+            </w:r>
+            <w:r>
+              <w:t>(A+)</w:t>
+            </w:r>
+            <w:r>
+              <w:t xml:space="preserve">, </w:t>
+            </w:r>
+            <w:r>
+              <w:t>Independent</w:t>
+            </w:r>
+            <w:r>
+              <w:t xml:space="preserve"> Research (A+), </w:t>
+            </w:r>
+            <w:r>
+              <w:t xml:space="preserve">Machine Learning </w:t>
+            </w:r>
+            <w:r>
+              <w:t>(A</w:t>
+            </w:r>
+            <w:r>
+              <w:t>-</w:t>
+            </w:r>
+            <w:r>
+              <w:t>)</w:t>
+            </w:r>
+            <w:r>
+              <w:t xml:space="preserve">, </w:t>
+            </w:r>
+            <w:r>
+              <w:t xml:space="preserve">Common-sense Reasoning </w:t>
+            </w:r>
+            <w:r>
+              <w:t xml:space="preserve">(A), </w:t>
+            </w:r>
+            <w:r>
+              <w:t>Software Foundations</w:t>
+            </w:r>
+            <w:r>
+              <w:t xml:space="preserve"> (A</w:t>
+            </w:r>
+            <w:r>
+              <w:t>-</w:t>
+            </w:r>
+            <w:r>
+              <w:t>)</w:t>
+            </w:r>
+            <w:r>
+              <w:t xml:space="preserve">, </w:t>
+            </w:r>
+            <w:r>
+              <w:t xml:space="preserve">Big Data (A), </w:t>
+            </w:r>
+            <w:r>
+              <w:t xml:space="preserve">Neurolinguistics </w:t>
+            </w:r>
+            <w:r>
+              <w:t>(A</w:t>
+            </w:r>
+            <w:r>
+              <w:t>-</w:t>
+            </w:r>
+            <w:r>
+              <w:t>)</w:t>
+            </w:r>
+            <w:r>
+              <w:t xml:space="preserve">, </w:t>
+            </w:r>
+            <w:r>
+              <w:t xml:space="preserve">Composition of Electronic Music </w:t>
+            </w:r>
+            <w:r>
+              <w:t>(A</w:t>
+            </w:r>
+            <w:r>
+              <w:t>)</w:t>
+            </w:r>
+          </w:p>
+          <w:p>
+            <w:r>
+              <w:rPr>
+                <w:b/>
+              </w:rPr>
+              <w:t>Undergraduate</w:t>
+            </w:r>
+          </w:p>
+          <w:p>
+            <w:pPr>
+              <w:rPr>
                 <w:lang w:eastAsia="zh-CN"/>
               </w:rPr>
             </w:pPr>
@@ -3237,10 +4714,24 @@
               <w:t>Python</w:t>
             </w:r>
             <w:r>
-              <w:t xml:space="preserve">, </w:t>
-            </w:r>
-            <w:r>
-              <w:t>C++, SQL, Elasticsearch, MATLAB, C#, JavaScript…</w:t>
+              <w:t>,</w:t>
+            </w:r>
+            <w:r>
+              <w:t xml:space="preserve"> </w:t>
+            </w:r>
+            <w:proofErr w:type="spellStart"/>
+            <w:r>
+              <w:t>PyTorch</w:t>
+            </w:r>
+            <w:proofErr w:type="spellEnd"/>
+            <w:r>
+              <w:t>,</w:t>
+            </w:r>
+            <w:r>
+              <w:t xml:space="preserve"> </w:t>
+            </w:r>
+            <w:r>
+              <w:t>C++, SQL, Elasticsearch, JavaScript…</w:t>
             </w:r>
           </w:p>
           <w:p>
@@ -3451,7 +4942,7 @@
               <w:pStyle w:val="Heading2"/>
             </w:pPr>
             <w:r>
-              <w:t>ACTIVITIES</w:t>
+              <w:t>HOBBIES</w:t>
             </w:r>
           </w:p>
         </w:tc>
@@ -3472,20 +4963,14 @@
                 <w:tab w:val="right" w:pos="8160"/>
               </w:tabs>
               <w:rPr>
-                <w:lang w:eastAsia="zh-CN"/>
-              </w:rPr>
-            </w:pPr>
-            <w:r>
-              <w:rPr>
-                <w:b/>
-              </w:rPr>
-              <w:t>A</w:t>
-            </w:r>
-            <w:r>
-              <w:rPr>
-                <w:b/>
-              </w:rPr>
-              <w:t>rtificial Intelligence Labs</w:t>
+                <w:b/>
+              </w:rPr>
+            </w:pPr>
+            <w:r>
+              <w:rPr>
+                <w:b/>
+              </w:rPr>
+              <w:t>MUSIC</w:t>
             </w:r>
           </w:p>
           <w:p>
@@ -3493,80 +4978,61 @@
               <w:tabs>
                 <w:tab w:val="right" w:pos="8160"/>
               </w:tabs>
-            </w:pPr>
-            <w:r>
-              <w:rPr>
-                <w:lang w:eastAsia="zh-CN"/>
-              </w:rPr>
-              <w:t xml:space="preserve">Member, </w:t>
-            </w:r>
-            <w:r>
-              <w:rPr>
-                <w:lang w:eastAsia="zh-CN"/>
-              </w:rPr>
-              <w:t>Language and Information Technologies</w:t>
-            </w:r>
-            <w:r>
-              <w:rPr>
-                <w:lang w:eastAsia="zh-CN"/>
-              </w:rPr>
-              <w:t xml:space="preserve"> Research Group</w:t>
-            </w:r>
-            <w:r>
-              <w:tab/>
-              <w:t xml:space="preserve">Oct 2017 </w:t>
-            </w:r>
-            <w:r>
-              <w:t>–</w:t>
-            </w:r>
-            <w:r>
-              <w:t xml:space="preserve"> Present</w:t>
-            </w:r>
-          </w:p>
-          <w:p>
-            <w:pPr>
-              <w:tabs>
-                <w:tab w:val="right" w:pos="8159"/>
-              </w:tabs>
-            </w:pPr>
-            <w:r>
-              <w:rPr>
-                <w:lang w:eastAsia="zh-CN"/>
-              </w:rPr>
-              <w:t xml:space="preserve">Member, </w:t>
-            </w:r>
-            <w:r>
-              <w:t xml:space="preserve">Computational Linguistics </w:t>
-            </w:r>
-            <w:r>
-              <w:t>&amp;</w:t>
-            </w:r>
-            <w:r>
-              <w:t xml:space="preserve"> Information Retrieval</w:t>
-            </w:r>
-            <w:r>
-              <w:t xml:space="preserve"> </w:t>
-            </w:r>
-            <w:r>
-              <w:rPr>
-                <w:lang w:eastAsia="zh-CN"/>
-              </w:rPr>
-              <w:t>Lab</w:t>
-            </w:r>
-            <w:r>
-              <w:rPr>
-                <w:lang w:eastAsia="zh-CN"/>
-              </w:rPr>
-              <w:tab/>
-            </w:r>
-            <w:r>
-              <w:t xml:space="preserve">Oct 2015 </w:t>
-            </w:r>
-            <w:r>
-              <w:t>–</w:t>
-            </w:r>
-            <w:r>
-              <w:t xml:space="preserve"> May 2017</w:t>
+              <w:rPr>
+                <w:bCs/>
+              </w:rPr>
+            </w:pPr>
+            <w:r>
+              <w:rPr>
+                <w:bCs/>
+              </w:rPr>
+              <w:t xml:space="preserve">I play, </w:t>
+            </w:r>
+            <w:r>
+              <w:rPr>
+                <w:bCs/>
+              </w:rPr>
+              <w:t>record,</w:t>
+            </w:r>
+            <w:r>
+              <w:rPr>
+                <w:bCs/>
+              </w:rPr>
+              <w:t xml:space="preserve"> and produce music regularly</w:t>
+            </w:r>
+            <w:r>
+              <w:rPr>
+                <w:bCs/>
+              </w:rPr>
+              <w:t xml:space="preserve">. My tracks are distributed under the name Haz Studio on YouTube, </w:t>
+            </w:r>
+            <w:proofErr w:type="spellStart"/>
+            <w:r>
+              <w:rPr>
+                <w:bCs/>
+              </w:rPr>
+              <w:t>Bilibili</w:t>
+            </w:r>
+            <w:proofErr w:type="spellEnd"/>
+            <w:r>
+              <w:rPr>
+                <w:bCs/>
+              </w:rPr>
+              <w:t xml:space="preserve">, Spotify, Apple </w:t>
+            </w:r>
+            <w:proofErr w:type="gramStart"/>
+            <w:r>
+              <w:rPr>
+                <w:bCs/>
+              </w:rPr>
+              <w:t>Music</w:t>
+            </w:r>
+            <w:proofErr w:type="gramEnd"/>
+            <w:r>
+              <w:rPr>
+                <w:bCs/>
+              </w:rPr>
+              <w:t xml:space="preserve"> and all streaming services.</w:t>
             </w:r>
           </w:p>
           <w:p>
@@ -3812,7 +5278,7 @@
 </file>
 
 <file path=word/endnotes.xml><?xml version="1.0" encoding="utf-8"?>
-<w:endnotes xmlns:wpc="http://schemas.microsoft.com/office/word/2010/wordprocessingCanvas" xmlns:cx="http://schemas.microsoft.com/office/drawing/2014/chartex" xmlns:cx1="http://schemas.microsoft.com/office/drawing/2015/9/8/chartex" xmlns:cx2="http://schemas.microsoft.com/office/drawing/2015/10/21/chartex" xmlns:cx3="http://schemas.microsoft.com/office/drawing/2016/5/9/chartex" xmlns:cx4="http://schemas.microsoft.com/office/drawing/2016/5/10/chartex" xmlns:cx5="http://schemas.microsoft.com/office/drawing/2016/5/11/chartex" xmlns:cx6="http://schemas.microsoft.com/office/drawing/2016/5/12/chartex" xmlns:cx7="http://schemas.microsoft.com/office/drawing/2016/5/13/chartex" xmlns:cx8="http://schemas.microsoft.com/office/drawing/2016/5/14/chartex" xmlns:mc="http://schemas.openxmlformats.org/markup-compatibility/2006" xmlns:aink="http://schemas.microsoft.com/office/drawing/2016/ink" xmlns:am3d="http://schemas.microsoft.com/office/drawing/2017/model3d" xmlns:o="urn:schemas-microsoft-com:office:office" xmlns:r="http://schemas.openxmlformats.org/officeDocument/2006/relationships" xmlns:m="http://schemas.openxmlformats.org/officeDocument/2006/math" xmlns:v="urn:schemas-microsoft-com:vml" xmlns:wp14="http://schemas.microsoft.com/office/word/2010/wordprocessingDrawing" xmlns:wp="http://schemas.openxmlformats.org/drawingml/2006/wordprocessingDrawing" xmlns:w10="urn:schemas-microsoft-com:office:word" xmlns:w="http://schemas.openxmlformats.org/wordprocessingml/2006/main" xmlns:w14="http://schemas.microsoft.com/office/word/2010/wordml" xmlns:w15="http://schemas.microsoft.com/office/word/2012/wordml" xmlns:w16cid="http://schemas.microsoft.com/office/word/2016/wordml/cid" xmlns:w16se="http://schemas.microsoft.com/office/word/2015/wordml/symex" xmlns:wpg="http://schemas.microsoft.com/office/word/2010/wordprocessingGroup" xmlns:wpi="http://schemas.microsoft.com/office/word/2010/wordprocessingInk" xmlns:wne="http://schemas.microsoft.com/office/word/2006/wordml" xmlns:wps="http://schemas.microsoft.com/office/word/2010/wordprocessingShape" mc:Ignorable="w14 w15 w16se w16cid wp14">
+<w:endnotes xmlns:wpc="http://schemas.microsoft.com/office/word/2010/wordprocessingCanvas" xmlns:cx="http://schemas.microsoft.com/office/drawing/2014/chartex" xmlns:cx1="http://schemas.microsoft.com/office/drawing/2015/9/8/chartex" xmlns:cx2="http://schemas.microsoft.com/office/drawing/2015/10/21/chartex" xmlns:cx3="http://schemas.microsoft.com/office/drawing/2016/5/9/chartex" xmlns:cx4="http://schemas.microsoft.com/office/drawing/2016/5/10/chartex" xmlns:cx5="http://schemas.microsoft.com/office/drawing/2016/5/11/chartex" xmlns:cx6="http://schemas.microsoft.com/office/drawing/2016/5/12/chartex" xmlns:cx7="http://schemas.microsoft.com/office/drawing/2016/5/13/chartex" xmlns:cx8="http://schemas.microsoft.com/office/drawing/2016/5/14/chartex" xmlns:mc="http://schemas.openxmlformats.org/markup-compatibility/2006" xmlns:aink="http://schemas.microsoft.com/office/drawing/2016/ink" xmlns:am3d="http://schemas.microsoft.com/office/drawing/2017/model3d" xmlns:o="urn:schemas-microsoft-com:office:office" xmlns:r="http://schemas.openxmlformats.org/officeDocument/2006/relationships" xmlns:m="http://schemas.openxmlformats.org/officeDocument/2006/math" xmlns:v="urn:schemas-microsoft-com:vml" xmlns:wp14="http://schemas.microsoft.com/office/word/2010/wordprocessingDrawing" xmlns:wp="http://schemas.openxmlformats.org/drawingml/2006/wordprocessingDrawing" xmlns:w10="urn:schemas-microsoft-com:office:word" xmlns:w="http://schemas.openxmlformats.org/wordprocessingml/2006/main" xmlns:w14="http://schemas.microsoft.com/office/word/2010/wordml" xmlns:w15="http://schemas.microsoft.com/office/word/2012/wordml" xmlns:w16cex="http://schemas.microsoft.com/office/word/2018/wordml/cex" xmlns:w16cid="http://schemas.microsoft.com/office/word/2016/wordml/cid" xmlns:w16="http://schemas.microsoft.com/office/word/2018/wordml" xmlns:w16sdtdh="http://schemas.microsoft.com/office/word/2020/wordml/sdtdatahash" xmlns:w16se="http://schemas.microsoft.com/office/word/2015/wordml/symex" xmlns:wpg="http://schemas.microsoft.com/office/word/2010/wordprocessingGroup" xmlns:wpi="http://schemas.microsoft.com/office/word/2010/wordprocessingInk" xmlns:wne="http://schemas.microsoft.com/office/word/2006/wordml" xmlns:wps="http://schemas.microsoft.com/office/word/2010/wordprocessingShape" mc:Ignorable="w14 w15 w16se w16cid w16 w16cex w16sdtdh wp14">
   <w:endnote w:type="separator" w:id="-1">
     <w:p>
       <w:r>
@@ -3831,7 +5297,7 @@
 </file>
 
 <file path=word/footnotes.xml><?xml version="1.0" encoding="utf-8"?>
-<w:footnotes xmlns:wpc="http://schemas.microsoft.com/office/word/2010/wordprocessingCanvas" xmlns:cx="http://schemas.microsoft.com/office/drawing/2014/chartex" xmlns:cx1="http://schemas.microsoft.com/office/drawing/2015/9/8/chartex" xmlns:cx2="http://schemas.microsoft.com/office/drawing/2015/10/21/chartex" xmlns:cx3="http://schemas.microsoft.com/office/drawing/2016/5/9/chartex" xmlns:cx4="http://schemas.microsoft.com/office/drawing/2016/5/10/chartex" xmlns:cx5="http://schemas.microsoft.com/office/drawing/2016/5/11/chartex" xmlns:cx6="http://schemas.microsoft.com/office/drawing/2016/5/12/chartex" xmlns:cx7="http://schemas.microsoft.com/office/drawing/2016/5/13/chartex" xmlns:cx8="http://schemas.microsoft.com/office/drawing/2016/5/14/chartex" xmlns:mc="http://schemas.openxmlformats.org/markup-compatibility/2006" xmlns:aink="http://schemas.microsoft.com/office/drawing/2016/ink" xmlns:am3d="http://schemas.microsoft.com/office/drawing/2017/model3d" xmlns:o="urn:schemas-microsoft-com:office:office" xmlns:r="http://schemas.openxmlformats.org/officeDocument/2006/relationships" xmlns:m="http://schemas.openxmlformats.org/officeDocument/2006/math" xmlns:v="urn:schemas-microsoft-com:vml" xmlns:wp14="http://schemas.microsoft.com/office/word/2010/wordprocessingDrawing" xmlns:wp="http://schemas.openxmlformats.org/drawingml/2006/wordprocessingDrawing" xmlns:w10="urn:schemas-microsoft-com:office:word" xmlns:w="http://schemas.openxmlformats.org/wordprocessingml/2006/main" xmlns:w14="http://schemas.microsoft.com/office/word/2010/wordml" xmlns:w15="http://schemas.microsoft.com/office/word/2012/wordml" xmlns:w16cid="http://schemas.microsoft.com/office/word/2016/wordml/cid" xmlns:w16se="http://schemas.microsoft.com/office/word/2015/wordml/symex" xmlns:wpg="http://schemas.microsoft.com/office/word/2010/wordprocessingGroup" xmlns:wpi="http://schemas.microsoft.com/office/word/2010/wordprocessingInk" xmlns:wne="http://schemas.microsoft.com/office/word/2006/wordml" xmlns:wps="http://schemas.microsoft.com/office/word/2010/wordprocessingShape" mc:Ignorable="w14 w15 w16se w16cid wp14">
+<w:footnotes xmlns:wpc="http://schemas.microsoft.com/office/word/2010/wordprocessingCanvas" xmlns:cx="http://schemas.microsoft.com/office/drawing/2014/chartex" xmlns:cx1="http://schemas.microsoft.com/office/drawing/2015/9/8/chartex" xmlns:cx2="http://schemas.microsoft.com/office/drawing/2015/10/21/chartex" xmlns:cx3="http://schemas.microsoft.com/office/drawing/2016/5/9/chartex" xmlns:cx4="http://schemas.microsoft.com/office/drawing/2016/5/10/chartex" xmlns:cx5="http://schemas.microsoft.com/office/drawing/2016/5/11/chartex" xmlns:cx6="http://schemas.microsoft.com/office/drawing/2016/5/12/chartex" xmlns:cx7="http://schemas.microsoft.com/office/drawing/2016/5/13/chartex" xmlns:cx8="http://schemas.microsoft.com/office/drawing/2016/5/14/chartex" xmlns:mc="http://schemas.openxmlformats.org/markup-compatibility/2006" xmlns:aink="http://schemas.microsoft.com/office/drawing/2016/ink" xmlns:am3d="http://schemas.microsoft.com/office/drawing/2017/model3d" xmlns:o="urn:schemas-microsoft-com:office:office" xmlns:r="http://schemas.openxmlformats.org/officeDocument/2006/relationships" xmlns:m="http://schemas.openxmlformats.org/officeDocument/2006/math" xmlns:v="urn:schemas-microsoft-com:vml" xmlns:wp14="http://schemas.microsoft.com/office/word/2010/wordprocessingDrawing" xmlns:wp="http://schemas.openxmlformats.org/drawingml/2006/wordprocessingDrawing" xmlns:w10="urn:schemas-microsoft-com:office:word" xmlns:w="http://schemas.openxmlformats.org/wordprocessingml/2006/main" xmlns:w14="http://schemas.microsoft.com/office/word/2010/wordml" xmlns:w15="http://schemas.microsoft.com/office/word/2012/wordml" xmlns:w16cex="http://schemas.microsoft.com/office/word/2018/wordml/cex" xmlns:w16cid="http://schemas.microsoft.com/office/word/2016/wordml/cid" xmlns:w16="http://schemas.microsoft.com/office/word/2018/wordml" xmlns:w16sdtdh="http://schemas.microsoft.com/office/word/2020/wordml/sdtdatahash" xmlns:w16se="http://schemas.microsoft.com/office/word/2015/wordml/symex" xmlns:wpg="http://schemas.microsoft.com/office/word/2010/wordprocessingGroup" xmlns:wpi="http://schemas.microsoft.com/office/word/2010/wordprocessingInk" xmlns:wne="http://schemas.microsoft.com/office/word/2006/wordml" xmlns:wps="http://schemas.microsoft.com/office/word/2010/wordprocessingShape" mc:Ignorable="w14 w15 w16se w16cid w16 w16cex w16sdtdh wp14">
   <w:footnote w:type="separator" w:id="-1">
     <w:p>
       <w:r>
@@ -3850,7 +5316,7 @@
 </file>
 
 <file path=word/numbering.xml><?xml version="1.0" encoding="utf-8"?>
-<w:numbering xmlns:wpc="http://schemas.microsoft.com/office/word/2010/wordprocessingCanvas" xmlns:cx="http://schemas.microsoft.com/office/drawing/2014/chartex" xmlns:cx1="http://schemas.microsoft.com/office/drawing/2015/9/8/chartex" xmlns:cx2="http://schemas.microsoft.com/office/drawing/2015/10/21/chartex" xmlns:cx3="http://schemas.microsoft.com/office/drawing/2016/5/9/chartex" xmlns:cx4="http://schemas.microsoft.com/office/drawing/2016/5/10/chartex" xmlns:cx5="http://schemas.microsoft.com/office/drawing/2016/5/11/chartex" xmlns:cx6="http://schemas.microsoft.com/office/drawing/2016/5/12/chartex" xmlns:cx7="http://schemas.microsoft.com/office/drawing/2016/5/13/chartex" xmlns:cx8="http://schemas.microsoft.com/office/drawing/2016/5/14/chartex" xmlns:mc="http://schemas.openxmlformats.org/markup-compatibility/2006" xmlns:aink="http://schemas.microsoft.com/office/drawing/2016/ink" xmlns:am3d="http://schemas.microsoft.com/office/drawing/2017/model3d" xmlns:o="urn:schemas-microsoft-com:office:office" xmlns:r="http://schemas.openxmlformats.org/officeDocument/2006/relationships" xmlns:m="http://schemas.openxmlformats.org/officeDocument/2006/math" xmlns:v="urn:schemas-microsoft-com:vml" xmlns:wp14="http://schemas.microsoft.com/office/word/2010/wordprocessingDrawing" xmlns:wp="http://schemas.openxmlformats.org/drawingml/2006/wordprocessingDrawing" xmlns:w10="urn:schemas-microsoft-com:office:word" xmlns:w="http://schemas.openxmlformats.org/wordprocessingml/2006/main" xmlns:w14="http://schemas.microsoft.com/office/word/2010/wordml" xmlns:w15="http://schemas.microsoft.com/office/word/2012/wordml" xmlns:w16cid="http://schemas.microsoft.com/office/word/2016/wordml/cid" xmlns:w16se="http://schemas.microsoft.com/office/word/2015/wordml/symex" xmlns:wpg="http://schemas.microsoft.com/office/word/2010/wordprocessingGroup" xmlns:wpi="http://schemas.microsoft.com/office/word/2010/wordprocessingInk" xmlns:wne="http://schemas.microsoft.com/office/word/2006/wordml" xmlns:wps="http://schemas.microsoft.com/office/word/2010/wordprocessingShape" mc:Ignorable="w14 w15 w16se w16cid wp14">
+<w:numbering xmlns:wpc="http://schemas.microsoft.com/office/word/2010/wordprocessingCanvas" xmlns:cx="http://schemas.microsoft.com/office/drawing/2014/chartex" xmlns:cx1="http://schemas.microsoft.com/office/drawing/2015/9/8/chartex" xmlns:cx2="http://schemas.microsoft.com/office/drawing/2015/10/21/chartex" xmlns:cx3="http://schemas.microsoft.com/office/drawing/2016/5/9/chartex" xmlns:cx4="http://schemas.microsoft.com/office/drawing/2016/5/10/chartex" xmlns:cx5="http://schemas.microsoft.com/office/drawing/2016/5/11/chartex" xmlns:cx6="http://schemas.microsoft.com/office/drawing/2016/5/12/chartex" xmlns:cx7="http://schemas.microsoft.com/office/drawing/2016/5/13/chartex" xmlns:cx8="http://schemas.microsoft.com/office/drawing/2016/5/14/chartex" xmlns:mc="http://schemas.openxmlformats.org/markup-compatibility/2006" xmlns:aink="http://schemas.microsoft.com/office/drawing/2016/ink" xmlns:am3d="http://schemas.microsoft.com/office/drawing/2017/model3d" xmlns:o="urn:schemas-microsoft-com:office:office" xmlns:r="http://schemas.openxmlformats.org/officeDocument/2006/relationships" xmlns:m="http://schemas.openxmlformats.org/officeDocument/2006/math" xmlns:v="urn:schemas-microsoft-com:vml" xmlns:wp14="http://schemas.microsoft.com/office/word/2010/wordprocessingDrawing" xmlns:wp="http://schemas.openxmlformats.org/drawingml/2006/wordprocessingDrawing" xmlns:w10="urn:schemas-microsoft-com:office:word" xmlns:w="http://schemas.openxmlformats.org/wordprocessingml/2006/main" xmlns:w14="http://schemas.microsoft.com/office/word/2010/wordml" xmlns:w15="http://schemas.microsoft.com/office/word/2012/wordml" xmlns:w16cex="http://schemas.microsoft.com/office/word/2018/wordml/cex" xmlns:w16cid="http://schemas.microsoft.com/office/word/2016/wordml/cid" xmlns:w16="http://schemas.microsoft.com/office/word/2018/wordml" xmlns:w16sdtdh="http://schemas.microsoft.com/office/word/2020/wordml/sdtdatahash" xmlns:w16se="http://schemas.microsoft.com/office/word/2015/wordml/symex" xmlns:wpg="http://schemas.microsoft.com/office/word/2010/wordprocessingGroup" xmlns:wpi="http://schemas.microsoft.com/office/word/2010/wordprocessingInk" xmlns:wne="http://schemas.microsoft.com/office/word/2006/wordml" xmlns:wps="http://schemas.microsoft.com/office/word/2010/wordprocessingShape" mc:Ignorable="w14 w15 w16se w16cid w16 w16cex w16sdtdh wp14">
   <w:abstractNum w:abstractNumId="0" w15:restartNumberingAfterBreak="0">
     <w:nsid w:val="4C366BB1"/>
     <w:multiLevelType w:val="multilevel"/>
@@ -4232,7 +5698,7 @@
 </file>
 
 <file path=word/styles.xml><?xml version="1.0" encoding="utf-8"?>
-<w:styles xmlns:mc="http://schemas.openxmlformats.org/markup-compatibility/2006" xmlns:r="http://schemas.openxmlformats.org/officeDocument/2006/relationships" xmlns:w="http://schemas.openxmlformats.org/wordprocessingml/2006/main" xmlns:w14="http://schemas.microsoft.com/office/word/2010/wordml" xmlns:w15="http://schemas.microsoft.com/office/word/2012/wordml" xmlns:w16cid="http://schemas.microsoft.com/office/word/2016/wordml/cid" xmlns:w16se="http://schemas.microsoft.com/office/word/2015/wordml/symex" mc:Ignorable="w14 w15 w16se w16cid">
+<w:styles xmlns:mc="http://schemas.openxmlformats.org/markup-compatibility/2006" xmlns:r="http://schemas.openxmlformats.org/officeDocument/2006/relationships" xmlns:w="http://schemas.openxmlformats.org/wordprocessingml/2006/main" xmlns:w14="http://schemas.microsoft.com/office/word/2010/wordml" xmlns:w15="http://schemas.microsoft.com/office/word/2012/wordml" xmlns:w16cex="http://schemas.microsoft.com/office/word/2018/wordml/cex" xmlns:w16cid="http://schemas.microsoft.com/office/word/2016/wordml/cid" xmlns:w16="http://schemas.microsoft.com/office/word/2018/wordml" xmlns:w16sdtdh="http://schemas.microsoft.com/office/word/2020/wordml/sdtdatahash" xmlns:w16se="http://schemas.microsoft.com/office/word/2015/wordml/symex" mc:Ignorable="w14 w15 w16se w16cid w16 w16cex w16sdtdh">
   <w:docDefaults>
     <w:rPrDefault>
       <w:rPr>

</xml_diff>

<commit_message>
Update with new papers
</commit_message>
<xml_diff>
--- a/docs/CV.docx
+++ b/docs/CV.docx
@@ -133,19 +133,32 @@
               <w:rPr>
                 <w:lang w:eastAsia="zh-CN"/>
               </w:rPr>
-              <w:t xml:space="preserve">Semantics and Language Understanding, Reasoning of </w:t>
-            </w:r>
-            <w:r>
-              <w:rPr>
+              <w:t>Semantics</w:t>
+            </w:r>
+            <w:r>
+              <w:rPr>
+                <w:rFonts w:hint="eastAsia"/>
                 <w:lang w:eastAsia="zh-CN"/>
               </w:rPr>
-              <w:t>Procedural</w:t>
+              <w:t>,</w:t>
             </w:r>
             <w:r>
               <w:rPr>
                 <w:lang w:eastAsia="zh-CN"/>
               </w:rPr>
-              <w:t xml:space="preserve"> Events</w:t>
+              <w:t xml:space="preserve"> Natural </w:t>
+            </w:r>
+            <w:r>
+              <w:rPr>
+                <w:lang w:eastAsia="zh-CN"/>
+              </w:rPr>
+              <w:t>Language Understanding, Reasoning</w:t>
+            </w:r>
+            <w:r>
+              <w:rPr>
+                <w:lang w:eastAsia="zh-CN"/>
+              </w:rPr>
+              <w:t>, Events</w:t>
             </w:r>
           </w:p>
         </w:tc>
@@ -250,7 +263,7 @@
               <w:t xml:space="preserve"> – </w:t>
             </w:r>
             <w:r>
-              <w:t>Present</w:t>
+              <w:t>May 2024</w:t>
             </w:r>
           </w:p>
           <w:p>
@@ -443,52 +456,34 @@
               <w:ind w:left="-20"/>
             </w:pPr>
             <w:r>
-              <w:t xml:space="preserve">[12] Q. </w:t>
-            </w:r>
-            <w:proofErr w:type="spellStart"/>
-            <w:r>
-              <w:t>Lyu</w:t>
-            </w:r>
-            <w:proofErr w:type="spellEnd"/>
-            <w:r>
+              <w:t xml:space="preserve">[12] Q. Lyu, </w:t>
+            </w:r>
+            <w:r>
+              <w:rPr>
+                <w:bCs/>
+              </w:rPr>
+              <w:t xml:space="preserve">H. Zheng, D. Li, </w:t>
+            </w:r>
+            <w:r>
+              <w:rPr>
+                <w:b/>
+              </w:rPr>
+              <w:t>L. Zhang</w:t>
+            </w:r>
+            <w:r>
+              <w:rPr>
+                <w:bCs/>
+              </w:rPr>
               <w:t xml:space="preserve">, </w:t>
             </w:r>
             <w:r>
-              <w:rPr>
-                <w:bCs/>
-              </w:rPr>
-              <w:t xml:space="preserve">H. Zheng, D. Li, </w:t>
-            </w:r>
-            <w:r>
-              <w:rPr>
-                <w:b/>
-              </w:rPr>
-              <w:t>L. Zhang</w:t>
-            </w:r>
-            <w:r>
-              <w:rPr>
-                <w:bCs/>
-              </w:rPr>
-              <w:t xml:space="preserve">, </w:t>
-            </w:r>
-            <w:r>
               <w:t xml:space="preserve">M. </w:t>
             </w:r>
-            <w:proofErr w:type="spellStart"/>
             <w:r>
               <w:t>Apidianaki</w:t>
             </w:r>
-            <w:proofErr w:type="spellEnd"/>
-            <w:r>
-              <w:t xml:space="preserve">, and C. </w:t>
-            </w:r>
-            <w:proofErr w:type="spellStart"/>
-            <w:r>
-              <w:t>Callison</w:t>
-            </w:r>
-            <w:proofErr w:type="spellEnd"/>
-            <w:r>
-              <w:t xml:space="preserve">-Burch. </w:t>
+            <w:r>
+              <w:t xml:space="preserve">, and C. Callison-Burch. </w:t>
             </w:r>
             <w:r>
               <w:rPr>
@@ -499,11 +494,9 @@
             <w:r>
               <w:t xml:space="preserve">. In </w:t>
             </w:r>
-            <w:proofErr w:type="spellStart"/>
-            <w:r>
-              <w:t>arXiv</w:t>
-            </w:r>
-            <w:proofErr w:type="spellEnd"/>
+            <w:r>
+              <w:t>NAACL 2022</w:t>
+            </w:r>
             <w:r>
               <w:t>.</w:t>
             </w:r>
@@ -550,34 +543,13 @@
               <w:t xml:space="preserve">, </w:t>
             </w:r>
             <w:r>
-              <w:t xml:space="preserve">Q. </w:t>
-            </w:r>
-            <w:proofErr w:type="spellStart"/>
-            <w:r>
-              <w:t>Lyu</w:t>
-            </w:r>
-            <w:proofErr w:type="spellEnd"/>
-            <w:r>
-              <w:t xml:space="preserve">, Y. Yang, G. </w:t>
-            </w:r>
-            <w:proofErr w:type="spellStart"/>
-            <w:r>
-              <w:t>Neubig</w:t>
-            </w:r>
-            <w:proofErr w:type="spellEnd"/>
+              <w:t>Q. Lyu, Y. Yang, G. Neubig</w:t>
+            </w:r>
             <w:r>
               <w:t xml:space="preserve"> and </w:t>
             </w:r>
             <w:r>
-              <w:t xml:space="preserve">C. </w:t>
-            </w:r>
-            <w:proofErr w:type="spellStart"/>
-            <w:r>
-              <w:t>Callison</w:t>
-            </w:r>
-            <w:proofErr w:type="spellEnd"/>
-            <w:r>
-              <w:t xml:space="preserve">-Burch. </w:t>
+              <w:t xml:space="preserve">C. Callison-Burch. </w:t>
             </w:r>
             <w:r>
               <w:rPr>
@@ -626,11 +598,9 @@
             <w:r>
               <w:t xml:space="preserve"> </w:t>
             </w:r>
-            <w:proofErr w:type="gramStart"/>
             <w:r>
               <w:t>Jindal</w:t>
             </w:r>
-            <w:proofErr w:type="gramEnd"/>
             <w:r>
               <w:t xml:space="preserve"> and </w:t>
             </w:r>
@@ -653,7 +623,13 @@
               <w:t xml:space="preserve">. </w:t>
             </w:r>
             <w:r>
-              <w:t>In submission to ACL rolling review.</w:t>
+              <w:t xml:space="preserve">In </w:t>
+            </w:r>
+            <w:r>
+              <w:t>NAACL 2022</w:t>
+            </w:r>
+            <w:r>
+              <w:t>.</w:t>
             </w:r>
           </w:p>
           <w:p>
@@ -669,21 +645,11 @@
             <w:r>
               <w:t xml:space="preserve">] Y. Yang, A. </w:t>
             </w:r>
-            <w:proofErr w:type="spellStart"/>
             <w:r>
               <w:t>Panagopoulou</w:t>
             </w:r>
-            <w:proofErr w:type="spellEnd"/>
-            <w:r>
-              <w:t xml:space="preserve">, Q. </w:t>
-            </w:r>
-            <w:proofErr w:type="spellStart"/>
-            <w:r>
-              <w:t>Lyu</w:t>
-            </w:r>
-            <w:proofErr w:type="spellEnd"/>
-            <w:r>
-              <w:t xml:space="preserve">, </w:t>
+            <w:r>
+              <w:t xml:space="preserve">, Q. Lyu, </w:t>
             </w:r>
             <w:r>
               <w:rPr>
@@ -693,23 +659,7 @@
               <w:t>L. Zhang</w:t>
             </w:r>
             <w:r>
-              <w:t xml:space="preserve">, M. </w:t>
-            </w:r>
-            <w:proofErr w:type="spellStart"/>
-            <w:r>
-              <w:t>Yatskar</w:t>
-            </w:r>
-            <w:proofErr w:type="spellEnd"/>
-            <w:r>
-              <w:t xml:space="preserve"> and C. </w:t>
-            </w:r>
-            <w:proofErr w:type="spellStart"/>
-            <w:r>
-              <w:t>Callison</w:t>
-            </w:r>
-            <w:proofErr w:type="spellEnd"/>
-            <w:r>
-              <w:t xml:space="preserve">-Burch. </w:t>
+              <w:t xml:space="preserve">, M. Yatskar and C. Callison-Burch. </w:t>
             </w:r>
             <w:r>
               <w:rPr>
@@ -742,15 +692,7 @@
               <w:t>8</w:t>
             </w:r>
             <w:r>
-              <w:t xml:space="preserve">] Q. </w:t>
-            </w:r>
-            <w:proofErr w:type="spellStart"/>
-            <w:r>
-              <w:t>Lyu</w:t>
-            </w:r>
-            <w:proofErr w:type="spellEnd"/>
-            <w:r>
-              <w:t xml:space="preserve">*, </w:t>
+              <w:t xml:space="preserve">] Q. Lyu*, </w:t>
             </w:r>
             <w:r>
               <w:rPr>
@@ -765,15 +707,7 @@
               <w:t>*</w:t>
             </w:r>
             <w:r>
-              <w:t xml:space="preserve"> and C. </w:t>
-            </w:r>
-            <w:proofErr w:type="spellStart"/>
-            <w:r>
-              <w:t>Callison</w:t>
-            </w:r>
-            <w:proofErr w:type="spellEnd"/>
-            <w:r>
-              <w:t xml:space="preserve">-Burch. </w:t>
+              <w:t xml:space="preserve"> and C. Callison-Burch. </w:t>
             </w:r>
             <w:r>
               <w:rPr>
@@ -808,23 +742,7 @@
               <w:t>L. Zhang</w:t>
             </w:r>
             <w:r>
-              <w:t xml:space="preserve">, Q. </w:t>
-            </w:r>
-            <w:proofErr w:type="spellStart"/>
-            <w:r>
-              <w:t>Lyu</w:t>
-            </w:r>
-            <w:proofErr w:type="spellEnd"/>
-            <w:r>
-              <w:t xml:space="preserve"> and C. </w:t>
-            </w:r>
-            <w:proofErr w:type="spellStart"/>
-            <w:r>
-              <w:t>Callison</w:t>
-            </w:r>
-            <w:proofErr w:type="spellEnd"/>
-            <w:r>
-              <w:t xml:space="preserve">-Burch. </w:t>
+              <w:t xml:space="preserve">, Q. Lyu and C. Callison-Burch. </w:t>
             </w:r>
             <w:r>
               <w:rPr>
@@ -850,15 +768,7 @@
               <w:t xml:space="preserve">] </w:t>
             </w:r>
             <w:r>
-              <w:t xml:space="preserve">Q. </w:t>
-            </w:r>
-            <w:proofErr w:type="spellStart"/>
-            <w:r>
-              <w:t>Lyu</w:t>
-            </w:r>
-            <w:proofErr w:type="spellEnd"/>
-            <w:r>
-              <w:t xml:space="preserve">*, </w:t>
+              <w:t xml:space="preserve">Q. Lyu*, </w:t>
             </w:r>
             <w:r>
               <w:rPr>
@@ -873,15 +783,7 @@
               <w:t>*</w:t>
             </w:r>
             <w:r>
-              <w:t xml:space="preserve"> and C. </w:t>
-            </w:r>
-            <w:proofErr w:type="spellStart"/>
-            <w:r>
-              <w:t>Callison</w:t>
-            </w:r>
-            <w:proofErr w:type="spellEnd"/>
-            <w:r>
-              <w:t xml:space="preserve">-Burch. </w:t>
+              <w:t xml:space="preserve"> and C. Callison-Burch. </w:t>
             </w:r>
             <w:r>
               <w:rPr>
@@ -972,15 +874,7 @@
               <w:t>L. Zhang</w:t>
             </w:r>
             <w:r>
-              <w:t xml:space="preserve">, S. R. </w:t>
-            </w:r>
-            <w:proofErr w:type="gramStart"/>
-            <w:r>
-              <w:t>Wilson</w:t>
-            </w:r>
-            <w:proofErr w:type="gramEnd"/>
-            <w:r>
-              <w:t xml:space="preserve"> and R. Mihalcea. </w:t>
+              <w:t xml:space="preserve">, S. R. Wilson and R. Mihalcea. </w:t>
             </w:r>
             <w:r>
               <w:rPr>
@@ -1018,15 +912,7 @@
               <w:t>L. Zhang</w:t>
             </w:r>
             <w:r>
-              <w:t xml:space="preserve">, S. R. </w:t>
-            </w:r>
-            <w:proofErr w:type="gramStart"/>
-            <w:r>
-              <w:t>Wilson</w:t>
-            </w:r>
-            <w:proofErr w:type="gramEnd"/>
-            <w:r>
-              <w:t xml:space="preserve"> and R. Mihalcea. </w:t>
+              <w:t xml:space="preserve">, S. R. Wilson and R. Mihalcea. </w:t>
             </w:r>
             <w:r>
               <w:rPr>
@@ -1035,15 +921,7 @@
               <w:t>Direct Network Transfer: Transfer Learning of Sentence Embeddings for Semantic Similarity</w:t>
             </w:r>
             <w:r>
-              <w:t xml:space="preserve">. In </w:t>
-            </w:r>
-            <w:proofErr w:type="spellStart"/>
-            <w:r>
-              <w:t>arXiv</w:t>
-            </w:r>
-            <w:proofErr w:type="spellEnd"/>
-            <w:r>
-              <w:t xml:space="preserve"> </w:t>
+              <w:t xml:space="preserve">. In arXiv </w:t>
             </w:r>
             <w:r>
               <w:rPr>
@@ -1076,35 +954,27 @@
               <w:t>O.</w:t>
             </w:r>
             <w:r>
+              <w:t xml:space="preserve"> Ignat, </w:t>
+            </w:r>
+            <w:r>
+              <w:t>C.</w:t>
+            </w:r>
+            <w:r>
+              <w:t xml:space="preserve"> F. Welch, </w:t>
+            </w:r>
+            <w:r>
+              <w:rPr>
+                <w:b/>
+                <w:bCs/>
+              </w:rPr>
+              <w:t>L. Zhang</w:t>
+            </w:r>
+            <w:r>
+              <w:t>,</w:t>
+            </w:r>
+            <w:r>
               <w:t xml:space="preserve"> </w:t>
             </w:r>
-            <w:proofErr w:type="spellStart"/>
-            <w:r>
-              <w:t>Ignat</w:t>
-            </w:r>
-            <w:proofErr w:type="spellEnd"/>
-            <w:r>
-              <w:t xml:space="preserve">, </w:t>
-            </w:r>
-            <w:r>
-              <w:t>C.</w:t>
-            </w:r>
-            <w:r>
-              <w:t xml:space="preserve"> F. Welch, </w:t>
-            </w:r>
-            <w:r>
-              <w:rPr>
-                <w:b/>
-                <w:bCs/>
-              </w:rPr>
-              <w:t>L. Zhang</w:t>
-            </w:r>
-            <w:r>
-              <w:t>,</w:t>
-            </w:r>
-            <w:r>
-              <w:t xml:space="preserve"> </w:t>
-            </w:r>
             <w:r>
               <w:t>M.</w:t>
             </w:r>
@@ -1115,15 +985,7 @@
               <w:t>J.</w:t>
             </w:r>
             <w:r>
-              <w:t xml:space="preserve"> </w:t>
-            </w:r>
-            <w:proofErr w:type="gramStart"/>
-            <w:r>
-              <w:t>Deng</w:t>
-            </w:r>
-            <w:proofErr w:type="gramEnd"/>
-            <w:r>
-              <w:t xml:space="preserve"> and </w:t>
+              <w:t xml:space="preserve"> Deng and </w:t>
             </w:r>
             <w:r>
               <w:t>R.</w:t>
@@ -1165,88 +1027,64 @@
               <w:t>C.</w:t>
             </w:r>
             <w:r>
+              <w:t xml:space="preserve"> Finegan-Dollak, J</w:t>
+            </w:r>
+            <w:r>
+              <w:t>.</w:t>
+            </w:r>
+            <w:r>
+              <w:t xml:space="preserve"> K. Kummerfeld, </w:t>
+            </w:r>
+            <w:r>
+              <w:rPr>
+                <w:b/>
+              </w:rPr>
+              <w:t>L</w:t>
+            </w:r>
+            <w:r>
+              <w:rPr>
+                <w:b/>
+              </w:rPr>
+              <w:t>.</w:t>
+            </w:r>
+            <w:r>
+              <w:rPr>
+                <w:b/>
+              </w:rPr>
+              <w:t xml:space="preserve"> Zhang</w:t>
+            </w:r>
+            <w:r>
+              <w:t>, K</w:t>
+            </w:r>
+            <w:r>
+              <w:t>.</w:t>
+            </w:r>
+            <w:r>
+              <w:t xml:space="preserve"> R</w:t>
+            </w:r>
+            <w:r>
+              <w:t>.</w:t>
+            </w:r>
+            <w:r>
+              <w:t xml:space="preserve"> D</w:t>
+            </w:r>
+            <w:r>
+              <w:t>.</w:t>
+            </w:r>
+            <w:r>
               <w:t xml:space="preserve"> </w:t>
             </w:r>
-            <w:proofErr w:type="spellStart"/>
-            <w:r>
-              <w:t>Finegan-Dollak</w:t>
-            </w:r>
-            <w:proofErr w:type="spellEnd"/>
-            <w:r>
-              <w:t>, J</w:t>
-            </w:r>
-            <w:r>
-              <w:t>.</w:t>
-            </w:r>
-            <w:r>
-              <w:t xml:space="preserve"> K. Kummerfeld, </w:t>
-            </w:r>
-            <w:r>
-              <w:rPr>
-                <w:b/>
-              </w:rPr>
-              <w:t>L</w:t>
-            </w:r>
-            <w:r>
-              <w:rPr>
-                <w:b/>
-              </w:rPr>
-              <w:t>.</w:t>
-            </w:r>
-            <w:r>
-              <w:rPr>
-                <w:b/>
-              </w:rPr>
-              <w:t xml:space="preserve"> Zhang</w:t>
-            </w:r>
-            <w:r>
-              <w:t>, K</w:t>
-            </w:r>
-            <w:r>
-              <w:t>.</w:t>
-            </w:r>
-            <w:r>
-              <w:t xml:space="preserve"> R</w:t>
-            </w:r>
-            <w:r>
-              <w:t>.</w:t>
-            </w:r>
-            <w:r>
-              <w:t xml:space="preserve"> D</w:t>
-            </w:r>
-            <w:r>
-              <w:t>.</w:t>
-            </w:r>
-            <w:r>
-              <w:t xml:space="preserve"> </w:t>
-            </w:r>
             <w:r>
               <w:t>Ramanathan, S.</w:t>
             </w:r>
             <w:r>
-              <w:t xml:space="preserve"> </w:t>
-            </w:r>
-            <w:proofErr w:type="spellStart"/>
-            <w:r>
-              <w:t>Sa</w:t>
-            </w:r>
-            <w:r>
-              <w:t>dasivam</w:t>
-            </w:r>
-            <w:proofErr w:type="spellEnd"/>
-            <w:r>
-              <w:t>, R. Zhang and D.</w:t>
-            </w:r>
-            <w:r>
-              <w:t xml:space="preserve"> </w:t>
-            </w:r>
-            <w:proofErr w:type="spellStart"/>
-            <w:r>
-              <w:t>Radev</w:t>
-            </w:r>
-            <w:proofErr w:type="spellEnd"/>
-            <w:r>
-              <w:t xml:space="preserve">. </w:t>
+              <w:t xml:space="preserve"> Sa</w:t>
+            </w:r>
+            <w:r>
+              <w:t>dasivam, R. Zhang and D.</w:t>
+            </w:r>
+            <w:r>
+              <w:t xml:space="preserve"> Radev. </w:t>
             </w:r>
             <w:r>
               <w:rPr>
@@ -1301,7 +1139,7 @@
       </w:tr>
       <w:tr>
         <w:trPr>
-          <w:trHeight w:val="2970"/>
+          <w:trHeight w:val="3788"/>
         </w:trPr>
         <w:tc>
           <w:tcPr>
@@ -1343,29 +1181,15 @@
               <w:rPr>
                 <w:b/>
               </w:rPr>
-              <w:t>Procedure</w:t>
-            </w:r>
-            <w:r>
-              <w:rPr>
-                <w:b/>
-              </w:rPr>
-              <w:t xml:space="preserve"> Learning with wikiHow: Goal-Step </w:t>
-            </w:r>
-            <w:proofErr w:type="gramStart"/>
-            <w:r>
-              <w:rPr>
-                <w:b/>
-              </w:rPr>
-              <w:t>Inference</w:t>
+              <w:t>Procedures: Reasoning about Goals and Steps</w:t>
             </w:r>
             <w:r>
               <w:rPr>
                 <w:b/>
                 <w:vertAlign w:val="superscript"/>
               </w:rPr>
-              <w:t>[</w:t>
-            </w:r>
-            <w:proofErr w:type="gramEnd"/>
+              <w:t xml:space="preserve"> [</w:t>
+            </w:r>
             <w:r>
               <w:rPr>
                 <w:b/>
@@ -1385,7 +1209,7 @@
                 <w:b/>
                 <w:vertAlign w:val="superscript"/>
               </w:rPr>
-              <w:t>8</w:t>
+              <w:t>9</w:t>
             </w:r>
             <w:r>
               <w:rPr>
@@ -1426,7 +1250,31 @@
               <w:rPr>
                 <w:u w:val="single"/>
               </w:rPr>
-              <w:t>“Hire an attorney” is a step to “sue someone”; so is “go to court”, which happens later</w:t>
+              <w:t xml:space="preserve">“Hire an attorney” is a step </w:t>
+            </w:r>
+            <w:r>
+              <w:rPr>
+                <w:u w:val="single"/>
+              </w:rPr>
+              <w:t>of a “lawsuit</w:t>
+            </w:r>
+            <w:r>
+              <w:rPr>
+                <w:u w:val="single"/>
+              </w:rPr>
+              <w:t>”; so is “</w:t>
+            </w:r>
+            <w:r>
+              <w:rPr>
+                <w:u w:val="single"/>
+              </w:rPr>
+              <w:t>appear at</w:t>
+            </w:r>
+            <w:r>
+              <w:rPr>
+                <w:u w:val="single"/>
+              </w:rPr>
+              <w:t xml:space="preserve"> court”, which happens later</w:t>
             </w:r>
           </w:p>
           <w:p>
@@ -1446,26 +1294,12 @@
               <w:rPr>
                 <w:i/>
               </w:rPr>
-              <w:t xml:space="preserve"> Prof. Chris </w:t>
-            </w:r>
-            <w:proofErr w:type="spellStart"/>
+              <w:t xml:space="preserve"> Prof. Chris Callison-Burch</w:t>
+            </w:r>
             <w:r>
               <w:rPr>
                 <w:i/>
               </w:rPr>
-              <w:t>Callison</w:t>
-            </w:r>
-            <w:proofErr w:type="spellEnd"/>
-            <w:r>
-              <w:rPr>
-                <w:i/>
-              </w:rPr>
-              <w:t>-Burch</w:t>
-            </w:r>
-            <w:r>
-              <w:rPr>
-                <w:i/>
-              </w:rPr>
               <w:t>, part of the DARPA KAIROS project</w:t>
             </w:r>
           </w:p>
@@ -1474,13 +1308,7 @@
               <w:t xml:space="preserve">• </w:t>
             </w:r>
             <w:r>
-              <w:t xml:space="preserve">Goal-step and temporal relations between two </w:t>
-            </w:r>
-            <w:r>
-              <w:t xml:space="preserve">procedural </w:t>
-            </w:r>
-            <w:r>
-              <w:t>events are important common-senses for AI systems, especially for dialog agents that helps with tasks</w:t>
+              <w:t>A procedure consists of a goal and a series of steps, which may be ordered</w:t>
             </w:r>
             <w:r>
               <w:t>.</w:t>
@@ -1488,19 +1316,60 @@
           </w:p>
           <w:p>
             <w:r>
+              <w:t xml:space="preserve">• </w:t>
+            </w:r>
+            <w:r>
+              <w:t xml:space="preserve">Goal-step and </w:t>
+            </w:r>
+            <w:r>
+              <w:t xml:space="preserve">step-step </w:t>
+            </w:r>
+            <w:r>
+              <w:t xml:space="preserve">temporal </w:t>
+            </w:r>
+            <w:r>
+              <w:t>relations</w:t>
+            </w:r>
+            <w:r>
+              <w:t xml:space="preserve"> are important </w:t>
+            </w:r>
+            <w:r>
+              <w:t>knowledge</w:t>
+            </w:r>
+            <w:r>
+              <w:t xml:space="preserve"> for </w:t>
+            </w:r>
+            <w:r>
+              <w:t xml:space="preserve">human-centered </w:t>
+            </w:r>
+            <w:r>
+              <w:t xml:space="preserve">AI systems, especially for </w:t>
+            </w:r>
+            <w:r>
+              <w:t>task-oriented dialog systems.</w:t>
+            </w:r>
+          </w:p>
+          <w:p>
+            <w:r>
               <w:t>•</w:t>
             </w:r>
             <w:r>
               <w:t xml:space="preserve"> </w:t>
             </w:r>
             <w:r>
-              <w:t xml:space="preserve">We collect such data to-scale from the how-to website wikiHow for model </w:t>
+              <w:t xml:space="preserve">We collect </w:t>
+            </w:r>
+            <w:r>
+              <w:t>procedure</w:t>
+            </w:r>
+            <w:r>
+              <w:t xml:space="preserve"> data to-scale from the how-to website wikiHow for model </w:t>
             </w:r>
             <w:r>
               <w:t>training and</w:t>
             </w:r>
             <w:r>
-              <w:t xml:space="preserve"> use crowdsourcing to curate a high-quality subset as an evaluation benchmark</w:t>
+              <w:t xml:space="preserve"> curate a high-quality evaluation benchmark</w:t>
             </w:r>
             <w:r>
               <w:t>.</w:t>
@@ -1537,7 +1406,15 @@
               <w:t>•</w:t>
             </w:r>
             <w:r>
-              <w:t xml:space="preserve"> Based on these models, we develop a pipeline to construct all the steps given a goal, which is available in 18 languages and can transfer to distant domains.</w:t>
+              <w:t xml:space="preserve"> Similarly, our models can learn to reason about goals and steps represented as image.</w:t>
+            </w:r>
+          </w:p>
+          <w:p>
+            <w:r>
+              <w:t>•</w:t>
+            </w:r>
+            <w:r>
+              <w:t xml:space="preserve"> Our multimodal models show strong transfer performance on tasks like video retrieval.</w:t>
             </w:r>
           </w:p>
         </w:tc>
@@ -1582,15 +1459,14 @@
               <w:rPr>
                 <w:b/>
               </w:rPr>
-              <w:t xml:space="preserve">Procedure </w:t>
-            </w:r>
-            <w:r>
-              <w:rPr>
-                <w:b/>
-              </w:rPr>
-              <w:t xml:space="preserve">Learning with wikiHow: Application in </w:t>
-            </w:r>
-            <w:proofErr w:type="gramStart"/>
+              <w:t>Procedures</w:t>
+            </w:r>
+            <w:r>
+              <w:rPr>
+                <w:b/>
+              </w:rPr>
+              <w:t xml:space="preserve">: Application in </w:t>
+            </w:r>
             <w:r>
               <w:rPr>
                 <w:b/>
@@ -1600,11 +1476,16 @@
             <w:r>
               <w:rPr>
                 <w:b/>
+              </w:rPr>
+              <w:t>; Alexa Prize</w:t>
+            </w:r>
+            <w:r>
+              <w:rPr>
+                <w:b/>
                 <w:vertAlign w:val="superscript"/>
               </w:rPr>
-              <w:t>[</w:t>
-            </w:r>
-            <w:proofErr w:type="gramEnd"/>
+              <w:t xml:space="preserve"> [</w:t>
+            </w:r>
             <w:r>
               <w:rPr>
                 <w:b/>
@@ -1617,20 +1498,6 @@
                 <w:b/>
                 <w:vertAlign w:val="superscript"/>
               </w:rPr>
-              <w:t>,</w:t>
-            </w:r>
-            <w:r>
-              <w:rPr>
-                <w:b/>
-                <w:vertAlign w:val="superscript"/>
-              </w:rPr>
-              <w:t>9</w:t>
-            </w:r>
-            <w:r>
-              <w:rPr>
-                <w:b/>
-                <w:vertAlign w:val="superscript"/>
-              </w:rPr>
               <w:t>]</w:t>
             </w:r>
             <w:r>
@@ -1646,7 +1513,7 @@
               <w:t xml:space="preserve"> – </w:t>
             </w:r>
             <w:r>
-              <w:t>Present</w:t>
+              <w:t>May 2022</w:t>
             </w:r>
           </w:p>
           <w:p>
@@ -1659,30 +1526,54 @@
               <w:rPr>
                 <w:u w:val="single"/>
               </w:rPr>
-              <w:t xml:space="preserve">User: “How do I </w:t>
+              <w:t>User: “</w:t>
             </w:r>
             <w:r>
               <w:rPr>
                 <w:u w:val="single"/>
               </w:rPr>
-              <w:t>host a party</w:t>
+              <w:t>Add baking soda and vinegar to my list.</w:t>
             </w:r>
             <w:r>
               <w:rPr>
                 <w:u w:val="single"/>
               </w:rPr>
-              <w:t>?” Bot: “</w:t>
+              <w:t xml:space="preserve">” </w:t>
             </w:r>
             <w:r>
               <w:rPr>
                 <w:u w:val="single"/>
               </w:rPr>
-              <w:t>First send out invitations, then clean your house.</w:t>
+              <w:t>Intent</w:t>
             </w:r>
             <w:r>
               <w:rPr>
                 <w:u w:val="single"/>
               </w:rPr>
+              <w:t>: “</w:t>
+            </w:r>
+            <w:r>
+              <w:rPr>
+                <w:u w:val="single"/>
+              </w:rPr>
+              <w:t>Cleaning</w:t>
+            </w:r>
+            <w:r>
+              <w:rPr>
+                <w:u w:val="single"/>
+              </w:rPr>
+              <w:t>;</w:t>
+            </w:r>
+            <w:r>
+              <w:rPr>
+                <w:u w:val="single"/>
+              </w:rPr>
+              <w:t xml:space="preserve"> less likely cooking.</w:t>
+            </w:r>
+            <w:r>
+              <w:rPr>
+                <w:u w:val="single"/>
+              </w:rPr>
               <w:t xml:space="preserve">” </w:t>
             </w:r>
           </w:p>
@@ -1703,71 +1594,69 @@
               <w:rPr>
                 <w:i/>
               </w:rPr>
-              <w:t xml:space="preserve"> Prof. Chris </w:t>
-            </w:r>
-            <w:proofErr w:type="spellStart"/>
+              <w:t xml:space="preserve"> Prof. Chris Callison-Burch</w:t>
+            </w:r>
+          </w:p>
+          <w:p>
+            <w:r>
+              <w:t xml:space="preserve">• </w:t>
+            </w:r>
+            <w:r>
+              <w:t xml:space="preserve">An important component of dialog systems is </w:t>
+            </w:r>
+            <w:r>
+              <w:t xml:space="preserve">detecting </w:t>
+            </w:r>
+            <w:r>
+              <w:t>intent from utterances.</w:t>
+            </w:r>
+          </w:p>
+          <w:p>
+            <w:r>
+              <w:t>•</w:t>
+            </w:r>
+            <w:r>
+              <w:t xml:space="preserve"> </w:t>
+            </w:r>
+            <w:r>
+              <w:t>As intents are similar to goals, our models with procedural knowledge achieve</w:t>
+            </w:r>
+            <w:r>
+              <w:t xml:space="preserve"> state-of-the-art performances on several, multilingual benchmarks</w:t>
+            </w:r>
+            <w:r>
+              <w:t>.</w:t>
+            </w:r>
+          </w:p>
+          <w:p>
+            <w:pPr>
+              <w:rPr>
+                <w:iCs/>
+              </w:rPr>
+            </w:pPr>
+            <w:r>
+              <w:t>•</w:t>
+            </w:r>
+            <w:r>
+              <w:t xml:space="preserve"> </w:t>
+            </w:r>
+            <w:r>
+              <w:t>I co-led University of Pennsylvania’s effort in</w:t>
+            </w:r>
             <w:r>
               <w:rPr>
                 <w:i/>
               </w:rPr>
-              <w:t>Callison</w:t>
-            </w:r>
-            <w:proofErr w:type="spellEnd"/>
-            <w:r>
-              <w:rPr>
-                <w:i/>
-              </w:rPr>
-              <w:t>-Burch</w:t>
-            </w:r>
-            <w:r>
-              <w:rPr>
-                <w:i/>
-              </w:rPr>
-              <w:t xml:space="preserve">, part of the Alexa Prize </w:t>
-            </w:r>
-            <w:proofErr w:type="spellStart"/>
-            <w:r>
-              <w:rPr>
-                <w:i/>
-              </w:rPr>
-              <w:t>TaskBot</w:t>
-            </w:r>
-            <w:proofErr w:type="spellEnd"/>
-            <w:r>
-              <w:rPr>
-                <w:i/>
-              </w:rPr>
-              <w:t xml:space="preserve"> Challenge 2021</w:t>
-            </w:r>
-          </w:p>
-          <w:p>
-            <w:r>
-              <w:t xml:space="preserve">• </w:t>
-            </w:r>
-            <w:r>
-              <w:t>An important component of dialog systems is intent detection from utterances.</w:t>
-            </w:r>
-          </w:p>
-          <w:p>
-            <w:r>
-              <w:t>•</w:t>
-            </w:r>
-            <w:r>
-              <w:t xml:space="preserve"> </w:t>
-            </w:r>
-            <w:r>
-              <w:t>Goal-step data from wikiHow can serve as a strong data source for learning intent detection, achieving state-of-the-art performances on several, multilingual benchmarks</w:t>
-            </w:r>
-            <w:r>
-              <w:t>.</w:t>
-            </w:r>
-          </w:p>
-          <w:p>
-            <w:r>
-              <w:t>•</w:t>
-            </w:r>
-            <w:r>
-              <w:t xml:space="preserve"> The steps can also be represented as images or videos, and thus multimodal dialogs are made possible by, for example, showing users instructional videos.</w:t>
+              <w:t xml:space="preserve"> the Alexa Prize TaskBot Challenge 2021</w:t>
+            </w:r>
+            <w:r>
+              <w:rPr>
+                <w:iCs/>
+              </w:rPr>
+              <w:t xml:space="preserve">, building a </w:t>
+            </w:r>
+            <w:r>
+              <w:t xml:space="preserve">production-ready dialog system for household tasks or cooking. </w:t>
             </w:r>
           </w:p>
           <w:p>
@@ -1786,16 +1675,185 @@
               <w:t xml:space="preserve"> </w:t>
             </w:r>
             <w:r>
-              <w:t xml:space="preserve">We are developing a </w:t>
-            </w:r>
-            <w:r>
-              <w:t>customer-facing dialog agent</w:t>
-            </w:r>
-            <w:r>
-              <w:t xml:space="preserve"> that helps user do household tasks</w:t>
-            </w:r>
-            <w:r>
-              <w:t>, one of the first attempts to apply procedural knowledge to products at scale.</w:t>
+              <w:t>Our dialog system is powered by</w:t>
+            </w:r>
+            <w:r>
+              <w:t xml:space="preserve"> a mixture of large language models and rule-based models, ending up in the semi-finals.</w:t>
+            </w:r>
+          </w:p>
+        </w:tc>
+      </w:tr>
+      <w:tr>
+        <w:trPr>
+          <w:trHeight w:val="2303"/>
+        </w:trPr>
+        <w:tc>
+          <w:tcPr>
+            <w:tcW w:w="1885" w:type="dxa"/>
+            <w:vMerge/>
+          </w:tcPr>
+          <w:p>
+            <w:pPr>
+              <w:pStyle w:val="Heading2"/>
+            </w:pPr>
+          </w:p>
+        </w:tc>
+        <w:tc>
+          <w:tcPr>
+            <w:tcW w:w="270" w:type="dxa"/>
+            <w:vMerge/>
+          </w:tcPr>
+          <w:p/>
+        </w:tc>
+        <w:tc>
+          <w:tcPr>
+            <w:tcW w:w="8550" w:type="dxa"/>
+            <w:gridSpan w:val="2"/>
+          </w:tcPr>
+          <w:p>
+            <w:pPr>
+              <w:tabs>
+                <w:tab w:val="right" w:pos="8160"/>
+              </w:tabs>
+              <w:rPr>
+                <w:b/>
+              </w:rPr>
+            </w:pPr>
+            <w:r>
+              <w:rPr>
+                <w:b/>
+              </w:rPr>
+              <w:t>Procedures: Step Construction</w:t>
+            </w:r>
+            <w:r>
+              <w:rPr>
+                <w:b/>
+                <w:vertAlign w:val="superscript"/>
+              </w:rPr>
+              <w:t xml:space="preserve"> [</w:t>
+            </w:r>
+            <w:r>
+              <w:rPr>
+                <w:b/>
+                <w:vertAlign w:val="superscript"/>
+              </w:rPr>
+              <w:t>8</w:t>
+            </w:r>
+            <w:r>
+              <w:rPr>
+                <w:b/>
+                <w:vertAlign w:val="superscript"/>
+              </w:rPr>
+              <w:t>]</w:t>
+            </w:r>
+            <w:r>
+              <w:rPr>
+                <w:b/>
+              </w:rPr>
+              <w:tab/>
+            </w:r>
+            <w:r>
+              <w:t>Sept</w:t>
+            </w:r>
+            <w:r>
+              <w:t xml:space="preserve"> 202</w:t>
+            </w:r>
+            <w:r>
+              <w:t>0</w:t>
+            </w:r>
+            <w:r>
+              <w:t xml:space="preserve"> – </w:t>
+            </w:r>
+            <w:r>
+              <w:t>Jan</w:t>
+            </w:r>
+            <w:r>
+              <w:t xml:space="preserve"> 2021</w:t>
+            </w:r>
+          </w:p>
+          <w:p>
+            <w:pPr>
+              <w:rPr>
+                <w:u w:val="single"/>
+              </w:rPr>
+            </w:pPr>
+            <w:r>
+              <w:rPr>
+                <w:u w:val="single"/>
+              </w:rPr>
+              <w:t xml:space="preserve">Input: “How do I host a party?” Output: “Send out invitations. Clean your house…” </w:t>
+            </w:r>
+          </w:p>
+          <w:p>
+            <w:pPr>
+              <w:rPr>
+                <w:i/>
+              </w:rPr>
+            </w:pPr>
+            <w:r>
+              <w:rPr>
+                <w:i/>
+              </w:rPr>
+              <w:t xml:space="preserve">Advised by Prof. Chris Callison-Burch </w:t>
+            </w:r>
+          </w:p>
+          <w:p>
+            <w:r>
+              <w:t>•</w:t>
+            </w:r>
+            <w:r>
+              <w:t xml:space="preserve"> </w:t>
+            </w:r>
+            <w:r>
+              <w:t>W</w:t>
+            </w:r>
+            <w:r>
+              <w:t xml:space="preserve">e develop </w:t>
+            </w:r>
+            <w:r>
+              <w:t>two</w:t>
+            </w:r>
+            <w:r>
+              <w:t xml:space="preserve"> pipeline</w:t>
+            </w:r>
+            <w:r>
+              <w:t>s</w:t>
+            </w:r>
+            <w:r>
+              <w:t xml:space="preserve"> to construct all the steps given a goal</w:t>
+            </w:r>
+            <w:r>
+              <w:t>, one based on language model generation (T5), one based on previous goal-step inference models.</w:t>
+            </w:r>
+          </w:p>
+          <w:p>
+            <w:r>
+              <w:t>•</w:t>
+            </w:r>
+            <w:r>
+              <w:t xml:space="preserve"> Our pipeline is trained on wikiHow and available in</w:t>
+            </w:r>
+            <w:r>
+              <w:t xml:space="preserve"> 18 languages</w:t>
+            </w:r>
+            <w:r>
+              <w:t>.</w:t>
+            </w:r>
+          </w:p>
+          <w:p>
+            <w:pPr>
+              <w:rPr>
+                <w:b/>
+              </w:rPr>
+            </w:pPr>
+            <w:r>
+              <w:t>•</w:t>
+            </w:r>
+            <w:r>
+              <w:t xml:space="preserve"> </w:t>
+            </w:r>
+            <w:r>
+              <w:t>The constructed steps are mostly reasonable but also show notable weaknesses.</w:t>
             </w:r>
           </w:p>
         </w:tc>
@@ -1840,9 +1898,14 @@
               <w:rPr>
                 <w:b/>
               </w:rPr>
-              <w:t xml:space="preserve">Procedure Learning with wikiHow: Event </w:t>
-            </w:r>
-            <w:proofErr w:type="gramStart"/>
+              <w:t>Procedures:</w:t>
+            </w:r>
+            <w:r>
+              <w:rPr>
+                <w:b/>
+              </w:rPr>
+              <w:t xml:space="preserve"> Event </w:t>
+            </w:r>
             <w:r>
               <w:rPr>
                 <w:b/>
@@ -1854,9 +1917,8 @@
                 <w:b/>
                 <w:vertAlign w:val="superscript"/>
               </w:rPr>
-              <w:t>[</w:t>
-            </w:r>
-            <w:proofErr w:type="gramEnd"/>
+              <w:t xml:space="preserve"> [</w:t>
+            </w:r>
             <w:r>
               <w:rPr>
                 <w:b/>
@@ -1890,7 +1952,10 @@
               <w:t xml:space="preserve"> – </w:t>
             </w:r>
             <w:r>
-              <w:t>Sept 2021</w:t>
+              <w:t>Sept</w:t>
+            </w:r>
+            <w:r>
+              <w:t xml:space="preserve"> 2021</w:t>
             </w:r>
           </w:p>
           <w:p>
@@ -1911,36 +1976,14 @@
               <w:rPr>
                 <w:i/>
               </w:rPr>
-              <w:t xml:space="preserve">Advised by Prof. Chris </w:t>
-            </w:r>
-            <w:proofErr w:type="spellStart"/>
+              <w:t>Advised by Prof. Chris Callison-Burch</w:t>
+            </w:r>
             <w:r>
               <w:rPr>
                 <w:i/>
               </w:rPr>
-              <w:t>Callison</w:t>
-            </w:r>
-            <w:proofErr w:type="spellEnd"/>
-            <w:r>
-              <w:rPr>
-                <w:i/>
-              </w:rPr>
-              <w:t>-Burch</w:t>
-            </w:r>
-            <w:r>
-              <w:rPr>
-                <w:i/>
-              </w:rPr>
-              <w:t xml:space="preserve"> and Prof. Graham </w:t>
-            </w:r>
-            <w:proofErr w:type="spellStart"/>
-            <w:r>
-              <w:rPr>
-                <w:i/>
-              </w:rPr>
-              <w:t>Neubig</w:t>
-            </w:r>
-            <w:proofErr w:type="spellEnd"/>
+              <w:t xml:space="preserve"> and Prof. Graham Neubig</w:t>
+            </w:r>
           </w:p>
           <w:p>
             <w:r>
@@ -1979,11 +2022,9 @@
             <w:r>
               <w:t xml:space="preserve"> Our hierarchy is shown via crowdsourcing to help users accomplish </w:t>
             </w:r>
-            <w:proofErr w:type="gramStart"/>
-            <w:r>
-              <w:t>tasks, and</w:t>
-            </w:r>
-            <w:proofErr w:type="gramEnd"/>
+            <w:r>
+              <w:t>tasks and</w:t>
+            </w:r>
             <w:r>
               <w:t xml:space="preserve"> improves performance in downstream tasks such as video retrieval. </w:t>
             </w:r>
@@ -2030,29 +2071,20 @@
               <w:rPr>
                 <w:b/>
               </w:rPr>
-              <w:t xml:space="preserve">Label-Aware Semantic Role Labeling with </w:t>
-            </w:r>
-            <w:proofErr w:type="gramStart"/>
-            <w:r>
-              <w:rPr>
-                <w:b/>
-              </w:rPr>
-              <w:t>Definitions</w:t>
+              <w:t>Label-Aware Semantic Role Labeling with Definitions</w:t>
+            </w:r>
+            <w:r>
+              <w:rPr>
+                <w:b/>
+              </w:rPr>
+              <w:t xml:space="preserve"> </w:t>
             </w:r>
             <w:r>
               <w:rPr>
                 <w:b/>
                 <w:vertAlign w:val="superscript"/>
               </w:rPr>
-              <w:t>[</w:t>
-            </w:r>
-            <w:proofErr w:type="gramEnd"/>
-            <w:r>
-              <w:rPr>
-                <w:b/>
-                <w:vertAlign w:val="superscript"/>
-              </w:rPr>
-              <w:t>10]</w:t>
+              <w:t>[10]</w:t>
             </w:r>
             <w:r>
               <w:rPr>
@@ -2094,21 +2126,7 @@
               <w:rPr>
                 <w:i/>
               </w:rPr>
-              <w:t xml:space="preserve">Work done as an intern at IBM Research, advised by </w:t>
-            </w:r>
-            <w:proofErr w:type="spellStart"/>
-            <w:r>
-              <w:rPr>
-                <w:i/>
-              </w:rPr>
-              <w:t>Yunyao</w:t>
-            </w:r>
-            <w:proofErr w:type="spellEnd"/>
-            <w:r>
-              <w:rPr>
-                <w:i/>
-              </w:rPr>
-              <w:t xml:space="preserve"> Li</w:t>
+              <w:t>Work done as an intern at IBM Research, advised by Yunyao Li</w:t>
             </w:r>
           </w:p>
           <w:p>
@@ -2127,15 +2145,7 @@
               <w:t xml:space="preserve"> </w:t>
             </w:r>
             <w:r>
-              <w:t>Instead of using symbolic labels (</w:t>
-            </w:r>
-            <w:proofErr w:type="gramStart"/>
-            <w:r>
-              <w:t>e.g.</w:t>
-            </w:r>
-            <w:proofErr w:type="gramEnd"/>
-            <w:r>
-              <w:t xml:space="preserve"> A0, AM-TMP) for arguments, we propose to provide models with label definitions, which linguistics used to annotate data</w:t>
+              <w:t>Instead of using symbolic labels (e.g. A0, AM-TMP) for arguments, we propose to provide models with label definitions, which linguistics used to annotate data</w:t>
             </w:r>
           </w:p>
           <w:p>
@@ -2263,21 +2273,7 @@
               <w:rPr>
                 <w:i/>
               </w:rPr>
-              <w:t xml:space="preserve">Advised by Prof. Chris </w:t>
-            </w:r>
-            <w:proofErr w:type="spellStart"/>
-            <w:r>
-              <w:rPr>
-                <w:i/>
-              </w:rPr>
-              <w:t>Callison</w:t>
-            </w:r>
-            <w:proofErr w:type="spellEnd"/>
-            <w:r>
-              <w:rPr>
-                <w:i/>
-              </w:rPr>
-              <w:t>-Burch, part of the DARPA BETTER project</w:t>
+              <w:t>Advised by Prof. Chris Callison-Burch, part of the DARPA BETTER project</w:t>
             </w:r>
           </w:p>
           <w:p>
@@ -2375,14 +2371,13 @@
               <w:rPr>
                 <w:b/>
               </w:rPr>
-              <w:t xml:space="preserve">Split and Rephrase: Evaluation Benchmarks and </w:t>
-            </w:r>
-            <w:proofErr w:type="gramStart"/>
-            <w:r>
-              <w:rPr>
-                <w:b/>
-              </w:rPr>
-              <w:t>Metrics</w:t>
+              <w:t>Split and Rephrase: Evaluation Benchmarks and Metrics</w:t>
+            </w:r>
+            <w:r>
+              <w:rPr>
+                <w:b/>
+              </w:rPr>
+              <w:t xml:space="preserve"> </w:t>
             </w:r>
             <w:r>
               <w:rPr>
@@ -2391,7 +2386,6 @@
               </w:rPr>
               <w:t>[</w:t>
             </w:r>
-            <w:proofErr w:type="gramEnd"/>
             <w:r>
               <w:rPr>
                 <w:b/>
@@ -2482,21 +2476,7 @@
               <w:rPr>
                 <w:i/>
               </w:rPr>
-              <w:t xml:space="preserve">, advised by </w:t>
-            </w:r>
-            <w:proofErr w:type="spellStart"/>
-            <w:r>
-              <w:rPr>
-                <w:i/>
-              </w:rPr>
-              <w:t>Yunyao</w:t>
-            </w:r>
-            <w:proofErr w:type="spellEnd"/>
-            <w:r>
-              <w:rPr>
-                <w:i/>
-              </w:rPr>
-              <w:t xml:space="preserve"> Li</w:t>
+              <w:t>, advised by Yunyao Li</w:t>
             </w:r>
           </w:p>
           <w:p>
@@ -2618,14 +2598,13 @@
               <w:rPr>
                 <w:b/>
               </w:rPr>
-              <w:t xml:space="preserve">Transfer Learning in Semantic </w:t>
-            </w:r>
-            <w:proofErr w:type="gramStart"/>
-            <w:r>
-              <w:rPr>
-                <w:b/>
-              </w:rPr>
-              <w:t>Similarity</w:t>
+              <w:t>Transfer Learning in Semantic Similarity</w:t>
+            </w:r>
+            <w:r>
+              <w:rPr>
+                <w:b/>
+              </w:rPr>
+              <w:t xml:space="preserve"> </w:t>
             </w:r>
             <w:r>
               <w:rPr>
@@ -2634,7 +2613,6 @@
               </w:rPr>
               <w:t>[</w:t>
             </w:r>
-            <w:proofErr w:type="gramEnd"/>
             <w:r>
               <w:rPr>
                 <w:b/>
@@ -2775,14 +2753,13 @@
               <w:rPr>
                 <w:b/>
               </w:rPr>
-              <w:t xml:space="preserve">Multi-label Learning in Semantic </w:t>
-            </w:r>
-            <w:proofErr w:type="gramStart"/>
-            <w:r>
-              <w:rPr>
-                <w:b/>
-              </w:rPr>
-              <w:t>Similarity</w:t>
+              <w:t>Multi-label Learning in Semantic Similarity</w:t>
+            </w:r>
+            <w:r>
+              <w:rPr>
+                <w:b/>
+              </w:rPr>
+              <w:t xml:space="preserve"> </w:t>
             </w:r>
             <w:r>
               <w:rPr>
@@ -2791,7 +2768,6 @@
               </w:rPr>
               <w:t>[</w:t>
             </w:r>
-            <w:proofErr w:type="gramEnd"/>
             <w:r>
               <w:rPr>
                 <w:b/>
@@ -2879,15 +2855,7 @@
               <w:t>•</w:t>
             </w:r>
             <w:r>
-              <w:t xml:space="preserve"> Compared with multi-task learning and </w:t>
-            </w:r>
-            <w:proofErr w:type="gramStart"/>
-            <w:r>
-              <w:t>single-task</w:t>
-            </w:r>
-            <w:proofErr w:type="gramEnd"/>
-            <w:r>
-              <w:t xml:space="preserve"> learning baselines. </w:t>
+              <w:t xml:space="preserve"> Compared with multi-task learning and single-task learning baselines. </w:t>
             </w:r>
           </w:p>
         </w:tc>
@@ -2932,29 +2900,20 @@
               <w:rPr>
                 <w:b/>
               </w:rPr>
-              <w:t xml:space="preserve">Active Interpretation of Disparate </w:t>
-            </w:r>
-            <w:proofErr w:type="gramStart"/>
-            <w:r>
-              <w:rPr>
-                <w:b/>
-              </w:rPr>
-              <w:t>Alternatives</w:t>
+              <w:t>Active Interpretation of Disparate Alternatives</w:t>
+            </w:r>
+            <w:r>
+              <w:rPr>
+                <w:b/>
+              </w:rPr>
+              <w:t xml:space="preserve"> </w:t>
             </w:r>
             <w:r>
               <w:rPr>
                 <w:b/>
                 <w:vertAlign w:val="superscript"/>
               </w:rPr>
-              <w:t>[</w:t>
-            </w:r>
-            <w:proofErr w:type="gramEnd"/>
-            <w:r>
-              <w:rPr>
-                <w:b/>
-                <w:vertAlign w:val="superscript"/>
-              </w:rPr>
-              <w:t>2]</w:t>
+              <w:t>[2]</w:t>
             </w:r>
             <w:r>
               <w:rPr>
@@ -3097,29 +3056,20 @@
               <w:rPr>
                 <w:b/>
               </w:rPr>
-              <w:t xml:space="preserve">al Language to SQL in Academic </w:t>
-            </w:r>
-            <w:proofErr w:type="gramStart"/>
-            <w:r>
-              <w:rPr>
-                <w:b/>
-              </w:rPr>
-              <w:t>Advising</w:t>
+              <w:t>al Language to SQL in Academic Advising</w:t>
+            </w:r>
+            <w:r>
+              <w:rPr>
+                <w:b/>
+              </w:rPr>
+              <w:t xml:space="preserve"> </w:t>
             </w:r>
             <w:r>
               <w:rPr>
                 <w:b/>
                 <w:vertAlign w:val="superscript"/>
               </w:rPr>
-              <w:t>[</w:t>
-            </w:r>
-            <w:proofErr w:type="gramEnd"/>
-            <w:r>
-              <w:rPr>
-                <w:b/>
-                <w:vertAlign w:val="superscript"/>
-              </w:rPr>
-              <w:t>1]</w:t>
+              <w:t>[1]</w:t>
             </w:r>
             <w:r>
               <w:rPr>
@@ -3179,33 +3129,19 @@
               <w:rPr>
                 <w:i/>
               </w:rPr>
-              <w:t xml:space="preserve">. Dragomir </w:t>
-            </w:r>
-            <w:proofErr w:type="spellStart"/>
-            <w:r>
-              <w:rPr>
-                <w:i/>
-              </w:rPr>
-              <w:t>Radev</w:t>
-            </w:r>
-            <w:proofErr w:type="spellEnd"/>
-            <w:r>
-              <w:rPr>
-                <w:i/>
-              </w:rPr>
+              <w:t xml:space="preserve">. Dragomir Radev </w:t>
+            </w:r>
+          </w:p>
+          <w:p>
+            <w:r>
+              <w:t xml:space="preserve">• </w:t>
+            </w:r>
+            <w:r>
+              <w:t>Implemented a named entity recognizer</w:t>
+            </w:r>
+            <w:r>
               <w:t xml:space="preserve"> </w:t>
             </w:r>
-          </w:p>
-          <w:p>
-            <w:r>
-              <w:t xml:space="preserve">• </w:t>
-            </w:r>
-            <w:r>
-              <w:t>Implemented a named entity recognizer</w:t>
-            </w:r>
-            <w:r>
-              <w:t xml:space="preserve"> </w:t>
-            </w:r>
             <w:r>
               <w:t>specifically on the academic advising ontology to automatically expand training data by permutating entities</w:t>
             </w:r>
@@ -3226,15 +3162,7 @@
           </w:p>
           <w:p>
             <w:r>
-              <w:t xml:space="preserve">• Contributed </w:t>
-            </w:r>
-            <w:proofErr w:type="gramStart"/>
-            <w:r>
-              <w:t>in</w:t>
-            </w:r>
-            <w:proofErr w:type="gramEnd"/>
-            <w:r>
-              <w:t xml:space="preserve"> building </w:t>
+              <w:t xml:space="preserve">• Contributed in building </w:t>
             </w:r>
             <w:r>
               <w:t>the Advising</w:t>
@@ -3246,15 +3174,7 @@
               <w:t>parallel</w:t>
             </w:r>
             <w:r>
-              <w:t xml:space="preserve"> to the ATIS and </w:t>
-            </w:r>
-            <w:proofErr w:type="spellStart"/>
-            <w:r>
-              <w:t>GeoQuery</w:t>
-            </w:r>
-            <w:proofErr w:type="spellEnd"/>
-            <w:r>
-              <w:t xml:space="preserve"> datasets that contains more than 300 entries in the academic advising domain.</w:t>
+              <w:t xml:space="preserve"> to the ATIS and GeoQuery datasets that contains more than 300 entries in the academic advising domain.</w:t>
             </w:r>
           </w:p>
           <w:p>
@@ -3377,21 +3297,7 @@
               <w:rPr>
                 <w:i/>
               </w:rPr>
-              <w:t xml:space="preserve">. Dragomir </w:t>
-            </w:r>
-            <w:proofErr w:type="spellStart"/>
-            <w:r>
-              <w:rPr>
-                <w:i/>
-              </w:rPr>
-              <w:t>Radev</w:t>
-            </w:r>
-            <w:proofErr w:type="spellEnd"/>
-            <w:r>
-              <w:rPr>
-                <w:i/>
-              </w:rPr>
-              <w:t xml:space="preserve"> </w:t>
+              <w:t xml:space="preserve">. Dragomir Radev </w:t>
             </w:r>
           </w:p>
           <w:p>
@@ -3554,21 +3460,7 @@
               <w:rPr>
                 <w:i/>
               </w:rPr>
-              <w:t xml:space="preserve">Dragomir </w:t>
-            </w:r>
-            <w:proofErr w:type="spellStart"/>
-            <w:r>
-              <w:rPr>
-                <w:i/>
-              </w:rPr>
-              <w:t>Radev</w:t>
-            </w:r>
-            <w:proofErr w:type="spellEnd"/>
-            <w:r>
-              <w:rPr>
-                <w:i/>
-              </w:rPr>
-              <w:t xml:space="preserve"> </w:t>
+              <w:t xml:space="preserve">Dragomir Radev </w:t>
             </w:r>
           </w:p>
           <w:p>
@@ -4319,15 +4211,7 @@
               <w:t>Helped design course contents,</w:t>
             </w:r>
             <w:r>
-              <w:t xml:space="preserve"> </w:t>
-            </w:r>
-            <w:proofErr w:type="gramStart"/>
-            <w:r>
-              <w:t>projects</w:t>
-            </w:r>
-            <w:proofErr w:type="gramEnd"/>
-            <w:r>
-              <w:t xml:space="preserve"> and exams</w:t>
+              <w:t xml:space="preserve"> projects and exams</w:t>
             </w:r>
             <w:r>
               <w:t xml:space="preserve">. </w:t>
@@ -5007,6 +4891,7 @@
               </w:rPr>
             </w:pPr>
             <w:r>
+              <w:lastRenderedPageBreak/>
               <w:t>Dean’s Honor List of all semesters, UM College of Engineering</w:t>
             </w:r>
             <w:r>
@@ -5099,13 +4984,8 @@
               <w:t>,</w:t>
             </w:r>
             <w:r>
-              <w:t xml:space="preserve"> </w:t>
-            </w:r>
-            <w:proofErr w:type="spellStart"/>
-            <w:r>
-              <w:t>PyTorch</w:t>
-            </w:r>
-            <w:proofErr w:type="spellEnd"/>
+              <w:t xml:space="preserve"> PyTorch</w:t>
+            </w:r>
           </w:p>
           <w:p>
             <w:pPr>
@@ -5200,7 +5080,6 @@
               <w:pStyle w:val="Heading2"/>
             </w:pPr>
             <w:r>
-              <w:lastRenderedPageBreak/>
               <w:t>TEST SCORES</w:t>
             </w:r>
           </w:p>
@@ -5366,35 +5245,7 @@
               <w:rPr>
                 <w:bCs/>
               </w:rPr>
-              <w:t xml:space="preserve">. My tracks are distributed under the name Haz Studio on YouTube, </w:t>
-            </w:r>
-            <w:proofErr w:type="spellStart"/>
-            <w:r>
-              <w:rPr>
-                <w:bCs/>
-              </w:rPr>
-              <w:t>Bilibili</w:t>
-            </w:r>
-            <w:proofErr w:type="spellEnd"/>
-            <w:r>
-              <w:rPr>
-                <w:bCs/>
-              </w:rPr>
-              <w:t xml:space="preserve">, Spotify, Apple </w:t>
-            </w:r>
-            <w:proofErr w:type="gramStart"/>
-            <w:r>
-              <w:rPr>
-                <w:bCs/>
-              </w:rPr>
-              <w:t>Music</w:t>
-            </w:r>
-            <w:proofErr w:type="gramEnd"/>
-            <w:r>
-              <w:rPr>
-                <w:bCs/>
-              </w:rPr>
-              <w:t xml:space="preserve"> and all streaming services.</w:t>
+              <w:t>. My tracks are distributed under the name Haz Studio on YouTube, Bilibili, Spotify, Apple Music and all streaming services.</w:t>
             </w:r>
           </w:p>
           <w:p>
@@ -6047,13 +5898,13 @@
       </w:rPr>
     </w:lvl>
   </w:abstractNum>
-  <w:num w:numId="1">
+  <w:num w:numId="1" w16cid:durableId="1437216478">
     <w:abstractNumId w:val="0"/>
   </w:num>
-  <w:num w:numId="2">
+  <w:num w:numId="2" w16cid:durableId="1736970124">
     <w:abstractNumId w:val="2"/>
   </w:num>
-  <w:num w:numId="3">
+  <w:num w:numId="3" w16cid:durableId="752553723">
     <w:abstractNumId w:val="1"/>
   </w:num>
 </w:numbering>

</xml_diff>

<commit_message>
Add faithful CoT paper
</commit_message>
<xml_diff>
--- a/docs/CV.docx
+++ b/docs/CV.docx
@@ -133,32 +133,19 @@
               <w:rPr>
                 <w:lang w:eastAsia="zh-CN"/>
               </w:rPr>
-              <w:t>Semantics</w:t>
-            </w:r>
-            <w:r>
-              <w:rPr>
-                <w:rFonts w:hint="eastAsia"/>
+              <w:t xml:space="preserve">Machine </w:t>
+            </w:r>
+            <w:r>
+              <w:rPr>
                 <w:lang w:eastAsia="zh-CN"/>
               </w:rPr>
-              <w:t>,</w:t>
+              <w:t>Reasoning</w:t>
             </w:r>
             <w:r>
               <w:rPr>
                 <w:lang w:eastAsia="zh-CN"/>
               </w:rPr>
-              <w:t xml:space="preserve"> Natural </w:t>
-            </w:r>
-            <w:r>
-              <w:rPr>
-                <w:lang w:eastAsia="zh-CN"/>
-              </w:rPr>
-              <w:t>Language Understanding, Reasoning</w:t>
-            </w:r>
-            <w:r>
-              <w:rPr>
-                <w:lang w:eastAsia="zh-CN"/>
-              </w:rPr>
-              <w:t>, Events</w:t>
+              <w:t xml:space="preserve"> , Event Understanding, Language Models…</w:t>
             </w:r>
           </w:p>
         </w:tc>
@@ -456,6 +443,133 @@
               <w:ind w:left="-20"/>
             </w:pPr>
             <w:r>
+              <w:t>[</w:t>
+            </w:r>
+            <w:r>
+              <w:t>20</w:t>
+            </w:r>
+            <w:r>
+              <w:t xml:space="preserve">] </w:t>
+            </w:r>
+            <w:r>
+              <w:rPr>
+                <w:rFonts w:hint="eastAsia"/>
+                <w:bCs/>
+                <w:lang w:eastAsia="zh-CN"/>
+              </w:rPr>
+              <w:t>Q</w:t>
+            </w:r>
+            <w:r>
+              <w:rPr>
+                <w:bCs/>
+              </w:rPr>
+              <w:t>. Lyu</w:t>
+            </w:r>
+            <w:r>
+              <w:rPr>
+                <w:bCs/>
+              </w:rPr>
+              <w:t>*</w:t>
+            </w:r>
+            <w:r>
+              <w:t xml:space="preserve">, </w:t>
+            </w:r>
+            <w:r>
+              <w:t>S</w:t>
+            </w:r>
+            <w:r>
+              <w:t>.</w:t>
+            </w:r>
+            <w:r>
+              <w:t xml:space="preserve"> Havaldar</w:t>
+            </w:r>
+            <w:r>
+              <w:t>*</w:t>
+            </w:r>
+            <w:r>
+              <w:t>, A</w:t>
+            </w:r>
+            <w:r>
+              <w:t>.</w:t>
+            </w:r>
+            <w:r>
+              <w:t xml:space="preserve"> Stein</w:t>
+            </w:r>
+            <w:r>
+              <w:t>*</w:t>
+            </w:r>
+            <w:r>
+              <w:t xml:space="preserve">, </w:t>
+            </w:r>
+            <w:r>
+              <w:rPr>
+                <w:b/>
+                <w:bCs/>
+              </w:rPr>
+              <w:t>L</w:t>
+            </w:r>
+            <w:r>
+              <w:rPr>
+                <w:b/>
+                <w:bCs/>
+              </w:rPr>
+              <w:t>.</w:t>
+            </w:r>
+            <w:r>
+              <w:rPr>
+                <w:b/>
+                <w:bCs/>
+              </w:rPr>
+              <w:t xml:space="preserve"> Zhang</w:t>
+            </w:r>
+            <w:r>
+              <w:t>, D</w:t>
+            </w:r>
+            <w:r>
+              <w:t>.</w:t>
+            </w:r>
+            <w:r>
+              <w:t xml:space="preserve"> Rao, E</w:t>
+            </w:r>
+            <w:r>
+              <w:t>.</w:t>
+            </w:r>
+            <w:r>
+              <w:t xml:space="preserve"> Wong, M</w:t>
+            </w:r>
+            <w:r>
+              <w:t>.</w:t>
+            </w:r>
+            <w:r>
+              <w:t xml:space="preserve"> Apidianaki</w:t>
+            </w:r>
+            <w:r>
+              <w:t xml:space="preserve"> and </w:t>
+            </w:r>
+            <w:r>
+              <w:t xml:space="preserve">C. Callison-Burch. </w:t>
+            </w:r>
+            <w:r>
+              <w:rPr>
+                <w:i/>
+              </w:rPr>
+              <w:t>Faithful Chain of Thought Reasoning</w:t>
+            </w:r>
+            <w:r>
+              <w:t xml:space="preserve">. In </w:t>
+            </w:r>
+            <w:r>
+              <w:rPr>
+                <w:lang w:eastAsia="zh-CN"/>
+              </w:rPr>
+              <w:t>preprint; under review at ICML 2023</w:t>
+            </w:r>
+            <w:r>
+              <w:t xml:space="preserve">. </w:t>
+            </w:r>
+          </w:p>
+          <w:p>
+            <w:r>
               <w:t>[1</w:t>
             </w:r>
             <w:r>
@@ -534,15 +648,7 @@
               <w:t xml:space="preserve">and </w:t>
             </w:r>
             <w:r>
-              <w:t xml:space="preserve">C. </w:t>
-            </w:r>
-            <w:proofErr w:type="spellStart"/>
-            <w:r>
-              <w:t>Callison</w:t>
-            </w:r>
-            <w:proofErr w:type="spellEnd"/>
-            <w:r>
-              <w:t xml:space="preserve">-Burch. </w:t>
+              <w:t xml:space="preserve">C. Callison-Burch. </w:t>
             </w:r>
             <w:r>
               <w:rPr>
@@ -583,21 +689,7 @@
               <w:rPr>
                 <w:i/>
               </w:rPr>
-              <w:t xml:space="preserve">Unsupervised Entity Linking with Guided Summarization and </w:t>
-            </w:r>
-            <w:proofErr w:type="gramStart"/>
-            <w:r>
-              <w:rPr>
-                <w:i/>
-              </w:rPr>
-              <w:t>Multiple Choice</w:t>
-            </w:r>
-            <w:proofErr w:type="gramEnd"/>
-            <w:r>
-              <w:rPr>
-                <w:i/>
-              </w:rPr>
-              <w:t xml:space="preserve"> Selection</w:t>
+              <w:t>Unsupervised Entity Linking with Guided Summarization and Multiple Choice Selection</w:t>
             </w:r>
             <w:r>
               <w:t xml:space="preserve">. In EMNLP 2022. </w:t>
@@ -615,13 +707,8 @@
               <w:t>[16] S.</w:t>
             </w:r>
             <w:r>
-              <w:t xml:space="preserve"> </w:t>
-            </w:r>
-            <w:proofErr w:type="spellStart"/>
-            <w:r>
-              <w:t>Gehrmann</w:t>
-            </w:r>
-            <w:proofErr w:type="spellEnd"/>
+              <w:t xml:space="preserve"> Gehrmann</w:t>
+            </w:r>
             <w:r>
               <w:t xml:space="preserve">, </w:t>
             </w:r>
@@ -714,15 +801,7 @@
               <w:t>L. Zhang</w:t>
             </w:r>
             <w:r>
-              <w:t xml:space="preserve">, Q. </w:t>
-            </w:r>
-            <w:proofErr w:type="spellStart"/>
-            <w:r>
-              <w:t>Lyu</w:t>
-            </w:r>
-            <w:proofErr w:type="spellEnd"/>
-            <w:r>
-              <w:t xml:space="preserve"> and C. Callison-Burch</w:t>
+              <w:t>, Q. Lyu and C. Callison-Burch</w:t>
             </w:r>
             <w:r>
               <w:rPr>
@@ -796,11 +875,9 @@
             <w:r>
               <w:t xml:space="preserve">[13] A. </w:t>
             </w:r>
-            <w:proofErr w:type="spellStart"/>
             <w:r>
               <w:t>Panagopoulou</w:t>
             </w:r>
-            <w:proofErr w:type="spellEnd"/>
             <w:r>
               <w:t xml:space="preserve">, </w:t>
             </w:r>
@@ -823,43 +900,19 @@
               <w:t xml:space="preserve">, </w:t>
             </w:r>
             <w:r>
-              <w:t xml:space="preserve">…, C. Callison-Burch, M. </w:t>
-            </w:r>
-            <w:proofErr w:type="spellStart"/>
-            <w:r>
-              <w:t>Yatskar</w:t>
-            </w:r>
-            <w:proofErr w:type="spellEnd"/>
-            <w:r>
-              <w:t xml:space="preserve">. </w:t>
-            </w:r>
-            <w:proofErr w:type="spellStart"/>
+              <w:t xml:space="preserve">…, C. Callison-Burch, M. Yatskar. </w:t>
+            </w:r>
             <w:r>
               <w:rPr>
                 <w:i/>
               </w:rPr>
-              <w:t>QuakerBot</w:t>
-            </w:r>
-            <w:proofErr w:type="spellEnd"/>
-            <w:r>
-              <w:rPr>
-                <w:i/>
-              </w:rPr>
-              <w:t>: A Household Dialog System Powered by Large Language Models</w:t>
+              <w:t>QuakerBot: A Household Dialog System Powered by Large Language Models</w:t>
             </w:r>
             <w:r>
               <w:t xml:space="preserve">. In </w:t>
             </w:r>
             <w:r>
-              <w:t xml:space="preserve">Alexa Prize </w:t>
-            </w:r>
-            <w:proofErr w:type="spellStart"/>
-            <w:r>
-              <w:t>TaskBot</w:t>
-            </w:r>
-            <w:proofErr w:type="spellEnd"/>
-            <w:r>
-              <w:t xml:space="preserve"> Challenge Proceedings</w:t>
+              <w:t>Alexa Prize TaskBot Challenge Proceedings</w:t>
             </w:r>
             <w:r>
               <w:t>.</w:t>
@@ -874,271 +927,546 @@
               </w:rPr>
             </w:pPr>
             <w:r>
-              <w:t xml:space="preserve">[12] Q. </w:t>
-            </w:r>
-            <w:proofErr w:type="spellStart"/>
-            <w:r>
-              <w:t>Lyu</w:t>
-            </w:r>
-            <w:proofErr w:type="spellEnd"/>
-            <w:r>
+              <w:t xml:space="preserve">[12] Q. Lyu, </w:t>
+            </w:r>
+            <w:r>
+              <w:rPr>
+                <w:bCs/>
+              </w:rPr>
+              <w:t xml:space="preserve">H. Zheng, D. Li, </w:t>
+            </w:r>
+            <w:r>
+              <w:rPr>
+                <w:b/>
+              </w:rPr>
+              <w:t>L. Zhang</w:t>
+            </w:r>
+            <w:r>
+              <w:rPr>
+                <w:bCs/>
+              </w:rPr>
               <w:t xml:space="preserve">, </w:t>
             </w:r>
             <w:r>
+              <w:t xml:space="preserve">M. </w:t>
+            </w:r>
+            <w:r>
+              <w:t>Apidianaki</w:t>
+            </w:r>
+            <w:r>
+              <w:t xml:space="preserve">, and C. Callison-Burch. </w:t>
+            </w:r>
+            <w:r>
+              <w:rPr>
+                <w:i/>
+              </w:rPr>
+              <w:t>Is "my favorite new movie" my favorite movie? Probing the Understanding of Recursive Noun Phrases</w:t>
+            </w:r>
+            <w:r>
+              <w:t xml:space="preserve">. In </w:t>
+            </w:r>
+            <w:r>
+              <w:t>NAACL 2022</w:t>
+            </w:r>
+            <w:r>
+              <w:t>.</w:t>
+            </w:r>
+          </w:p>
+          <w:p>
+            <w:pPr>
+              <w:ind w:left="-20"/>
+            </w:pPr>
+            <w:r>
+              <w:t xml:space="preserve">[11] </w:t>
+            </w:r>
+            <w:r>
+              <w:rPr>
+                <w:b/>
+              </w:rPr>
+              <w:t>L. Zhang</w:t>
+            </w:r>
+            <w:r>
+              <w:t>, I.</w:t>
+            </w:r>
+            <w:r>
+              <w:t xml:space="preserve"> </w:t>
+            </w:r>
+            <w:r>
+              <w:t>Jindal</w:t>
+            </w:r>
+            <w:r>
+              <w:t xml:space="preserve"> and </w:t>
+            </w:r>
+            <w:r>
+              <w:t>Y.</w:t>
+            </w:r>
+            <w:r>
+              <w:t xml:space="preserve"> Li</w:t>
+            </w:r>
+            <w:r>
+              <w:t xml:space="preserve">. </w:t>
+            </w:r>
+            <w:r>
+              <w:rPr>
+                <w:i/>
+              </w:rPr>
+              <w:t>Label Definitions Improve Semantic Role Labeling</w:t>
+            </w:r>
+            <w:r>
+              <w:t>. In NAACL 2022.</w:t>
+            </w:r>
+          </w:p>
+          <w:p>
+            <w:pPr>
+              <w:ind w:left="-20"/>
+            </w:pPr>
+            <w:r>
+              <w:t>[</w:t>
+            </w:r>
+            <w:r>
+              <w:t>1</w:t>
+            </w:r>
+            <w:r>
+              <w:t>0</w:t>
+            </w:r>
+            <w:r>
+              <w:t xml:space="preserve">] </w:t>
+            </w:r>
+            <w:r>
+              <w:t>S. Zhou</w:t>
+            </w:r>
+            <w:r>
+              <w:t>*</w:t>
+            </w:r>
+            <w:r>
+              <w:t xml:space="preserve">, </w:t>
+            </w:r>
+            <w:r>
+              <w:rPr>
+                <w:b/>
+              </w:rPr>
+              <w:t>L. Zhang</w:t>
+            </w:r>
+            <w:r>
               <w:rPr>
                 <w:bCs/>
               </w:rPr>
-              <w:t xml:space="preserve">H. Zheng, D. Li, </w:t>
-            </w:r>
-            <w:r>
-              <w:rPr>
-                <w:b/>
+              <w:t>*</w:t>
+            </w:r>
+            <w:r>
+              <w:t xml:space="preserve">, </w:t>
+            </w:r>
+            <w:r>
+              <w:t>Q. Lyu, Y. Yang, G. Neubig</w:t>
+            </w:r>
+            <w:r>
+              <w:t xml:space="preserve"> and </w:t>
+            </w:r>
+            <w:r>
+              <w:t xml:space="preserve">C. Callison-Burch. </w:t>
+            </w:r>
+            <w:r>
+              <w:rPr>
+                <w:i/>
+              </w:rPr>
+              <w:t>Show Me More Details: Discovering Event Hierarchies from WikiHow</w:t>
+            </w:r>
+            <w:r>
+              <w:t>.</w:t>
+            </w:r>
+            <w:r>
+              <w:t xml:space="preserve"> In </w:t>
+            </w:r>
+            <w:r>
+              <w:t>ACL 2022</w:t>
+            </w:r>
+            <w:r>
+              <w:t>.</w:t>
+            </w:r>
+            <w:r>
+              <w:t xml:space="preserve"> </w:t>
+            </w:r>
+          </w:p>
+          <w:p>
+            <w:pPr>
+              <w:ind w:left="-20"/>
+            </w:pPr>
+            <w:r>
+              <w:t>[</w:t>
+            </w:r>
+            <w:r>
+              <w:t>9</w:t>
+            </w:r>
+            <w:r>
+              <w:t xml:space="preserve">] Y. Yang, A. </w:t>
+            </w:r>
+            <w:r>
+              <w:t>Panagopoulou</w:t>
+            </w:r>
+            <w:r>
+              <w:t xml:space="preserve">, Q. Lyu, </w:t>
+            </w:r>
+            <w:r>
+              <w:rPr>
+                <w:b/>
+                <w:bCs/>
               </w:rPr>
               <w:t>L. Zhang</w:t>
             </w:r>
             <w:r>
-              <w:rPr>
-                <w:bCs/>
-              </w:rPr>
-              <w:t xml:space="preserve">, </w:t>
-            </w:r>
-            <w:r>
-              <w:t xml:space="preserve">M. </w:t>
-            </w:r>
-            <w:proofErr w:type="spellStart"/>
-            <w:r>
-              <w:t>Apidianaki</w:t>
-            </w:r>
-            <w:proofErr w:type="spellEnd"/>
-            <w:r>
-              <w:t xml:space="preserve">, and C. Callison-Burch. </w:t>
-            </w:r>
-            <w:r>
-              <w:rPr>
-                <w:i/>
-              </w:rPr>
-              <w:t>Is "my favorite new movie" my favorite movie? Probing the Understanding of Recursive Noun Phrases</w:t>
-            </w:r>
-            <w:r>
-              <w:t xml:space="preserve">. In </w:t>
-            </w:r>
-            <w:r>
-              <w:t>NAACL 2022</w:t>
-            </w:r>
-            <w:r>
-              <w:t>.</w:t>
-            </w:r>
-          </w:p>
-          <w:p>
-            <w:pPr>
-              <w:ind w:left="-20"/>
-            </w:pPr>
-            <w:r>
-              <w:t xml:space="preserve">[11] </w:t>
-            </w:r>
-            <w:r>
-              <w:rPr>
-                <w:b/>
-              </w:rPr>
-              <w:t>L. Zhang</w:t>
-            </w:r>
-            <w:r>
-              <w:t>, I.</w:t>
-            </w:r>
-            <w:r>
-              <w:t xml:space="preserve"> </w:t>
-            </w:r>
-            <w:r>
-              <w:t>Jindal</w:t>
-            </w:r>
-            <w:r>
-              <w:t xml:space="preserve"> and </w:t>
-            </w:r>
-            <w:r>
-              <w:t>Y.</w:t>
-            </w:r>
-            <w:r>
-              <w:t xml:space="preserve"> Li</w:t>
-            </w:r>
-            <w:r>
-              <w:t xml:space="preserve">. </w:t>
-            </w:r>
-            <w:r>
-              <w:rPr>
-                <w:i/>
-              </w:rPr>
-              <w:t>Label Definitions Improve Semantic Role Labeling</w:t>
-            </w:r>
-            <w:r>
-              <w:t>. In NAACL 2022.</w:t>
-            </w:r>
-          </w:p>
-          <w:p>
-            <w:pPr>
-              <w:ind w:left="-20"/>
-            </w:pPr>
-            <w:r>
-              <w:t>[</w:t>
-            </w:r>
-            <w:r>
-              <w:t>1</w:t>
-            </w:r>
-            <w:r>
-              <w:t>0</w:t>
-            </w:r>
-            <w:r>
-              <w:t xml:space="preserve">] </w:t>
-            </w:r>
-            <w:r>
-              <w:t>S. Zhou</w:t>
-            </w:r>
-            <w:r>
-              <w:t>*</w:t>
-            </w:r>
-            <w:r>
-              <w:t xml:space="preserve">, </w:t>
-            </w:r>
-            <w:r>
-              <w:rPr>
-                <w:b/>
-              </w:rPr>
-              <w:t>L. Zhang</w:t>
-            </w:r>
-            <w:r>
-              <w:rPr>
-                <w:bCs/>
-              </w:rPr>
-              <w:t>*</w:t>
-            </w:r>
-            <w:r>
-              <w:t xml:space="preserve">, </w:t>
-            </w:r>
-            <w:r>
-              <w:t xml:space="preserve">Q. </w:t>
-            </w:r>
-            <w:proofErr w:type="spellStart"/>
-            <w:r>
-              <w:t>Lyu</w:t>
-            </w:r>
-            <w:proofErr w:type="spellEnd"/>
-            <w:r>
-              <w:t xml:space="preserve">, Y. Yang, G. </w:t>
-            </w:r>
-            <w:proofErr w:type="spellStart"/>
-            <w:r>
-              <w:t>Neubig</w:t>
-            </w:r>
-            <w:proofErr w:type="spellEnd"/>
-            <w:r>
-              <w:t xml:space="preserve"> and </w:t>
-            </w:r>
-            <w:r>
-              <w:t xml:space="preserve">C. Callison-Burch. </w:t>
-            </w:r>
-            <w:r>
-              <w:rPr>
-                <w:i/>
-              </w:rPr>
-              <w:t xml:space="preserve">Show Me More Details: Discovering Event Hierarchies from </w:t>
-            </w:r>
-            <w:proofErr w:type="spellStart"/>
-            <w:r>
-              <w:rPr>
-                <w:i/>
-              </w:rPr>
-              <w:t>WikiHow</w:t>
-            </w:r>
-            <w:proofErr w:type="spellEnd"/>
-            <w:r>
-              <w:t>.</w:t>
-            </w:r>
-            <w:r>
-              <w:t xml:space="preserve"> In </w:t>
-            </w:r>
-            <w:r>
-              <w:t>ACL 2022</w:t>
-            </w:r>
-            <w:r>
-              <w:t>.</w:t>
-            </w:r>
-            <w:r>
-              <w:t xml:space="preserve"> </w:t>
-            </w:r>
-          </w:p>
-          <w:p>
-            <w:pPr>
-              <w:ind w:left="-20"/>
-            </w:pPr>
-            <w:r>
-              <w:t>[</w:t>
-            </w:r>
-            <w:r>
-              <w:t>9</w:t>
-            </w:r>
-            <w:r>
-              <w:t xml:space="preserve">] Y. Yang, A. </w:t>
-            </w:r>
-            <w:proofErr w:type="spellStart"/>
-            <w:r>
-              <w:t>Panagopoulou</w:t>
-            </w:r>
-            <w:proofErr w:type="spellEnd"/>
-            <w:r>
-              <w:t xml:space="preserve">, Q. </w:t>
-            </w:r>
-            <w:proofErr w:type="spellStart"/>
-            <w:r>
-              <w:t>Lyu</w:t>
-            </w:r>
-            <w:proofErr w:type="spellEnd"/>
-            <w:r>
-              <w:t xml:space="preserve">, </w:t>
-            </w:r>
-            <w:r>
-              <w:rPr>
-                <w:b/>
-                <w:bCs/>
-              </w:rPr>
-              <w:t>L. Zhang</w:t>
-            </w:r>
-            <w:r>
-              <w:t xml:space="preserve">, M. </w:t>
-            </w:r>
-            <w:proofErr w:type="spellStart"/>
-            <w:r>
-              <w:t>Yatskar</w:t>
-            </w:r>
-            <w:proofErr w:type="spellEnd"/>
-            <w:r>
-              <w:t xml:space="preserve"> and C. Callison-Burch. </w:t>
+              <w:t xml:space="preserve">, M. Yatskar and C. Callison-Burch. </w:t>
             </w:r>
             <w:r>
               <w:rPr>
                 <w:i/>
                 <w:iCs/>
               </w:rPr>
-              <w:t xml:space="preserve">Visual Goal-Step Inference using </w:t>
-            </w:r>
-            <w:proofErr w:type="spellStart"/>
+              <w:t>Visual Goal-Step Inference using wikiHow</w:t>
+            </w:r>
+            <w:r>
+              <w:t xml:space="preserve">. </w:t>
+            </w:r>
+            <w:r>
+              <w:t xml:space="preserve">In </w:t>
+            </w:r>
+            <w:r>
+              <w:t>EMNLP 2021</w:t>
+            </w:r>
+            <w:r>
+              <w:t>; presented at the 2nd Workshop on Advances in Language and Vision Research at NAACL 2021.</w:t>
+            </w:r>
+          </w:p>
+          <w:p>
+            <w:pPr>
+              <w:ind w:left="-20"/>
+            </w:pPr>
+            <w:r>
+              <w:t>[</w:t>
+            </w:r>
+            <w:r>
+              <w:t>8</w:t>
+            </w:r>
+            <w:r>
+              <w:t xml:space="preserve">] Q. Lyu*, </w:t>
+            </w:r>
+            <w:r>
+              <w:rPr>
+                <w:b/>
+              </w:rPr>
+              <w:t>L. Zhang</w:t>
+            </w:r>
+            <w:r>
+              <w:rPr>
+                <w:bCs/>
+              </w:rPr>
+              <w:t>*</w:t>
+            </w:r>
+            <w:r>
+              <w:t xml:space="preserve"> and C. Callison-Burch. </w:t>
+            </w:r>
+            <w:r>
+              <w:rPr>
+                <w:i/>
+              </w:rPr>
+              <w:t>Goal-Oriented Script Construction</w:t>
+            </w:r>
+            <w:r>
+              <w:t>. In INLG 2021.</w:t>
+            </w:r>
+            <w:r>
+              <w:t xml:space="preserve">  </w:t>
+            </w:r>
+          </w:p>
+          <w:p>
+            <w:pPr>
+              <w:ind w:left="-20"/>
+            </w:pPr>
+            <w:r>
+              <w:t>[</w:t>
+            </w:r>
+            <w:r>
+              <w:t>7</w:t>
+            </w:r>
+            <w:r>
+              <w:t xml:space="preserve">] </w:t>
+            </w:r>
+            <w:r>
+              <w:rPr>
+                <w:b/>
+              </w:rPr>
+              <w:t>L. Zhang</w:t>
+            </w:r>
+            <w:r>
+              <w:t xml:space="preserve">, Q. Lyu and C. Callison-Burch. </w:t>
+            </w:r>
+            <w:r>
+              <w:rPr>
+                <w:i/>
+              </w:rPr>
+              <w:t>Intent Detection with WikiHow</w:t>
+            </w:r>
+            <w:r>
+              <w:t xml:space="preserve">. In AACL-IJCNLP 2020. </w:t>
+            </w:r>
+          </w:p>
+          <w:p>
+            <w:pPr>
+              <w:ind w:left="-20"/>
+            </w:pPr>
+            <w:r>
+              <w:t>[</w:t>
+            </w:r>
+            <w:r>
+              <w:t>6</w:t>
+            </w:r>
+            <w:r>
+              <w:t xml:space="preserve">] </w:t>
+            </w:r>
+            <w:r>
+              <w:t xml:space="preserve">Q. Lyu*, </w:t>
+            </w:r>
+            <w:r>
+              <w:rPr>
+                <w:b/>
+              </w:rPr>
+              <w:t>L. Zhang</w:t>
+            </w:r>
+            <w:r>
+              <w:rPr>
+                <w:bCs/>
+              </w:rPr>
+              <w:t>*</w:t>
+            </w:r>
+            <w:r>
+              <w:t xml:space="preserve"> and C. Callison-Burch. </w:t>
+            </w:r>
+            <w:r>
+              <w:rPr>
+                <w:i/>
+              </w:rPr>
+              <w:t>Reasoning about Goals, Steps, and Temporal Ordering with WikiHow</w:t>
+            </w:r>
+            <w:r>
+              <w:t>. In EMNLP 2020</w:t>
+            </w:r>
+            <w:r>
+              <w:t>; presented at Workshop on Enormous Language Models at ICLR 2021.</w:t>
+            </w:r>
+          </w:p>
+          <w:p>
+            <w:pPr>
+              <w:ind w:left="-20"/>
+            </w:pPr>
+            <w:r>
+              <w:lastRenderedPageBreak/>
+              <w:t>[</w:t>
+            </w:r>
+            <w:r>
+              <w:t>5</w:t>
+            </w:r>
+            <w:r>
+              <w:t xml:space="preserve">] </w:t>
+            </w:r>
+            <w:r>
+              <w:rPr>
+                <w:b/>
+              </w:rPr>
+              <w:t>L. Zhang</w:t>
+            </w:r>
+            <w:r>
+              <w:t>, H.</w:t>
+            </w:r>
+            <w:r>
+              <w:t xml:space="preserve"> Zhu, </w:t>
+            </w:r>
+            <w:r>
+              <w:t>S.</w:t>
+            </w:r>
+            <w:r>
+              <w:t xml:space="preserve"> Brahma and </w:t>
+            </w:r>
+            <w:r>
+              <w:t>Y.</w:t>
+            </w:r>
+            <w:r>
+              <w:t xml:space="preserve"> Li</w:t>
+            </w:r>
+            <w:r>
+              <w:t xml:space="preserve">. </w:t>
+            </w:r>
+            <w:r>
+              <w:rPr>
+                <w:i/>
+              </w:rPr>
+              <w:t>Small but Mighty: New Benchmarks for Split and Rephrase</w:t>
+            </w:r>
+            <w:r>
+              <w:t>. In EMNLP 2020</w:t>
+            </w:r>
+            <w:r>
+              <w:rPr>
+                <w:lang w:eastAsia="zh-CN"/>
+              </w:rPr>
+              <w:t>.</w:t>
+            </w:r>
+          </w:p>
+          <w:p>
+            <w:pPr>
+              <w:ind w:left="-20"/>
+            </w:pPr>
+            <w:r>
+              <w:t>[</w:t>
+            </w:r>
+            <w:r>
+              <w:t>4</w:t>
+            </w:r>
+            <w:r>
+              <w:t xml:space="preserve">] </w:t>
+            </w:r>
+            <w:r>
+              <w:rPr>
+                <w:b/>
+              </w:rPr>
+              <w:t>L. Zhang</w:t>
+            </w:r>
+            <w:r>
+              <w:t xml:space="preserve">, S. R. Wilson and R. Mihalcea. </w:t>
+            </w:r>
+            <w:r>
+              <w:rPr>
+                <w:i/>
+              </w:rPr>
+              <w:t>Multi-Label Transfer Learning for Semantic Similarity</w:t>
+            </w:r>
+            <w:r>
+              <w:t xml:space="preserve">. </w:t>
+            </w:r>
+            <w:r>
+              <w:t>In</w:t>
+            </w:r>
+            <w:r>
+              <w:t xml:space="preserve"> *SEM 2019 and presented at NAACL 2019.</w:t>
+            </w:r>
+          </w:p>
+          <w:p>
+            <w:pPr>
+              <w:ind w:left="-20"/>
+            </w:pPr>
+            <w:r>
+              <w:t>[</w:t>
+            </w:r>
+            <w:r>
+              <w:t>3</w:t>
+            </w:r>
+            <w:r>
+              <w:t xml:space="preserve">] </w:t>
+            </w:r>
+            <w:r>
+              <w:rPr>
+                <w:b/>
+              </w:rPr>
+              <w:t>L. Zhang</w:t>
+            </w:r>
+            <w:r>
+              <w:t xml:space="preserve">, S. R. Wilson and R. Mihalcea. </w:t>
+            </w:r>
+            <w:r>
+              <w:rPr>
+                <w:i/>
+              </w:rPr>
+              <w:t>Direct Network Transfer: Transfer Learning of Sentence Embeddings for Semantic Similarity</w:t>
+            </w:r>
+            <w:r>
+              <w:t xml:space="preserve">. In </w:t>
+            </w:r>
+            <w:r>
+              <w:t>preprint</w:t>
+            </w:r>
+            <w:r>
+              <w:t xml:space="preserve"> </w:t>
+            </w:r>
+            <w:r>
+              <w:rPr>
+                <w:rFonts w:hint="eastAsia"/>
+                <w:lang w:eastAsia="zh-CN"/>
+              </w:rPr>
+              <w:t>and</w:t>
+            </w:r>
+            <w:r>
+              <w:t xml:space="preserve"> presented at IC2S2 2018.</w:t>
+            </w:r>
+          </w:p>
+          <w:p>
+            <w:pPr>
+              <w:ind w:left="-20"/>
+            </w:pPr>
+            <w:r>
+              <w:t>[2] L.</w:t>
+            </w:r>
+            <w:r>
+              <w:t xml:space="preserve"> Burdick, </w:t>
+            </w:r>
+            <w:r>
+              <w:t>S.</w:t>
+            </w:r>
+            <w:r>
+              <w:t xml:space="preserve"> R. Wilson, </w:t>
+            </w:r>
+            <w:r>
+              <w:t>O.</w:t>
+            </w:r>
+            <w:r>
+              <w:t xml:space="preserve"> Ignat, </w:t>
+            </w:r>
+            <w:r>
+              <w:t>C.</w:t>
+            </w:r>
+            <w:r>
+              <w:t xml:space="preserve"> F. Welch, </w:t>
+            </w:r>
+            <w:r>
+              <w:rPr>
+                <w:b/>
+                <w:bCs/>
+              </w:rPr>
+              <w:t>L. Zhang</w:t>
+            </w:r>
+            <w:r>
+              <w:t>,</w:t>
+            </w:r>
+            <w:r>
+              <w:t xml:space="preserve"> </w:t>
+            </w:r>
+            <w:r>
+              <w:t>M.</w:t>
+            </w:r>
+            <w:r>
+              <w:t xml:space="preserve"> Wang, </w:t>
+            </w:r>
+            <w:r>
+              <w:t>J.</w:t>
+            </w:r>
+            <w:r>
+              <w:t xml:space="preserve"> Deng and </w:t>
+            </w:r>
+            <w:r>
+              <w:t>R.</w:t>
+            </w:r>
+            <w:r>
+              <w:t xml:space="preserve"> Mihalcea</w:t>
+            </w:r>
+            <w:r>
+              <w:t xml:space="preserve">. </w:t>
+            </w:r>
             <w:r>
               <w:rPr>
                 <w:i/>
                 <w:iCs/>
               </w:rPr>
-              <w:t>wikiHow</w:t>
-            </w:r>
-            <w:proofErr w:type="spellEnd"/>
-            <w:r>
-              <w:t xml:space="preserve">. </w:t>
-            </w:r>
-            <w:r>
-              <w:t xml:space="preserve">In </w:t>
-            </w:r>
-            <w:r>
-              <w:t>EMNLP 2021</w:t>
-            </w:r>
-            <w:r>
-              <w:t>; presented at the 2nd Workshop on Advances in Language and Vision Research at NAACL 2021.</w:t>
+              <w:t>Entity and Event Extraction from Scratch Using Minimal Training Data</w:t>
+            </w:r>
+            <w:r>
+              <w:t>. In TAC 2018.</w:t>
             </w:r>
           </w:p>
           <w:p>
@@ -1149,502 +1477,76 @@
               <w:t>[</w:t>
             </w:r>
             <w:r>
-              <w:t>8</w:t>
-            </w:r>
-            <w:r>
-              <w:t xml:space="preserve">] Q. </w:t>
-            </w:r>
-            <w:proofErr w:type="spellStart"/>
-            <w:r>
-              <w:t>Lyu</w:t>
-            </w:r>
-            <w:proofErr w:type="spellEnd"/>
-            <w:r>
-              <w:t xml:space="preserve">*, </w:t>
-            </w:r>
-            <w:r>
-              <w:rPr>
-                <w:b/>
-              </w:rPr>
-              <w:t>L. Zhang</w:t>
-            </w:r>
-            <w:r>
-              <w:rPr>
-                <w:bCs/>
-              </w:rPr>
-              <w:t>*</w:t>
-            </w:r>
-            <w:r>
-              <w:t xml:space="preserve"> and C. Callison-Burch. </w:t>
-            </w:r>
-            <w:r>
-              <w:rPr>
-                <w:i/>
-              </w:rPr>
-              <w:t>Goal-Oriented Script Construction</w:t>
-            </w:r>
-            <w:r>
-              <w:t>. In INLG 2021.</w:t>
-            </w:r>
-            <w:r>
-              <w:t xml:space="preserve">  </w:t>
-            </w:r>
-          </w:p>
-          <w:p>
-            <w:pPr>
-              <w:ind w:left="-20"/>
-            </w:pPr>
-            <w:r>
-              <w:t>[</w:t>
-            </w:r>
-            <w:r>
-              <w:t>7</w:t>
-            </w:r>
-            <w:r>
-              <w:t xml:space="preserve">] </w:t>
-            </w:r>
-            <w:r>
-              <w:rPr>
-                <w:b/>
-              </w:rPr>
-              <w:t>L. Zhang</w:t>
-            </w:r>
-            <w:r>
-              <w:t xml:space="preserve">, Q. </w:t>
-            </w:r>
-            <w:proofErr w:type="spellStart"/>
-            <w:r>
-              <w:t>Lyu</w:t>
-            </w:r>
-            <w:proofErr w:type="spellEnd"/>
-            <w:r>
-              <w:t xml:space="preserve"> and C. Callison-Burch. </w:t>
-            </w:r>
-            <w:r>
-              <w:rPr>
-                <w:i/>
-              </w:rPr>
-              <w:t xml:space="preserve">Intent Detection with </w:t>
-            </w:r>
-            <w:proofErr w:type="spellStart"/>
-            <w:r>
-              <w:rPr>
-                <w:i/>
-              </w:rPr>
-              <w:t>WikiHow</w:t>
-            </w:r>
-            <w:proofErr w:type="spellEnd"/>
-            <w:r>
-              <w:t xml:space="preserve">. In AACL-IJCNLP 2020. </w:t>
-            </w:r>
-          </w:p>
-          <w:p>
-            <w:pPr>
-              <w:ind w:left="-20"/>
-            </w:pPr>
-            <w:r>
-              <w:t>[</w:t>
-            </w:r>
-            <w:r>
-              <w:t>6</w:t>
-            </w:r>
-            <w:r>
-              <w:t xml:space="preserve">] </w:t>
-            </w:r>
-            <w:r>
-              <w:t xml:space="preserve">Q. </w:t>
-            </w:r>
-            <w:proofErr w:type="spellStart"/>
-            <w:r>
-              <w:t>Lyu</w:t>
-            </w:r>
-            <w:proofErr w:type="spellEnd"/>
-            <w:r>
-              <w:t xml:space="preserve">*, </w:t>
-            </w:r>
-            <w:r>
-              <w:rPr>
-                <w:b/>
-              </w:rPr>
-              <w:t>L. Zhang</w:t>
-            </w:r>
-            <w:r>
-              <w:rPr>
-                <w:bCs/>
-              </w:rPr>
-              <w:t>*</w:t>
-            </w:r>
-            <w:r>
-              <w:t xml:space="preserve"> and C. Callison-Burch. </w:t>
-            </w:r>
-            <w:r>
-              <w:rPr>
-                <w:i/>
-              </w:rPr>
-              <w:t xml:space="preserve">Reasoning about Goals, Steps, and Temporal Ordering with </w:t>
-            </w:r>
-            <w:proofErr w:type="spellStart"/>
-            <w:r>
-              <w:rPr>
-                <w:i/>
-              </w:rPr>
-              <w:t>WikiHow</w:t>
-            </w:r>
-            <w:proofErr w:type="spellEnd"/>
-            <w:r>
-              <w:t>. In EMNLP 2020</w:t>
-            </w:r>
-            <w:r>
-              <w:t>; presented at Workshop on Enormous Language Models at ICLR 2021.</w:t>
-            </w:r>
-          </w:p>
-          <w:p>
-            <w:pPr>
-              <w:ind w:left="-20"/>
-            </w:pPr>
-            <w:r>
-              <w:t>[</w:t>
-            </w:r>
-            <w:r>
-              <w:t>5</w:t>
-            </w:r>
-            <w:r>
-              <w:t xml:space="preserve">] </w:t>
-            </w:r>
-            <w:r>
-              <w:rPr>
-                <w:b/>
-              </w:rPr>
-              <w:t>L. Zhang</w:t>
-            </w:r>
-            <w:r>
-              <w:t>, H.</w:t>
-            </w:r>
-            <w:r>
-              <w:t xml:space="preserve"> Zhu, </w:t>
-            </w:r>
-            <w:r>
-              <w:t>S.</w:t>
-            </w:r>
-            <w:r>
-              <w:t xml:space="preserve"> Brahma and </w:t>
-            </w:r>
-            <w:r>
-              <w:t>Y.</w:t>
-            </w:r>
-            <w:r>
-              <w:t xml:space="preserve"> Li</w:t>
-            </w:r>
-            <w:r>
-              <w:t xml:space="preserve">. </w:t>
-            </w:r>
-            <w:r>
-              <w:rPr>
-                <w:i/>
-              </w:rPr>
-              <w:t>Small but Mighty: New Benchmarks for Split and Rephrase</w:t>
-            </w:r>
-            <w:r>
-              <w:t>. In EMNLP 2020</w:t>
-            </w:r>
-            <w:r>
-              <w:rPr>
-                <w:lang w:eastAsia="zh-CN"/>
-              </w:rPr>
+              <w:t>1</w:t>
+            </w:r>
+            <w:r>
+              <w:t>]</w:t>
+            </w:r>
+            <w:r>
+              <w:t xml:space="preserve"> </w:t>
+            </w:r>
+            <w:r>
+              <w:t>C.</w:t>
+            </w:r>
+            <w:r>
+              <w:t xml:space="preserve"> Finegan-Dollak, J</w:t>
+            </w:r>
+            <w:r>
               <w:t>.</w:t>
             </w:r>
-          </w:p>
-          <w:p>
-            <w:pPr>
-              <w:ind w:left="-20"/>
-            </w:pPr>
-            <w:r>
-              <w:lastRenderedPageBreak/>
-              <w:t>[</w:t>
-            </w:r>
-            <w:r>
-              <w:t>4</w:t>
-            </w:r>
-            <w:r>
-              <w:t xml:space="preserve">] </w:t>
-            </w:r>
-            <w:r>
-              <w:rPr>
-                <w:b/>
-              </w:rPr>
-              <w:t>L. Zhang</w:t>
-            </w:r>
-            <w:r>
-              <w:t xml:space="preserve">, S. R. Wilson and R. </w:t>
-            </w:r>
-            <w:proofErr w:type="spellStart"/>
-            <w:r>
-              <w:t>Mihalcea</w:t>
-            </w:r>
-            <w:proofErr w:type="spellEnd"/>
-            <w:r>
-              <w:t xml:space="preserve">. </w:t>
-            </w:r>
-            <w:r>
-              <w:rPr>
-                <w:i/>
-              </w:rPr>
-              <w:t>Multi-Label Transfer Learning for Semantic Similarity</w:t>
-            </w:r>
-            <w:r>
-              <w:t xml:space="preserve">. </w:t>
-            </w:r>
-            <w:r>
-              <w:t>In</w:t>
-            </w:r>
-            <w:r>
-              <w:t xml:space="preserve"> *SEM 2019 and presented at NAACL 2019.</w:t>
-            </w:r>
-          </w:p>
-          <w:p>
-            <w:pPr>
-              <w:ind w:left="-20"/>
-            </w:pPr>
-            <w:r>
-              <w:t>[</w:t>
-            </w:r>
-            <w:r>
-              <w:t>3</w:t>
-            </w:r>
-            <w:r>
-              <w:t xml:space="preserve">] </w:t>
-            </w:r>
-            <w:r>
-              <w:rPr>
-                <w:b/>
-              </w:rPr>
-              <w:t>L. Zhang</w:t>
-            </w:r>
-            <w:r>
-              <w:t xml:space="preserve">, S. R. Wilson and R. </w:t>
-            </w:r>
-            <w:proofErr w:type="spellStart"/>
-            <w:r>
-              <w:t>Mihalcea</w:t>
-            </w:r>
-            <w:proofErr w:type="spellEnd"/>
-            <w:r>
-              <w:t xml:space="preserve">. </w:t>
-            </w:r>
-            <w:r>
-              <w:rPr>
-                <w:i/>
-              </w:rPr>
-              <w:t>Direct Network Transfer: Transfer Learning of Sentence Embeddings for Semantic Similarity</w:t>
-            </w:r>
-            <w:r>
-              <w:t xml:space="preserve">. In </w:t>
-            </w:r>
-            <w:r>
-              <w:t>preprint</w:t>
+            <w:r>
+              <w:t xml:space="preserve"> K. Kummerfeld, </w:t>
+            </w:r>
+            <w:r>
+              <w:rPr>
+                <w:b/>
+              </w:rPr>
+              <w:t>L</w:t>
+            </w:r>
+            <w:r>
+              <w:rPr>
+                <w:b/>
+              </w:rPr>
+              <w:t>.</w:t>
+            </w:r>
+            <w:r>
+              <w:rPr>
+                <w:b/>
+              </w:rPr>
+              <w:t xml:space="preserve"> Zhang</w:t>
+            </w:r>
+            <w:r>
+              <w:t>, K</w:t>
+            </w:r>
+            <w:r>
+              <w:t>.</w:t>
+            </w:r>
+            <w:r>
+              <w:t xml:space="preserve"> R</w:t>
+            </w:r>
+            <w:r>
+              <w:t>.</w:t>
+            </w:r>
+            <w:r>
+              <w:t xml:space="preserve"> D</w:t>
+            </w:r>
+            <w:r>
+              <w:t>.</w:t>
             </w:r>
             <w:r>
               <w:t xml:space="preserve"> </w:t>
             </w:r>
             <w:r>
-              <w:rPr>
-                <w:rFonts w:hint="eastAsia"/>
-                <w:lang w:eastAsia="zh-CN"/>
-              </w:rPr>
-              <w:t>and</w:t>
-            </w:r>
-            <w:r>
-              <w:t xml:space="preserve"> presented at IC2S2 2018.</w:t>
-            </w:r>
-          </w:p>
-          <w:p>
-            <w:pPr>
-              <w:ind w:left="-20"/>
-            </w:pPr>
-            <w:r>
-              <w:t>[2] L.</w:t>
-            </w:r>
-            <w:r>
-              <w:t xml:space="preserve"> Burdick, </w:t>
-            </w:r>
-            <w:r>
-              <w:t>S.</w:t>
-            </w:r>
-            <w:r>
-              <w:t xml:space="preserve"> R. Wilson, </w:t>
-            </w:r>
-            <w:r>
-              <w:t>O.</w:t>
-            </w:r>
-            <w:r>
-              <w:t xml:space="preserve"> </w:t>
-            </w:r>
-            <w:proofErr w:type="spellStart"/>
-            <w:r>
-              <w:t>Ignat</w:t>
-            </w:r>
-            <w:proofErr w:type="spellEnd"/>
-            <w:r>
-              <w:t xml:space="preserve">, </w:t>
-            </w:r>
-            <w:r>
-              <w:t>C.</w:t>
-            </w:r>
-            <w:r>
-              <w:t xml:space="preserve"> F. Welch, </w:t>
-            </w:r>
-            <w:r>
-              <w:rPr>
-                <w:b/>
-                <w:bCs/>
-              </w:rPr>
-              <w:t>L. Zhang</w:t>
-            </w:r>
-            <w:r>
-              <w:t>,</w:t>
-            </w:r>
-            <w:r>
-              <w:t xml:space="preserve"> </w:t>
-            </w:r>
-            <w:r>
-              <w:t>M.</w:t>
-            </w:r>
-            <w:r>
-              <w:t xml:space="preserve"> Wang, </w:t>
-            </w:r>
-            <w:r>
-              <w:t>J.</w:t>
-            </w:r>
-            <w:r>
-              <w:t xml:space="preserve"> Deng and </w:t>
-            </w:r>
-            <w:r>
-              <w:t>R.</w:t>
-            </w:r>
-            <w:r>
-              <w:t xml:space="preserve"> </w:t>
-            </w:r>
-            <w:proofErr w:type="spellStart"/>
-            <w:r>
-              <w:t>Mihalcea</w:t>
-            </w:r>
-            <w:proofErr w:type="spellEnd"/>
-            <w:r>
-              <w:t xml:space="preserve">. </w:t>
-            </w:r>
-            <w:r>
-              <w:rPr>
-                <w:i/>
-                <w:iCs/>
-              </w:rPr>
-              <w:t>Entity and Event Extraction from Scratch Using Minimal Training Data</w:t>
-            </w:r>
-            <w:r>
-              <w:t>. In TAC 2018.</w:t>
-            </w:r>
-          </w:p>
-          <w:p>
-            <w:pPr>
-              <w:ind w:left="-20"/>
-            </w:pPr>
-            <w:r>
-              <w:t>[</w:t>
-            </w:r>
-            <w:r>
-              <w:t>1</w:t>
-            </w:r>
-            <w:r>
-              <w:t>]</w:t>
-            </w:r>
-            <w:r>
-              <w:t xml:space="preserve"> </w:t>
-            </w:r>
-            <w:r>
-              <w:t>C.</w:t>
-            </w:r>
-            <w:r>
-              <w:t xml:space="preserve"> </w:t>
-            </w:r>
-            <w:proofErr w:type="spellStart"/>
-            <w:r>
-              <w:t>Finegan-Dollak</w:t>
-            </w:r>
-            <w:proofErr w:type="spellEnd"/>
-            <w:r>
-              <w:t>, J</w:t>
-            </w:r>
-            <w:r>
-              <w:t>.</w:t>
-            </w:r>
-            <w:r>
-              <w:t xml:space="preserve"> K. Kummerfeld, </w:t>
-            </w:r>
-            <w:r>
-              <w:rPr>
-                <w:b/>
-              </w:rPr>
-              <w:t>L</w:t>
-            </w:r>
-            <w:r>
-              <w:rPr>
-                <w:b/>
-              </w:rPr>
-              <w:t>.</w:t>
-            </w:r>
-            <w:r>
-              <w:rPr>
-                <w:b/>
-              </w:rPr>
-              <w:t xml:space="preserve"> Zhang</w:t>
-            </w:r>
-            <w:r>
-              <w:t>, K</w:t>
-            </w:r>
-            <w:r>
-              <w:t>.</w:t>
-            </w:r>
-            <w:r>
-              <w:t xml:space="preserve"> R</w:t>
-            </w:r>
-            <w:r>
-              <w:t>.</w:t>
-            </w:r>
-            <w:r>
-              <w:t xml:space="preserve"> D</w:t>
-            </w:r>
-            <w:r>
-              <w:t>.</w:t>
-            </w:r>
-            <w:r>
-              <w:t xml:space="preserve"> </w:t>
-            </w:r>
-            <w:r>
               <w:t>Ramanathan, S.</w:t>
             </w:r>
             <w:r>
-              <w:t xml:space="preserve"> </w:t>
-            </w:r>
-            <w:proofErr w:type="spellStart"/>
-            <w:r>
-              <w:t>Sa</w:t>
-            </w:r>
-            <w:r>
-              <w:t>dasivam</w:t>
-            </w:r>
-            <w:proofErr w:type="spellEnd"/>
-            <w:r>
-              <w:t>, R. Zhang and D.</w:t>
-            </w:r>
-            <w:r>
-              <w:t xml:space="preserve"> </w:t>
-            </w:r>
-            <w:proofErr w:type="spellStart"/>
-            <w:r>
-              <w:t>Radev</w:t>
-            </w:r>
-            <w:proofErr w:type="spellEnd"/>
-            <w:r>
-              <w:t xml:space="preserve">. </w:t>
+              <w:t xml:space="preserve"> Sa</w:t>
+            </w:r>
+            <w:r>
+              <w:t>dasivam, R. Zhang and D.</w:t>
+            </w:r>
+            <w:r>
+              <w:t xml:space="preserve"> Radev. </w:t>
             </w:r>
             <w:r>
               <w:rPr>
@@ -1813,15 +1715,7 @@
               <w:t>•</w:t>
             </w:r>
             <w:r>
-              <w:t xml:space="preserve"> We collect procedure data to-scale from the how-to website </w:t>
-            </w:r>
-            <w:proofErr w:type="spellStart"/>
-            <w:r>
-              <w:t>wikiHow</w:t>
-            </w:r>
-            <w:proofErr w:type="spellEnd"/>
-            <w:r>
-              <w:t xml:space="preserve"> for model training and curate a high-quality evaluation benchmark.</w:t>
+              <w:t xml:space="preserve"> We collect procedure data to-scale from the how-to website wikiHow for model training and curate a high-quality evaluation benchmark.</w:t>
             </w:r>
           </w:p>
           <w:p>
@@ -2289,15 +2183,7 @@
               <w:t xml:space="preserve"> </w:t>
             </w:r>
             <w:r>
-              <w:t xml:space="preserve">As intents are </w:t>
-            </w:r>
-            <w:proofErr w:type="gramStart"/>
-            <w:r>
-              <w:t>similar to</w:t>
-            </w:r>
-            <w:proofErr w:type="gramEnd"/>
-            <w:r>
-              <w:t xml:space="preserve"> goals, our models with procedural knowledge achieve</w:t>
+              <w:t>As intents are similar to goals, our models with procedural knowledge achieve</w:t>
             </w:r>
             <w:r>
               <w:t xml:space="preserve"> state-of-the-art performances on several, multilingual benchmarks</w:t>
@@ -2325,21 +2211,7 @@
               <w:rPr>
                 <w:i/>
               </w:rPr>
-              <w:t xml:space="preserve"> the Alexa Prize </w:t>
-            </w:r>
-            <w:proofErr w:type="spellStart"/>
-            <w:r>
-              <w:rPr>
-                <w:i/>
-              </w:rPr>
-              <w:t>TaskBot</w:t>
-            </w:r>
-            <w:proofErr w:type="spellEnd"/>
-            <w:r>
-              <w:rPr>
-                <w:i/>
-              </w:rPr>
-              <w:t xml:space="preserve"> Challenge 2021</w:t>
+              <w:t xml:space="preserve"> the Alexa Prize TaskBot Challenge 2021</w:t>
             </w:r>
             <w:r>
               <w:rPr>
@@ -2535,15 +2407,7 @@
               <w:t>•</w:t>
             </w:r>
             <w:r>
-              <w:t xml:space="preserve"> Our pipeline is trained on </w:t>
-            </w:r>
-            <w:proofErr w:type="spellStart"/>
-            <w:r>
-              <w:t>wikiHow</w:t>
-            </w:r>
-            <w:proofErr w:type="spellEnd"/>
-            <w:r>
-              <w:t xml:space="preserve"> and available in</w:t>
+              <w:t xml:space="preserve"> Our pipeline is trained on wikiHow and available in</w:t>
             </w:r>
             <w:r>
               <w:t xml:space="preserve"> 18 languages</w:t>
@@ -2701,16 +2565,8 @@
               <w:rPr>
                 <w:i/>
               </w:rPr>
-              <w:t xml:space="preserve"> and Prof. Graham </w:t>
-            </w:r>
-            <w:proofErr w:type="spellStart"/>
-            <w:r>
-              <w:rPr>
-                <w:i/>
-              </w:rPr>
-              <w:t>Neubig</w:t>
-            </w:r>
-            <w:proofErr w:type="spellEnd"/>
+              <w:t xml:space="preserve"> and Prof. Graham Neubig</w:t>
+            </w:r>
           </w:p>
           <w:p>
             <w:r>
@@ -2739,15 +2595,7 @@
               <w:t>•</w:t>
             </w:r>
             <w:r>
-              <w:t xml:space="preserve"> We link steps to other </w:t>
-            </w:r>
-            <w:proofErr w:type="spellStart"/>
-            <w:r>
-              <w:t>wikiHow</w:t>
-            </w:r>
-            <w:proofErr w:type="spellEnd"/>
-            <w:r>
-              <w:t xml:space="preserve"> articles with high precision and recall by exploring various approaches based on semantic similarity, allowing for hierarchical lookups.</w:t>
+              <w:t xml:space="preserve"> We link steps to other wikiHow articles with high precision and recall by exploring various approaches based on semantic similarity, allowing for hierarchical lookups.</w:t>
             </w:r>
           </w:p>
           <w:p>
@@ -2875,21 +2723,7 @@
               <w:rPr>
                 <w:i/>
               </w:rPr>
-              <w:t xml:space="preserve">Work done as an intern at IBM Research, advised by </w:t>
-            </w:r>
-            <w:proofErr w:type="spellStart"/>
-            <w:r>
-              <w:rPr>
-                <w:i/>
-              </w:rPr>
-              <w:t>Yunyao</w:t>
-            </w:r>
-            <w:proofErr w:type="spellEnd"/>
-            <w:r>
-              <w:rPr>
-                <w:i/>
-              </w:rPr>
-              <w:t xml:space="preserve"> Li</w:t>
+              <w:t>Work done as an intern at IBM Research, advised by Yunyao Li</w:t>
             </w:r>
           </w:p>
           <w:p>
@@ -2908,15 +2742,7 @@
               <w:t xml:space="preserve"> </w:t>
             </w:r>
             <w:r>
-              <w:t>Instead of using symbolic labels (</w:t>
-            </w:r>
-            <w:proofErr w:type="gramStart"/>
-            <w:r>
-              <w:t>e.g.</w:t>
-            </w:r>
-            <w:proofErr w:type="gramEnd"/>
-            <w:r>
-              <w:t xml:space="preserve"> A0, AM-TMP) for arguments, we propose to provide models with label definitions, which linguistics used to annotate data</w:t>
+              <w:t>Instead of using symbolic labels (e.g. A0, AM-TMP) for arguments, we propose to provide models with label definitions, which linguistics used to annotate data</w:t>
             </w:r>
           </w:p>
           <w:p>
@@ -3254,21 +3080,7 @@
               <w:rPr>
                 <w:i/>
               </w:rPr>
-              <w:t xml:space="preserve">, advised by </w:t>
-            </w:r>
-            <w:proofErr w:type="spellStart"/>
-            <w:r>
-              <w:rPr>
-                <w:i/>
-              </w:rPr>
-              <w:t>Yunyao</w:t>
-            </w:r>
-            <w:proofErr w:type="spellEnd"/>
-            <w:r>
-              <w:rPr>
-                <w:i/>
-              </w:rPr>
-              <w:t xml:space="preserve"> Li</w:t>
+              <w:t>, advised by Yunyao Li</w:t>
             </w:r>
           </w:p>
           <w:p>
@@ -3468,21 +3280,7 @@
               <w:rPr>
                 <w:i/>
               </w:rPr>
-              <w:t xml:space="preserve">. Rada </w:t>
-            </w:r>
-            <w:proofErr w:type="spellStart"/>
-            <w:r>
-              <w:rPr>
-                <w:i/>
-              </w:rPr>
-              <w:t>Mihalcea</w:t>
-            </w:r>
-            <w:proofErr w:type="spellEnd"/>
-            <w:r>
-              <w:rPr>
-                <w:i/>
-              </w:rPr>
-              <w:t xml:space="preserve"> </w:t>
+              <w:t xml:space="preserve">. Rada Mihalcea </w:t>
             </w:r>
           </w:p>
           <w:p>
@@ -3640,21 +3438,7 @@
               <w:rPr>
                 <w:i/>
               </w:rPr>
-              <w:t xml:space="preserve">. Rada </w:t>
-            </w:r>
-            <w:proofErr w:type="spellStart"/>
-            <w:r>
-              <w:rPr>
-                <w:i/>
-              </w:rPr>
-              <w:t>Mihalcea</w:t>
-            </w:r>
-            <w:proofErr w:type="spellEnd"/>
-            <w:r>
-              <w:rPr>
-                <w:i/>
-              </w:rPr>
-              <w:t xml:space="preserve"> </w:t>
+              <w:t xml:space="preserve">. Rada Mihalcea </w:t>
             </w:r>
           </w:p>
           <w:p>
@@ -3675,15 +3459,7 @@
               <w:t>•</w:t>
             </w:r>
             <w:r>
-              <w:t xml:space="preserve"> Compared with multi-task learning and </w:t>
-            </w:r>
-            <w:proofErr w:type="gramStart"/>
-            <w:r>
-              <w:t>single-task</w:t>
-            </w:r>
-            <w:proofErr w:type="gramEnd"/>
-            <w:r>
-              <w:t xml:space="preserve"> learning baselines. </w:t>
+              <w:t xml:space="preserve"> Compared with multi-task learning and single-task learning baselines. </w:t>
             </w:r>
           </w:p>
         </w:tc>
@@ -3795,16 +3571,8 @@
               <w:rPr>
                 <w:i/>
               </w:rPr>
-              <w:t xml:space="preserve">. Rada </w:t>
-            </w:r>
-            <w:proofErr w:type="spellStart"/>
-            <w:r>
-              <w:rPr>
-                <w:i/>
-              </w:rPr>
-              <w:t>Mihalcea</w:t>
-            </w:r>
-            <w:proofErr w:type="spellEnd"/>
+              <w:t>. Rada Mihalcea</w:t>
+            </w:r>
             <w:r>
               <w:rPr>
                 <w:i/>
@@ -3965,33 +3733,19 @@
               <w:rPr>
                 <w:i/>
               </w:rPr>
-              <w:t xml:space="preserve">. Dragomir </w:t>
-            </w:r>
-            <w:proofErr w:type="spellStart"/>
-            <w:r>
-              <w:rPr>
-                <w:i/>
-              </w:rPr>
-              <w:t>Radev</w:t>
-            </w:r>
-            <w:proofErr w:type="spellEnd"/>
-            <w:r>
-              <w:rPr>
-                <w:i/>
-              </w:rPr>
+              <w:t xml:space="preserve">. Dragomir Radev </w:t>
+            </w:r>
+          </w:p>
+          <w:p>
+            <w:r>
+              <w:t xml:space="preserve">• </w:t>
+            </w:r>
+            <w:r>
+              <w:t>Implemented a named entity recognizer</w:t>
+            </w:r>
+            <w:r>
               <w:t xml:space="preserve"> </w:t>
             </w:r>
-          </w:p>
-          <w:p>
-            <w:r>
-              <w:t xml:space="preserve">• </w:t>
-            </w:r>
-            <w:r>
-              <w:t>Implemented a named entity recognizer</w:t>
-            </w:r>
-            <w:r>
-              <w:t xml:space="preserve"> </w:t>
-            </w:r>
             <w:r>
               <w:t>specifically on the academic advising ontology to automatically expand training data by permutating entities</w:t>
             </w:r>
@@ -4024,15 +3778,7 @@
               <w:t>parallel</w:t>
             </w:r>
             <w:r>
-              <w:t xml:space="preserve"> to the ATIS and </w:t>
-            </w:r>
-            <w:proofErr w:type="spellStart"/>
-            <w:r>
-              <w:t>GeoQuery</w:t>
-            </w:r>
-            <w:proofErr w:type="spellEnd"/>
-            <w:r>
-              <w:t xml:space="preserve"> datasets that contains more than 300 entries in the academic advising domain.</w:t>
+              <w:t xml:space="preserve"> to the ATIS and GeoQuery datasets that contains more than 300 entries in the academic advising domain.</w:t>
             </w:r>
           </w:p>
           <w:p>
@@ -4155,21 +3901,7 @@
               <w:rPr>
                 <w:i/>
               </w:rPr>
-              <w:t xml:space="preserve">. Dragomir </w:t>
-            </w:r>
-            <w:proofErr w:type="spellStart"/>
-            <w:r>
-              <w:rPr>
-                <w:i/>
-              </w:rPr>
-              <w:t>Radev</w:t>
-            </w:r>
-            <w:proofErr w:type="spellEnd"/>
-            <w:r>
-              <w:rPr>
-                <w:i/>
-              </w:rPr>
-              <w:t xml:space="preserve"> </w:t>
+              <w:t xml:space="preserve">. Dragomir Radev </w:t>
             </w:r>
           </w:p>
           <w:p>
@@ -4332,21 +4064,7 @@
               <w:rPr>
                 <w:i/>
               </w:rPr>
-              <w:t xml:space="preserve">Dragomir </w:t>
-            </w:r>
-            <w:proofErr w:type="spellStart"/>
-            <w:r>
-              <w:rPr>
-                <w:i/>
-              </w:rPr>
-              <w:t>Radev</w:t>
-            </w:r>
-            <w:proofErr w:type="spellEnd"/>
-            <w:r>
-              <w:rPr>
-                <w:i/>
-              </w:rPr>
-              <w:t xml:space="preserve"> </w:t>
+              <w:t xml:space="preserve">Dragomir Radev </w:t>
             </w:r>
           </w:p>
           <w:p>
@@ -5895,13 +5613,8 @@
               <w:t>,</w:t>
             </w:r>
             <w:r>
-              <w:t xml:space="preserve"> </w:t>
-            </w:r>
-            <w:proofErr w:type="spellStart"/>
-            <w:r>
-              <w:t>PyTorch</w:t>
-            </w:r>
-            <w:proofErr w:type="spellEnd"/>
+              <w:t xml:space="preserve"> PyTorch</w:t>
+            </w:r>
           </w:p>
           <w:p>
             <w:pPr>
@@ -6161,21 +5874,7 @@
               <w:rPr>
                 <w:bCs/>
               </w:rPr>
-              <w:t xml:space="preserve">. My tracks are distributed under the name Haz Studio on YouTube, </w:t>
-            </w:r>
-            <w:proofErr w:type="spellStart"/>
-            <w:r>
-              <w:rPr>
-                <w:bCs/>
-              </w:rPr>
-              <w:t>Bilibili</w:t>
-            </w:r>
-            <w:proofErr w:type="spellEnd"/>
-            <w:r>
-              <w:rPr>
-                <w:bCs/>
-              </w:rPr>
-              <w:t>, Spotify, Apple Music and all streaming services.</w:t>
+              <w:t>. My tracks are distributed under the name Haz Studio on YouTube, Bilibili, Spotify, Apple Music and all streaming services.</w:t>
             </w:r>
           </w:p>
           <w:p>
@@ -6845,7 +6544,7 @@
   <w:docDefaults>
     <w:rPrDefault>
       <w:rPr>
-        <w:rFonts w:ascii="Arial" w:eastAsia="宋体" w:hAnsi="Arial" w:cstheme="minorBidi"/>
+        <w:rFonts w:ascii="Arial" w:eastAsia="SimSun" w:hAnsi="Arial" w:cstheme="minorBidi"/>
         <w:sz w:val="22"/>
         <w:szCs w:val="22"/>
         <w:lang w:val="en-US" w:eastAsia="en-US" w:bidi="ar-SA"/>

</xml_diff>

<commit_message>
Update advisor info in CV
</commit_message>
<xml_diff>
--- a/docs/CV.docx
+++ b/docs/CV.docx
@@ -139,7 +139,13 @@
               <w:rPr>
                 <w:lang w:eastAsia="zh-CN"/>
               </w:rPr>
-              <w:t>Reasoning, Event Understanding, Language Models…</w:t>
+              <w:t>Reasoning, Event Understanding, Language Model</w:t>
+            </w:r>
+            <w:r>
+              <w:rPr>
+                <w:lang w:eastAsia="zh-CN"/>
+              </w:rPr>
+              <w:t>s, etc.</w:t>
             </w:r>
           </w:p>
         </w:tc>
@@ -158,7 +164,7 @@
       </w:tr>
       <w:tr>
         <w:trPr>
-          <w:trHeight w:val="1044"/>
+          <w:trHeight w:val="1404"/>
         </w:trPr>
         <w:tc>
           <w:tcPr>
@@ -294,6 +300,23 @@
                 <w:lang w:eastAsia="zh-CN"/>
               </w:rPr>
               <w:t>/4.00</w:t>
+            </w:r>
+          </w:p>
+          <w:p>
+            <w:pPr>
+              <w:tabs>
+                <w:tab w:val="right" w:pos="8159"/>
+              </w:tabs>
+              <w:ind w:left="6020" w:right="-20" w:hanging="6020"/>
+              <w:rPr>
+                <w:lang w:eastAsia="zh-CN"/>
+              </w:rPr>
+            </w:pPr>
+            <w:r>
+              <w:rPr>
+                <w:lang w:eastAsia="zh-CN"/>
+              </w:rPr>
+              <w:t>Adviser: Prof. Chris Callison-Burch</w:t>
             </w:r>
           </w:p>
           <w:p>
@@ -400,7 +423,7 @@
               </w:tabs>
               <w:ind w:left="6020" w:hanging="6020"/>
               <w:rPr>
-                <w:b/>
+                <w:lang w:eastAsia="zh-CN"/>
               </w:rPr>
             </w:pPr>
             <w:r>
@@ -430,6 +453,23 @@
                 <w:lang w:eastAsia="zh-CN"/>
               </w:rPr>
               <w:t>2/4.00</w:t>
+            </w:r>
+          </w:p>
+          <w:p>
+            <w:pPr>
+              <w:tabs>
+                <w:tab w:val="right" w:pos="8160"/>
+              </w:tabs>
+              <w:ind w:left="6020" w:hanging="6020"/>
+              <w:rPr>
+                <w:b/>
+              </w:rPr>
+            </w:pPr>
+            <w:r>
+              <w:rPr>
+                <w:lang w:eastAsia="zh-CN"/>
+              </w:rPr>
+              <w:t>Mentors: Prof. Rada Mihalcea and Prof. Dragomir Radev</w:t>
             </w:r>
           </w:p>
         </w:tc>
@@ -966,13 +1006,8 @@
               <w:t>, W. You</w:t>
             </w:r>
             <w:r>
-              <w:t xml:space="preserve">, M. </w:t>
-            </w:r>
-            <w:proofErr w:type="gramStart"/>
-            <w:r>
-              <w:t>Arora</w:t>
-            </w:r>
-            <w:proofErr w:type="gramEnd"/>
+              <w:t>, M. Arora</w:t>
+            </w:r>
             <w:r>
               <w:t xml:space="preserve"> and </w:t>
             </w:r>
@@ -1069,16 +1104,8 @@
               <w:rPr>
                 <w:b/>
               </w:rPr>
-              <w:t xml:space="preserve">L. </w:t>
-            </w:r>
-            <w:proofErr w:type="gramStart"/>
-            <w:r>
-              <w:rPr>
-                <w:b/>
-              </w:rPr>
-              <w:t>Zhang</w:t>
-            </w:r>
-            <w:proofErr w:type="gramEnd"/>
+              <w:t>L. Zhang</w:t>
+            </w:r>
             <w:r>
               <w:t xml:space="preserve"> and </w:t>
             </w:r>
@@ -1089,21 +1116,7 @@
               <w:rPr>
                 <w:i/>
               </w:rPr>
-              <w:t xml:space="preserve">Unsupervised Entity Linking with Guided Summarization and </w:t>
-            </w:r>
-            <w:proofErr w:type="gramStart"/>
-            <w:r>
-              <w:rPr>
-                <w:i/>
-              </w:rPr>
-              <w:t>Multiple Choice</w:t>
-            </w:r>
-            <w:proofErr w:type="gramEnd"/>
-            <w:r>
-              <w:rPr>
-                <w:i/>
-              </w:rPr>
-              <w:t xml:space="preserve"> Selection</w:t>
+              <w:t>Unsupervised Entity Linking with Guided Summarization and Multiple Choice Selection</w:t>
             </w:r>
             <w:r>
               <w:t xml:space="preserve">. In EMNLP 2022. </w:t>
@@ -1223,12 +1236,10 @@
               <w:t xml:space="preserve">, Q. </w:t>
             </w:r>
             <w:proofErr w:type="spellStart"/>
-            <w:proofErr w:type="gramStart"/>
             <w:r>
               <w:t>Lyu</w:t>
             </w:r>
             <w:proofErr w:type="spellEnd"/>
-            <w:proofErr w:type="gramEnd"/>
             <w:r>
               <w:t xml:space="preserve"> and C. Callison-Burch</w:t>
             </w:r>
@@ -1287,21 +1298,7 @@
               <w:rPr>
                 <w:i/>
               </w:rPr>
-              <w:t xml:space="preserve">Reasoning </w:t>
-            </w:r>
-            <w:proofErr w:type="gramStart"/>
-            <w:r>
-              <w:rPr>
-                <w:i/>
-              </w:rPr>
-              <w:t>about</w:t>
-            </w:r>
-            <w:proofErr w:type="gramEnd"/>
-            <w:r>
-              <w:rPr>
-                <w:i/>
-              </w:rPr>
-              <w:t xml:space="preserve"> Procedures with Natural Language Processing: A Tutorial</w:t>
+              <w:t>Reasoning about Procedures with Natural Language Processing: A Tutorial</w:t>
             </w:r>
             <w:r>
               <w:t>. In preprint.</w:t>
@@ -1470,11 +1467,9 @@
             <w:r>
               <w:t xml:space="preserve"> </w:t>
             </w:r>
-            <w:proofErr w:type="gramStart"/>
             <w:r>
               <w:t>Jindal</w:t>
             </w:r>
-            <w:proofErr w:type="gramEnd"/>
             <w:r>
               <w:t xml:space="preserve"> and </w:t>
             </w:r>
@@ -1495,98 +1490,6 @@
             </w:r>
             <w:r>
               <w:t>. In NAACL 2022.</w:t>
-            </w:r>
-          </w:p>
-          <w:p>
-            <w:pPr>
-              <w:ind w:left="-20"/>
-            </w:pPr>
-            <w:r>
-              <w:t>[</w:t>
-            </w:r>
-            <w:r>
-              <w:t>1</w:t>
-            </w:r>
-            <w:r>
-              <w:t>0</w:t>
-            </w:r>
-            <w:r>
-              <w:t xml:space="preserve">] </w:t>
-            </w:r>
-            <w:r>
-              <w:t>S. Zhou</w:t>
-            </w:r>
-            <w:r>
-              <w:t>*</w:t>
-            </w:r>
-            <w:r>
-              <w:t xml:space="preserve">, </w:t>
-            </w:r>
-            <w:r>
-              <w:rPr>
-                <w:b/>
-              </w:rPr>
-              <w:t>L. Zhang</w:t>
-            </w:r>
-            <w:r>
-              <w:rPr>
-                <w:bCs/>
-              </w:rPr>
-              <w:t>*</w:t>
-            </w:r>
-            <w:r>
-              <w:t xml:space="preserve">, </w:t>
-            </w:r>
-            <w:r>
-              <w:t xml:space="preserve">Q. </w:t>
-            </w:r>
-            <w:proofErr w:type="spellStart"/>
-            <w:r>
-              <w:t>Lyu</w:t>
-            </w:r>
-            <w:proofErr w:type="spellEnd"/>
-            <w:r>
-              <w:t xml:space="preserve">, Y. Yang, G. </w:t>
-            </w:r>
-            <w:proofErr w:type="spellStart"/>
-            <w:r>
-              <w:t>Neubig</w:t>
-            </w:r>
-            <w:proofErr w:type="spellEnd"/>
-            <w:r>
-              <w:t xml:space="preserve"> and </w:t>
-            </w:r>
-            <w:r>
-              <w:t xml:space="preserve">C. Callison-Burch. </w:t>
-            </w:r>
-            <w:r>
-              <w:rPr>
-                <w:i/>
-              </w:rPr>
-              <w:t xml:space="preserve">Show Me More Details: Discovering Event Hierarchies from </w:t>
-            </w:r>
-            <w:proofErr w:type="spellStart"/>
-            <w:r>
-              <w:rPr>
-                <w:i/>
-              </w:rPr>
-              <w:t>WikiHow</w:t>
-            </w:r>
-            <w:proofErr w:type="spellEnd"/>
-            <w:r>
-              <w:t>.</w:t>
-            </w:r>
-            <w:r>
-              <w:t xml:space="preserve"> In </w:t>
-            </w:r>
-            <w:r>
-              <w:t>ACL 2022</w:t>
-            </w:r>
-            <w:r>
-              <w:t>.</w:t>
-            </w:r>
-            <w:r>
-              <w:t xml:space="preserve"> </w:t>
             </w:r>
           </w:p>
           <w:p>
@@ -1598,6 +1501,90 @@
               <w:t>[</w:t>
             </w:r>
             <w:r>
+              <w:t>1</w:t>
+            </w:r>
+            <w:r>
+              <w:t>0</w:t>
+            </w:r>
+            <w:r>
+              <w:t xml:space="preserve">] </w:t>
+            </w:r>
+            <w:r>
+              <w:t>S. Zhou</w:t>
+            </w:r>
+            <w:r>
+              <w:t>*</w:t>
+            </w:r>
+            <w:r>
+              <w:t xml:space="preserve">, </w:t>
+            </w:r>
+            <w:r>
+              <w:rPr>
+                <w:b/>
+              </w:rPr>
+              <w:t>L. Zhang</w:t>
+            </w:r>
+            <w:r>
+              <w:rPr>
+                <w:bCs/>
+              </w:rPr>
+              <w:t>*</w:t>
+            </w:r>
+            <w:r>
+              <w:t xml:space="preserve">, </w:t>
+            </w:r>
+            <w:r>
+              <w:t xml:space="preserve">Q. </w:t>
+            </w:r>
+            <w:proofErr w:type="spellStart"/>
+            <w:r>
+              <w:t>Lyu</w:t>
+            </w:r>
+            <w:proofErr w:type="spellEnd"/>
+            <w:r>
+              <w:t xml:space="preserve">, Y. Yang, G. </w:t>
+            </w:r>
+            <w:proofErr w:type="spellStart"/>
+            <w:r>
+              <w:t>Neubig</w:t>
+            </w:r>
+            <w:proofErr w:type="spellEnd"/>
+            <w:r>
+              <w:t xml:space="preserve"> and </w:t>
+            </w:r>
+            <w:r>
+              <w:t xml:space="preserve">C. Callison-Burch. </w:t>
+            </w:r>
+            <w:r>
+              <w:rPr>
+                <w:i/>
+              </w:rPr>
+              <w:t>Show Me More Details: Discovering Event Hierarchies from WikiHow</w:t>
+            </w:r>
+            <w:r>
+              <w:t>.</w:t>
+            </w:r>
+            <w:r>
+              <w:t xml:space="preserve"> In </w:t>
+            </w:r>
+            <w:r>
+              <w:t>ACL 2022</w:t>
+            </w:r>
+            <w:r>
+              <w:t>.</w:t>
+            </w:r>
+            <w:r>
+              <w:t xml:space="preserve"> </w:t>
+            </w:r>
+          </w:p>
+          <w:p>
+            <w:pPr>
+              <w:ind w:left="-20"/>
+            </w:pPr>
+            <w:r>
+              <w:t>[</w:t>
+            </w:r>
+            <w:r>
               <w:t>9</w:t>
             </w:r>
             <w:r>
@@ -1642,28 +1629,216 @@
                 <w:i/>
                 <w:iCs/>
               </w:rPr>
-              <w:t xml:space="preserve">Visual Goal-Step Inference using </w:t>
+              <w:t>Visual Goal-Step Inference using wikiHow</w:t>
+            </w:r>
+            <w:r>
+              <w:t xml:space="preserve">. </w:t>
+            </w:r>
+            <w:r>
+              <w:t xml:space="preserve">In </w:t>
+            </w:r>
+            <w:r>
+              <w:t>EMNLP 2021</w:t>
+            </w:r>
+            <w:r>
+              <w:t>; presented at the 2nd Workshop on Advances in Language and Vision Research at NAACL 2021.</w:t>
+            </w:r>
+          </w:p>
+          <w:p>
+            <w:pPr>
+              <w:ind w:left="-20"/>
+            </w:pPr>
+            <w:r>
+              <w:t>[</w:t>
+            </w:r>
+            <w:r>
+              <w:t>8</w:t>
+            </w:r>
+            <w:r>
+              <w:t xml:space="preserve">] Q. </w:t>
             </w:r>
             <w:proofErr w:type="spellStart"/>
             <w:r>
-              <w:rPr>
-                <w:i/>
-                <w:iCs/>
-              </w:rPr>
-              <w:t>wikiHow</w:t>
+              <w:t>Lyu</w:t>
             </w:r>
             <w:proofErr w:type="spellEnd"/>
             <w:r>
+              <w:t xml:space="preserve">*, </w:t>
+            </w:r>
+            <w:r>
+              <w:rPr>
+                <w:b/>
+              </w:rPr>
+              <w:t>L. Zhang</w:t>
+            </w:r>
+            <w:r>
+              <w:rPr>
+                <w:bCs/>
+              </w:rPr>
+              <w:t>*</w:t>
+            </w:r>
+            <w:r>
+              <w:t xml:space="preserve"> and C. Callison-Burch. </w:t>
+            </w:r>
+            <w:r>
+              <w:rPr>
+                <w:i/>
+              </w:rPr>
+              <w:t>Goal-Oriented Script Construction</w:t>
+            </w:r>
+            <w:r>
+              <w:t>. In INLG 2021.</w:t>
+            </w:r>
+            <w:r>
+              <w:t xml:space="preserve">  </w:t>
+            </w:r>
+          </w:p>
+          <w:p>
+            <w:pPr>
+              <w:ind w:left="-20"/>
+            </w:pPr>
+            <w:r>
+              <w:t>[</w:t>
+            </w:r>
+            <w:r>
+              <w:t>7</w:t>
+            </w:r>
+            <w:r>
+              <w:t xml:space="preserve">] </w:t>
+            </w:r>
+            <w:r>
+              <w:rPr>
+                <w:b/>
+              </w:rPr>
+              <w:t>L. Zhang</w:t>
+            </w:r>
+            <w:r>
+              <w:t xml:space="preserve">, Q. </w:t>
+            </w:r>
+            <w:proofErr w:type="spellStart"/>
+            <w:r>
+              <w:t>Lyu</w:t>
+            </w:r>
+            <w:proofErr w:type="spellEnd"/>
+            <w:r>
+              <w:t xml:space="preserve"> and C. Callison-Burch. </w:t>
+            </w:r>
+            <w:r>
+              <w:rPr>
+                <w:i/>
+              </w:rPr>
+              <w:t>Intent Detection with WikiHow</w:t>
+            </w:r>
+            <w:r>
+              <w:t xml:space="preserve">. In AACL-IJCNLP 2020. </w:t>
+            </w:r>
+          </w:p>
+          <w:p>
+            <w:pPr>
+              <w:ind w:left="-20"/>
+            </w:pPr>
+            <w:r>
+              <w:t>[</w:t>
+            </w:r>
+            <w:r>
+              <w:t>6</w:t>
+            </w:r>
+            <w:r>
+              <w:t xml:space="preserve">] </w:t>
+            </w:r>
+            <w:r>
+              <w:t xml:space="preserve">Q. </w:t>
+            </w:r>
+            <w:proofErr w:type="spellStart"/>
+            <w:r>
+              <w:t>Lyu</w:t>
+            </w:r>
+            <w:proofErr w:type="spellEnd"/>
+            <w:r>
+              <w:t xml:space="preserve">*, </w:t>
+            </w:r>
+            <w:r>
+              <w:rPr>
+                <w:b/>
+              </w:rPr>
+              <w:t>L. Zhang</w:t>
+            </w:r>
+            <w:r>
+              <w:rPr>
+                <w:bCs/>
+              </w:rPr>
+              <w:t>*</w:t>
+            </w:r>
+            <w:r>
+              <w:t xml:space="preserve"> and C. Callison-Burch. </w:t>
+            </w:r>
+            <w:r>
+              <w:rPr>
+                <w:i/>
+              </w:rPr>
+              <w:t>Reasoning about Goals, Steps, and Temporal Ordering with WikiHow</w:t>
+            </w:r>
+            <w:r>
+              <w:t>. In EMNLP 2020</w:t>
+            </w:r>
+            <w:r>
+              <w:t>; presented at Workshop on Enormous Language Models at ICLR 2021.</w:t>
+            </w:r>
+          </w:p>
+          <w:p>
+            <w:pPr>
+              <w:ind w:left="-20"/>
+            </w:pPr>
+            <w:r>
+              <w:t>[</w:t>
+            </w:r>
+            <w:r>
+              <w:t>5</w:t>
+            </w:r>
+            <w:r>
+              <w:t xml:space="preserve">] </w:t>
+            </w:r>
+            <w:r>
+              <w:rPr>
+                <w:b/>
+              </w:rPr>
+              <w:t>L. Zhang</w:t>
+            </w:r>
+            <w:r>
+              <w:t>, H.</w:t>
+            </w:r>
+            <w:r>
+              <w:t xml:space="preserve"> Zhu, </w:t>
+            </w:r>
+            <w:r>
+              <w:t>S.</w:t>
+            </w:r>
+            <w:r>
+              <w:t xml:space="preserve"> Brahma and </w:t>
+            </w:r>
+            <w:r>
+              <w:t>Y.</w:t>
+            </w:r>
+            <w:r>
+              <w:t xml:space="preserve"> Li</w:t>
+            </w:r>
+            <w:r>
               <w:t xml:space="preserve">. </w:t>
             </w:r>
             <w:r>
-              <w:t xml:space="preserve">In </w:t>
-            </w:r>
-            <w:r>
-              <w:t>EMNLP 2021</w:t>
-            </w:r>
-            <w:r>
-              <w:t>; presented at the 2nd Workshop on Advances in Language and Vision Research at NAACL 2021.</w:t>
+              <w:rPr>
+                <w:i/>
+              </w:rPr>
+              <w:t>Small but Mighty: New Benchmarks for Split and Rephrase</w:t>
+            </w:r>
+            <w:r>
+              <w:t>. In EMNLP 2020</w:t>
+            </w:r>
+            <w:r>
+              <w:rPr>
+                <w:lang w:eastAsia="zh-CN"/>
+              </w:rPr>
+              <w:t>.</w:t>
             </w:r>
           </w:p>
           <w:p>
@@ -1674,18 +1849,10 @@
               <w:t>[</w:t>
             </w:r>
             <w:r>
-              <w:t>8</w:t>
-            </w:r>
-            <w:r>
-              <w:t xml:space="preserve">] Q. </w:t>
-            </w:r>
-            <w:proofErr w:type="spellStart"/>
-            <w:r>
-              <w:t>Lyu</w:t>
-            </w:r>
-            <w:proofErr w:type="spellEnd"/>
-            <w:r>
-              <w:t xml:space="preserve">*, </w:t>
+              <w:t>4</w:t>
+            </w:r>
+            <w:r>
+              <w:t xml:space="preserve">] </w:t>
             </w:r>
             <w:r>
               <w:rPr>
@@ -1694,25 +1861,22 @@
               <w:t>L. Zhang</w:t>
             </w:r>
             <w:r>
-              <w:rPr>
-                <w:bCs/>
-              </w:rPr>
-              <w:t>*</w:t>
-            </w:r>
-            <w:r>
-              <w:t xml:space="preserve"> and C. Callison-Burch. </w:t>
-            </w:r>
-            <w:r>
-              <w:rPr>
-                <w:i/>
-              </w:rPr>
-              <w:t>Goal-Oriented Script Construction</w:t>
-            </w:r>
-            <w:r>
-              <w:t>. In INLG 2021.</w:t>
-            </w:r>
-            <w:r>
-              <w:t xml:space="preserve">  </w:t>
+              <w:t xml:space="preserve">, S. R. Wilson and R. Mihalcea. </w:t>
+            </w:r>
+            <w:r>
+              <w:rPr>
+                <w:i/>
+              </w:rPr>
+              <w:t>Multi-Label Transfer Learning for Semantic Similarity</w:t>
+            </w:r>
+            <w:r>
+              <w:t xml:space="preserve">. </w:t>
+            </w:r>
+            <w:r>
+              <w:t>In</w:t>
+            </w:r>
+            <w:r>
+              <w:t xml:space="preserve"> *SEM 2019 and presented at NAACL 2019.</w:t>
             </w:r>
           </w:p>
           <w:p>
@@ -1723,7 +1887,7 @@
               <w:t>[</w:t>
             </w:r>
             <w:r>
-              <w:t>7</w:t>
+              <w:t>3</w:t>
             </w:r>
             <w:r>
               <w:t xml:space="preserve">] </w:t>
@@ -1735,243 +1899,7 @@
               <w:t>L. Zhang</w:t>
             </w:r>
             <w:r>
-              <w:t xml:space="preserve">, Q. </w:t>
-            </w:r>
-            <w:proofErr w:type="spellStart"/>
-            <w:proofErr w:type="gramStart"/>
-            <w:r>
-              <w:t>Lyu</w:t>
-            </w:r>
-            <w:proofErr w:type="spellEnd"/>
-            <w:proofErr w:type="gramEnd"/>
-            <w:r>
-              <w:t xml:space="preserve"> and C. Callison-Burch. </w:t>
-            </w:r>
-            <w:r>
-              <w:rPr>
-                <w:i/>
-              </w:rPr>
-              <w:t xml:space="preserve">Intent Detection with </w:t>
-            </w:r>
-            <w:proofErr w:type="spellStart"/>
-            <w:r>
-              <w:rPr>
-                <w:i/>
-              </w:rPr>
-              <w:t>WikiHow</w:t>
-            </w:r>
-            <w:proofErr w:type="spellEnd"/>
-            <w:r>
-              <w:t xml:space="preserve">. In AACL-IJCNLP 2020. </w:t>
-            </w:r>
-          </w:p>
-          <w:p>
-            <w:pPr>
-              <w:ind w:left="-20"/>
-            </w:pPr>
-            <w:r>
-              <w:t>[</w:t>
-            </w:r>
-            <w:r>
-              <w:t>6</w:t>
-            </w:r>
-            <w:r>
-              <w:t xml:space="preserve">] </w:t>
-            </w:r>
-            <w:r>
-              <w:t xml:space="preserve">Q. </w:t>
-            </w:r>
-            <w:proofErr w:type="spellStart"/>
-            <w:r>
-              <w:t>Lyu</w:t>
-            </w:r>
-            <w:proofErr w:type="spellEnd"/>
-            <w:r>
-              <w:t xml:space="preserve">*, </w:t>
-            </w:r>
-            <w:r>
-              <w:rPr>
-                <w:b/>
-              </w:rPr>
-              <w:t>L. Zhang</w:t>
-            </w:r>
-            <w:r>
-              <w:rPr>
-                <w:bCs/>
-              </w:rPr>
-              <w:t>*</w:t>
-            </w:r>
-            <w:r>
-              <w:t xml:space="preserve"> and C. Callison-Burch. </w:t>
-            </w:r>
-            <w:r>
-              <w:rPr>
-                <w:i/>
-              </w:rPr>
-              <w:t xml:space="preserve">Reasoning about Goals, Steps, and Temporal Ordering with </w:t>
-            </w:r>
-            <w:proofErr w:type="spellStart"/>
-            <w:r>
-              <w:rPr>
-                <w:i/>
-              </w:rPr>
-              <w:t>WikiHow</w:t>
-            </w:r>
-            <w:proofErr w:type="spellEnd"/>
-            <w:r>
-              <w:t>. In EMNLP 2020</w:t>
-            </w:r>
-            <w:r>
-              <w:t>; presented at Workshop on Enormous Language Models at ICLR 2021.</w:t>
-            </w:r>
-          </w:p>
-          <w:p>
-            <w:pPr>
-              <w:ind w:left="-20"/>
-            </w:pPr>
-            <w:r>
-              <w:t>[</w:t>
-            </w:r>
-            <w:r>
-              <w:t>5</w:t>
-            </w:r>
-            <w:r>
-              <w:t xml:space="preserve">] </w:t>
-            </w:r>
-            <w:r>
-              <w:rPr>
-                <w:b/>
-              </w:rPr>
-              <w:t>L. Zhang</w:t>
-            </w:r>
-            <w:r>
-              <w:t>, H.</w:t>
-            </w:r>
-            <w:r>
-              <w:t xml:space="preserve"> Zhu, </w:t>
-            </w:r>
-            <w:r>
-              <w:t>S.</w:t>
-            </w:r>
-            <w:r>
-              <w:t xml:space="preserve"> Brahma and </w:t>
-            </w:r>
-            <w:r>
-              <w:t>Y.</w:t>
-            </w:r>
-            <w:r>
-              <w:t xml:space="preserve"> Li</w:t>
-            </w:r>
-            <w:r>
-              <w:t xml:space="preserve">. </w:t>
-            </w:r>
-            <w:r>
-              <w:rPr>
-                <w:i/>
-              </w:rPr>
-              <w:t>Small but Mighty: New Benchmarks for Split and Rephrase</w:t>
-            </w:r>
-            <w:r>
-              <w:t>. In EMNLP 2020</w:t>
-            </w:r>
-            <w:r>
-              <w:rPr>
-                <w:lang w:eastAsia="zh-CN"/>
-              </w:rPr>
-              <w:t>.</w:t>
-            </w:r>
-          </w:p>
-          <w:p>
-            <w:pPr>
-              <w:ind w:left="-20"/>
-            </w:pPr>
-            <w:r>
-              <w:t>[</w:t>
-            </w:r>
-            <w:r>
-              <w:t>4</w:t>
-            </w:r>
-            <w:r>
-              <w:t xml:space="preserve">] </w:t>
-            </w:r>
-            <w:r>
-              <w:rPr>
-                <w:b/>
-              </w:rPr>
-              <w:t>L. Zhang</w:t>
-            </w:r>
-            <w:r>
-              <w:t xml:space="preserve">, S. R. </w:t>
-            </w:r>
-            <w:proofErr w:type="gramStart"/>
-            <w:r>
-              <w:t>Wilson</w:t>
-            </w:r>
-            <w:proofErr w:type="gramEnd"/>
-            <w:r>
-              <w:t xml:space="preserve"> and R. </w:t>
-            </w:r>
-            <w:proofErr w:type="spellStart"/>
-            <w:r>
-              <w:t>Mihalcea</w:t>
-            </w:r>
-            <w:proofErr w:type="spellEnd"/>
-            <w:r>
-              <w:t xml:space="preserve">. </w:t>
-            </w:r>
-            <w:r>
-              <w:rPr>
-                <w:i/>
-              </w:rPr>
-              <w:t>Multi-Label Transfer Learning for Semantic Similarity</w:t>
-            </w:r>
-            <w:r>
-              <w:t xml:space="preserve">. </w:t>
-            </w:r>
-            <w:r>
-              <w:t>In</w:t>
-            </w:r>
-            <w:r>
-              <w:t xml:space="preserve"> *SEM 2019 and presented at NAACL 2019.</w:t>
-            </w:r>
-          </w:p>
-          <w:p>
-            <w:pPr>
-              <w:ind w:left="-20"/>
-            </w:pPr>
-            <w:r>
-              <w:t>[</w:t>
-            </w:r>
-            <w:r>
-              <w:t>3</w:t>
-            </w:r>
-            <w:r>
-              <w:t xml:space="preserve">] </w:t>
-            </w:r>
-            <w:r>
-              <w:rPr>
-                <w:b/>
-              </w:rPr>
-              <w:t>L. Zhang</w:t>
-            </w:r>
-            <w:r>
-              <w:t xml:space="preserve">, S. R. </w:t>
-            </w:r>
-            <w:proofErr w:type="gramStart"/>
-            <w:r>
-              <w:t>Wilson</w:t>
-            </w:r>
-            <w:proofErr w:type="gramEnd"/>
-            <w:r>
-              <w:t xml:space="preserve"> and R. </w:t>
-            </w:r>
-            <w:proofErr w:type="spellStart"/>
-            <w:r>
-              <w:t>Mihalcea</w:t>
-            </w:r>
-            <w:proofErr w:type="spellEnd"/>
-            <w:r>
-              <w:t xml:space="preserve">. </w:t>
+              <w:t xml:space="preserve">, S. R. Wilson and R. Mihalcea. </w:t>
             </w:r>
             <w:r>
               <w:rPr>
@@ -2058,151 +1986,122 @@
               <w:t>J.</w:t>
             </w:r>
             <w:r>
+              <w:t xml:space="preserve"> Deng and </w:t>
+            </w:r>
+            <w:r>
+              <w:t>R.</w:t>
+            </w:r>
+            <w:r>
+              <w:t xml:space="preserve"> Mihalcea</w:t>
+            </w:r>
+            <w:r>
+              <w:t xml:space="preserve">. </w:t>
+            </w:r>
+            <w:r>
+              <w:rPr>
+                <w:i/>
+                <w:iCs/>
+              </w:rPr>
+              <w:t>Entity and Event Extraction from Scratch Using Minimal Training Data</w:t>
+            </w:r>
+            <w:r>
+              <w:t>. In TAC 2018.</w:t>
+            </w:r>
+          </w:p>
+          <w:p>
+            <w:pPr>
+              <w:ind w:left="-20"/>
+            </w:pPr>
+            <w:r>
+              <w:t>[</w:t>
+            </w:r>
+            <w:r>
+              <w:t>1</w:t>
+            </w:r>
+            <w:r>
+              <w:t>]</w:t>
+            </w:r>
+            <w:r>
               <w:t xml:space="preserve"> </w:t>
             </w:r>
-            <w:proofErr w:type="gramStart"/>
-            <w:r>
-              <w:t>Deng</w:t>
-            </w:r>
-            <w:proofErr w:type="gramEnd"/>
-            <w:r>
-              <w:t xml:space="preserve"> and </w:t>
-            </w:r>
-            <w:r>
-              <w:t>R.</w:t>
+            <w:r>
+              <w:t>C.</w:t>
             </w:r>
             <w:r>
               <w:t xml:space="preserve"> </w:t>
             </w:r>
             <w:proofErr w:type="spellStart"/>
             <w:r>
-              <w:t>Mihalcea</w:t>
+              <w:t>Finegan-Dollak</w:t>
             </w:r>
             <w:proofErr w:type="spellEnd"/>
             <w:r>
-              <w:t xml:space="preserve">. </w:t>
-            </w:r>
-            <w:r>
-              <w:rPr>
-                <w:i/>
-                <w:iCs/>
-              </w:rPr>
-              <w:t>Entity and Event Extraction from Scratch Using Minimal Training Data</w:t>
-            </w:r>
-            <w:r>
-              <w:t>. In TAC 2018.</w:t>
-            </w:r>
-          </w:p>
-          <w:p>
-            <w:pPr>
-              <w:ind w:left="-20"/>
-            </w:pPr>
-            <w:r>
-              <w:t>[</w:t>
-            </w:r>
-            <w:r>
-              <w:t>1</w:t>
-            </w:r>
-            <w:r>
-              <w:t>]</w:t>
+              <w:t>, J</w:t>
+            </w:r>
+            <w:r>
+              <w:t>.</w:t>
+            </w:r>
+            <w:r>
+              <w:t xml:space="preserve"> K. Kummerfeld, </w:t>
+            </w:r>
+            <w:r>
+              <w:rPr>
+                <w:b/>
+              </w:rPr>
+              <w:t>L</w:t>
+            </w:r>
+            <w:r>
+              <w:rPr>
+                <w:b/>
+              </w:rPr>
+              <w:t>.</w:t>
+            </w:r>
+            <w:r>
+              <w:rPr>
+                <w:b/>
+              </w:rPr>
+              <w:t xml:space="preserve"> Zhang</w:t>
+            </w:r>
+            <w:r>
+              <w:t>, K</w:t>
+            </w:r>
+            <w:r>
+              <w:t>.</w:t>
+            </w:r>
+            <w:r>
+              <w:t xml:space="preserve"> R</w:t>
+            </w:r>
+            <w:r>
+              <w:t>.</w:t>
+            </w:r>
+            <w:r>
+              <w:t xml:space="preserve"> D</w:t>
+            </w:r>
+            <w:r>
+              <w:t>.</w:t>
             </w:r>
             <w:r>
               <w:t xml:space="preserve"> </w:t>
             </w:r>
             <w:r>
-              <w:t>C.</w:t>
+              <w:t>Ramanathan, S.</w:t>
             </w:r>
             <w:r>
               <w:t xml:space="preserve"> </w:t>
             </w:r>
             <w:proofErr w:type="spellStart"/>
             <w:r>
-              <w:t>Finegan-Dollak</w:t>
+              <w:t>Sa</w:t>
+            </w:r>
+            <w:r>
+              <w:t>dasivam</w:t>
             </w:r>
             <w:proofErr w:type="spellEnd"/>
             <w:r>
-              <w:t>, J</w:t>
-            </w:r>
-            <w:r>
-              <w:t>.</w:t>
-            </w:r>
-            <w:r>
-              <w:t xml:space="preserve"> K. Kummerfeld, </w:t>
-            </w:r>
-            <w:r>
-              <w:rPr>
-                <w:b/>
-              </w:rPr>
-              <w:t>L</w:t>
-            </w:r>
-            <w:r>
-              <w:rPr>
-                <w:b/>
-              </w:rPr>
-              <w:t>.</w:t>
-            </w:r>
-            <w:r>
-              <w:rPr>
-                <w:b/>
-              </w:rPr>
-              <w:t xml:space="preserve"> Zhang</w:t>
-            </w:r>
-            <w:r>
-              <w:t>, K</w:t>
-            </w:r>
-            <w:r>
-              <w:t>.</w:t>
-            </w:r>
-            <w:r>
-              <w:t xml:space="preserve"> R</w:t>
-            </w:r>
-            <w:r>
-              <w:t>.</w:t>
-            </w:r>
-            <w:r>
-              <w:t xml:space="preserve"> D</w:t>
-            </w:r>
-            <w:r>
-              <w:t>.</w:t>
-            </w:r>
-            <w:r>
-              <w:t xml:space="preserve"> </w:t>
-            </w:r>
-            <w:r>
-              <w:t>Ramanathan, S.</w:t>
-            </w:r>
-            <w:r>
-              <w:t xml:space="preserve"> </w:t>
-            </w:r>
-            <w:proofErr w:type="spellStart"/>
-            <w:r>
-              <w:t>Sa</w:t>
-            </w:r>
-            <w:r>
-              <w:t>dasivam</w:t>
-            </w:r>
-            <w:proofErr w:type="spellEnd"/>
-            <w:r>
-              <w:t xml:space="preserve">, R. </w:t>
-            </w:r>
-            <w:proofErr w:type="gramStart"/>
-            <w:r>
-              <w:t>Zhang</w:t>
-            </w:r>
-            <w:proofErr w:type="gramEnd"/>
-            <w:r>
-              <w:t xml:space="preserve"> and D.</w:t>
-            </w:r>
-            <w:r>
-              <w:t xml:space="preserve"> </w:t>
-            </w:r>
-            <w:proofErr w:type="spellStart"/>
-            <w:r>
-              <w:t>Radev</w:t>
-            </w:r>
-            <w:proofErr w:type="spellEnd"/>
-            <w:r>
-              <w:t xml:space="preserve">. </w:t>
+              <w:t>, R. Zhang and D.</w:t>
+            </w:r>
+            <w:r>
+              <w:t xml:space="preserve"> Radev. </w:t>
             </w:r>
             <w:r>
               <w:rPr>
@@ -2799,7 +2698,6 @@
               </w:rPr>
               <w:t xml:space="preserve"> change to </w:t>
             </w:r>
-            <w:proofErr w:type="gramStart"/>
             <w:r>
               <w:rPr>
                 <w:i/>
@@ -2808,7 +2706,6 @@
               </w:rPr>
               <w:t>hot</w:t>
             </w:r>
-            <w:proofErr w:type="gramEnd"/>
           </w:p>
           <w:p>
             <w:r>
@@ -2837,11 +2734,14 @@
               <w:t xml:space="preserve">• </w:t>
             </w:r>
             <w:r>
-              <w:t xml:space="preserve">Building on </w:t>
+              <w:t>We propose OpenPI2.0, built upon</w:t>
+            </w:r>
+            <w:r>
+              <w:t xml:space="preserve"> O</w:t>
             </w:r>
             <w:proofErr w:type="spellStart"/>
             <w:r>
-              <w:t>OpenPI</w:t>
+              <w:t>penPI</w:t>
             </w:r>
             <w:proofErr w:type="spellEnd"/>
             <w:r>
@@ -2938,41 +2838,13 @@
               <w:rPr>
                 <w:u w:val="single"/>
               </w:rPr>
-              <w:t xml:space="preserve">“Converting </w:t>
-            </w:r>
-            <w:proofErr w:type="spellStart"/>
+              <w:t xml:space="preserve">“Converting wikiHow procedures to </w:t>
+            </w:r>
             <w:r>
               <w:rPr>
                 <w:u w:val="single"/>
               </w:rPr>
-              <w:t>wikiHow</w:t>
-            </w:r>
-            <w:proofErr w:type="spellEnd"/>
-            <w:r>
-              <w:rPr>
-                <w:u w:val="single"/>
-              </w:rPr>
-              <w:t xml:space="preserve"> procedures to </w:t>
-            </w:r>
-            <w:r>
-              <w:rPr>
-                <w:u w:val="single"/>
-              </w:rPr>
-              <w:t xml:space="preserve">planning language </w:t>
-            </w:r>
-            <w:proofErr w:type="gramStart"/>
-            <w:r>
-              <w:rPr>
-                <w:u w:val="single"/>
-              </w:rPr>
-              <w:t>representations</w:t>
-            </w:r>
-            <w:proofErr w:type="gramEnd"/>
-            <w:r>
-              <w:rPr>
-                <w:u w:val="single"/>
-              </w:rPr>
-              <w:t>”</w:t>
+              <w:t>planning language representations”</w:t>
             </w:r>
           </w:p>
           <w:p>
@@ -2986,16 +2858,8 @@
               <w:rPr>
                 <w:i/>
               </w:rPr>
-              <w:t xml:space="preserve">, in collaboration with </w:t>
-            </w:r>
-            <w:proofErr w:type="gramStart"/>
-            <w:r>
-              <w:rPr>
-                <w:i/>
-              </w:rPr>
-              <w:t>AI2</w:t>
-            </w:r>
-            <w:proofErr w:type="gramEnd"/>
+              <w:t>, in collaboration with AI2</w:t>
+            </w:r>
           </w:p>
           <w:p>
             <w:r>
@@ -3109,21 +2973,7 @@
               <w:rPr>
                 <w:u w:val="single"/>
               </w:rPr>
-              <w:t xml:space="preserve">“Food sticks” before “adding oil to the hot pan” because “it is not </w:t>
-            </w:r>
-            <w:proofErr w:type="gramStart"/>
-            <w:r>
-              <w:rPr>
-                <w:u w:val="single"/>
-              </w:rPr>
-              <w:t>greased</w:t>
-            </w:r>
-            <w:proofErr w:type="gramEnd"/>
-            <w:r>
-              <w:rPr>
-                <w:u w:val="single"/>
-              </w:rPr>
-              <w:t>”</w:t>
+              <w:t>“Food sticks” before “adding oil to the hot pan” because “it is not greased”</w:t>
             </w:r>
           </w:p>
           <w:p>
@@ -3283,15 +3133,7 @@
               <w:t>•</w:t>
             </w:r>
             <w:r>
-              <w:t xml:space="preserve"> As intents are </w:t>
-            </w:r>
-            <w:proofErr w:type="gramStart"/>
-            <w:r>
-              <w:t>similar to</w:t>
-            </w:r>
-            <w:proofErr w:type="gramEnd"/>
-            <w:r>
-              <w:t xml:space="preserve"> goals, our models with procedural knowledge achieve state-of-the-art performances on several, multilingual benchmarks.</w:t>
+              <w:t xml:space="preserve"> As intents are similar to goals, our models with procedural knowledge achieve state-of-the-art performances on several, multilingual benchmarks.</w:t>
             </w:r>
           </w:p>
           <w:p>
@@ -3421,21 +3263,7 @@
               <w:rPr>
                 <w:u w:val="single"/>
               </w:rPr>
-              <w:t>To “host a party”, one needs to “clean the house”; to do so, one needs to “</w:t>
-            </w:r>
-            <w:proofErr w:type="gramStart"/>
-            <w:r>
-              <w:rPr>
-                <w:u w:val="single"/>
-              </w:rPr>
-              <w:t>vacuum</w:t>
-            </w:r>
-            <w:proofErr w:type="gramEnd"/>
-            <w:r>
-              <w:rPr>
-                <w:u w:val="single"/>
-              </w:rPr>
-              <w:t>”</w:t>
+              <w:t>To “host a party”, one needs to “clean the house”; to do so, one needs to “vacuum”</w:t>
             </w:r>
           </w:p>
           <w:p>
@@ -3478,15 +3306,7 @@
               <w:t>•</w:t>
             </w:r>
             <w:r>
-              <w:t xml:space="preserve"> We link steps to other </w:t>
-            </w:r>
-            <w:proofErr w:type="spellStart"/>
-            <w:r>
-              <w:t>wikiHow</w:t>
-            </w:r>
-            <w:proofErr w:type="spellEnd"/>
-            <w:r>
-              <w:t xml:space="preserve"> articles with high precision and recall by exploring various approaches based on semantic similarity, allowing for hierarchical lookups.</w:t>
+              <w:t xml:space="preserve"> We link steps to other wikiHow articles with high precision and recall by exploring various approaches based on semantic similarity, allowing for hierarchical lookups.</w:t>
             </w:r>
           </w:p>
           <w:p>
@@ -3580,21 +3400,7 @@
               <w:rPr>
                 <w:u w:val="single"/>
               </w:rPr>
-              <w:t>Instead of tagging semantic roles of “work” as A0, A1, tag them as “employee” and “</w:t>
-            </w:r>
-            <w:proofErr w:type="gramStart"/>
-            <w:r>
-              <w:rPr>
-                <w:u w:val="single"/>
-              </w:rPr>
-              <w:t>job</w:t>
-            </w:r>
-            <w:proofErr w:type="gramEnd"/>
-            <w:r>
-              <w:rPr>
-                <w:u w:val="single"/>
-              </w:rPr>
-              <w:t>”</w:t>
+              <w:t>Instead of tagging semantic roles of “work” as A0, A1, tag them as “employee” and “job”</w:t>
             </w:r>
           </w:p>
           <w:p>
@@ -3632,15 +3438,7 @@
               <w:t>•</w:t>
             </w:r>
             <w:r>
-              <w:t xml:space="preserve"> Instead of using symbolic labels (</w:t>
-            </w:r>
-            <w:proofErr w:type="gramStart"/>
-            <w:r>
-              <w:t>e.g.</w:t>
-            </w:r>
-            <w:proofErr w:type="gramEnd"/>
-            <w:r>
-              <w:t xml:space="preserve"> A0, AM-TMP) for arguments, we propose to provide models with label definitions, which linguistics used to annotate data</w:t>
+              <w:t xml:space="preserve"> Instead of using symbolic labels (e.g. A0, AM-TMP) for arguments, we propose to provide models with label definitions, which linguistics used to annotate data</w:t>
             </w:r>
           </w:p>
           <w:p>
@@ -3745,32 +3543,16 @@
               <w:rPr>
                 <w:u w:val="single"/>
               </w:rPr>
-              <w:t xml:space="preserve">Convert English data to another language by translation, alignment, and </w:t>
-            </w:r>
-            <w:proofErr w:type="gramStart"/>
-            <w:r>
-              <w:rPr>
-                <w:u w:val="single"/>
-              </w:rPr>
-              <w:t>projection</w:t>
-            </w:r>
-            <w:proofErr w:type="gramEnd"/>
-          </w:p>
-          <w:p>
-            <w:r>
-              <w:rPr>
-                <w:i/>
-              </w:rPr>
-              <w:t xml:space="preserve">Advised by Prof. Chris Callison-Burch, part of the DARPA BETTER </w:t>
-            </w:r>
-            <w:proofErr w:type="gramStart"/>
-            <w:r>
-              <w:rPr>
-                <w:i/>
-              </w:rPr>
-              <w:t>project</w:t>
-            </w:r>
-            <w:proofErr w:type="gramEnd"/>
+              <w:t>Convert English data to another language by translation, alignment, and projection</w:t>
+            </w:r>
+          </w:p>
+          <w:p>
+            <w:r>
+              <w:rPr>
+                <w:i/>
+              </w:rPr>
+              <w:t>Advised by Prof. Chris Callison-Burch, part of the DARPA BETTER project</w:t>
+            </w:r>
           </w:p>
           <w:p>
             <w:r>
@@ -3899,16 +3681,8 @@
               <w:rPr>
                 <w:u w:val="single"/>
               </w:rPr>
-              <w:t xml:space="preserve">Revamp the evaluation for the text simplification task of splitting long </w:t>
-            </w:r>
-            <w:proofErr w:type="gramStart"/>
-            <w:r>
-              <w:rPr>
-                <w:u w:val="single"/>
-              </w:rPr>
-              <w:t>sentences</w:t>
-            </w:r>
-            <w:proofErr w:type="gramEnd"/>
+              <w:t>Revamp the evaluation for the text simplification task of splitting long sentences</w:t>
+            </w:r>
           </w:p>
           <w:p>
             <w:r>
@@ -4071,16 +3845,8 @@
               <w:rPr>
                 <w:u w:val="single"/>
               </w:rPr>
-              <w:t xml:space="preserve">Explore transfer learning methods using sentence embeddings in semantic </w:t>
-            </w:r>
-            <w:proofErr w:type="gramStart"/>
-            <w:r>
-              <w:rPr>
-                <w:u w:val="single"/>
-              </w:rPr>
-              <w:t>similarity</w:t>
-            </w:r>
-            <w:proofErr w:type="gramEnd"/>
+              <w:t>Explore transfer learning methods using sentence embeddings in semantic similarity</w:t>
+            </w:r>
           </w:p>
           <w:p>
             <w:r>
@@ -4105,21 +3871,7 @@
               <w:rPr>
                 <w:i/>
               </w:rPr>
-              <w:t xml:space="preserve">. Rada </w:t>
-            </w:r>
-            <w:proofErr w:type="spellStart"/>
-            <w:r>
-              <w:rPr>
-                <w:i/>
-              </w:rPr>
-              <w:t>Mihalcea</w:t>
-            </w:r>
-            <w:proofErr w:type="spellEnd"/>
-            <w:r>
-              <w:rPr>
-                <w:i/>
-              </w:rPr>
-              <w:t xml:space="preserve"> </w:t>
+              <w:t xml:space="preserve">. Rada Mihalcea </w:t>
             </w:r>
           </w:p>
           <w:p>
@@ -4231,16 +3983,8 @@
               <w:rPr>
                 <w:u w:val="single"/>
               </w:rPr>
-              <w:t xml:space="preserve">Explore multi-task learning using sentence embeddings in semantic </w:t>
-            </w:r>
-            <w:proofErr w:type="gramStart"/>
-            <w:r>
-              <w:rPr>
-                <w:u w:val="single"/>
-              </w:rPr>
-              <w:t>similarity</w:t>
-            </w:r>
-            <w:proofErr w:type="gramEnd"/>
+              <w:t>Explore multi-task learning using sentence embeddings in semantic similarity</w:t>
+            </w:r>
           </w:p>
           <w:p>
             <w:r>
@@ -4265,21 +4009,7 @@
               <w:rPr>
                 <w:i/>
               </w:rPr>
-              <w:t xml:space="preserve">. Rada </w:t>
-            </w:r>
-            <w:proofErr w:type="spellStart"/>
-            <w:r>
-              <w:rPr>
-                <w:i/>
-              </w:rPr>
-              <w:t>Mihalcea</w:t>
-            </w:r>
-            <w:proofErr w:type="spellEnd"/>
-            <w:r>
-              <w:rPr>
-                <w:i/>
-              </w:rPr>
-              <w:t xml:space="preserve"> </w:t>
+              <w:t xml:space="preserve">. Rada Mihalcea </w:t>
             </w:r>
           </w:p>
           <w:p>
@@ -4300,15 +4030,7 @@
               <w:t>•</w:t>
             </w:r>
             <w:r>
-              <w:t xml:space="preserve"> Compared with multi-task learning and </w:t>
-            </w:r>
-            <w:proofErr w:type="gramStart"/>
-            <w:r>
-              <w:t>single-task</w:t>
-            </w:r>
-            <w:proofErr w:type="gramEnd"/>
-            <w:r>
-              <w:t xml:space="preserve"> learning baselines. </w:t>
+              <w:t xml:space="preserve"> Compared with multi-task learning and single-task learning baselines. </w:t>
             </w:r>
           </w:p>
         </w:tc>
@@ -4394,16 +4116,8 @@
               <w:rPr>
                 <w:u w:val="single"/>
               </w:rPr>
-              <w:t xml:space="preserve">Use multi-modal news reports to generate hypotheses about real life </w:t>
-            </w:r>
-            <w:proofErr w:type="gramStart"/>
-            <w:r>
-              <w:rPr>
-                <w:u w:val="single"/>
-              </w:rPr>
-              <w:t>events</w:t>
-            </w:r>
-            <w:proofErr w:type="gramEnd"/>
+              <w:t>Use multi-modal news reports to generate hypotheses about real life events</w:t>
+            </w:r>
           </w:p>
           <w:p>
             <w:r>
@@ -4428,30 +4142,14 @@
               <w:rPr>
                 <w:i/>
               </w:rPr>
-              <w:t xml:space="preserve">. Rada </w:t>
-            </w:r>
-            <w:proofErr w:type="spellStart"/>
-            <w:r>
-              <w:rPr>
-                <w:i/>
-              </w:rPr>
-              <w:t>Mihalcea</w:t>
-            </w:r>
-            <w:proofErr w:type="spellEnd"/>
-            <w:r>
-              <w:rPr>
-                <w:i/>
-              </w:rPr>
-              <w:t xml:space="preserve">, part of the DARPA AIDA </w:t>
-            </w:r>
-            <w:proofErr w:type="gramStart"/>
-            <w:r>
-              <w:rPr>
-                <w:i/>
-              </w:rPr>
-              <w:t>project</w:t>
-            </w:r>
-            <w:proofErr w:type="gramEnd"/>
+              <w:t>. Rada Mihalcea</w:t>
+            </w:r>
+            <w:r>
+              <w:rPr>
+                <w:i/>
+              </w:rPr>
+              <w:t>, part of the DARPA AIDA project</w:t>
+            </w:r>
           </w:p>
           <w:p>
             <w:pPr>
@@ -4574,16 +4272,8 @@
               <w:rPr>
                 <w:u w:val="single"/>
               </w:rPr>
-              <w:t xml:space="preserve"> IBM Sapphire project to build a dialogue system for academic </w:t>
-            </w:r>
-            <w:proofErr w:type="gramStart"/>
-            <w:r>
-              <w:rPr>
-                <w:u w:val="single"/>
-              </w:rPr>
-              <w:t>advising</w:t>
-            </w:r>
-            <w:proofErr w:type="gramEnd"/>
+              <w:t xml:space="preserve"> IBM Sapphire project to build a dialogue system for academic advising</w:t>
+            </w:r>
           </w:p>
           <w:p>
             <w:r>
@@ -4608,33 +4298,19 @@
               <w:rPr>
                 <w:i/>
               </w:rPr>
-              <w:t xml:space="preserve">. Dragomir </w:t>
-            </w:r>
-            <w:proofErr w:type="spellStart"/>
-            <w:r>
-              <w:rPr>
-                <w:i/>
-              </w:rPr>
-              <w:t>Radev</w:t>
-            </w:r>
-            <w:proofErr w:type="spellEnd"/>
-            <w:r>
-              <w:rPr>
-                <w:i/>
-              </w:rPr>
+              <w:t xml:space="preserve">. Dragomir Radev </w:t>
+            </w:r>
+          </w:p>
+          <w:p>
+            <w:r>
+              <w:t xml:space="preserve">• </w:t>
+            </w:r>
+            <w:r>
+              <w:t>Implemented a named entity recognizer</w:t>
+            </w:r>
+            <w:r>
               <w:t xml:space="preserve"> </w:t>
             </w:r>
-          </w:p>
-          <w:p>
-            <w:r>
-              <w:t xml:space="preserve">• </w:t>
-            </w:r>
-            <w:r>
-              <w:t>Implemented a named entity recognizer</w:t>
-            </w:r>
-            <w:r>
-              <w:t xml:space="preserve"> </w:t>
-            </w:r>
             <w:r>
               <w:t>specifically on the academic advising ontology to automatically expand training data by permutating entities</w:t>
             </w:r>
@@ -4655,15 +4331,7 @@
           </w:p>
           <w:p>
             <w:r>
-              <w:t xml:space="preserve">• Contributed </w:t>
-            </w:r>
-            <w:proofErr w:type="gramStart"/>
-            <w:r>
-              <w:t>in</w:t>
-            </w:r>
-            <w:proofErr w:type="gramEnd"/>
-            <w:r>
-              <w:t xml:space="preserve"> building </w:t>
+              <w:t xml:space="preserve">• Contributed in building </w:t>
             </w:r>
             <w:r>
               <w:t>the Advising</w:t>
@@ -4806,21 +4474,7 @@
               <w:rPr>
                 <w:i/>
               </w:rPr>
-              <w:t xml:space="preserve">. Dragomir </w:t>
-            </w:r>
-            <w:proofErr w:type="spellStart"/>
-            <w:r>
-              <w:rPr>
-                <w:i/>
-              </w:rPr>
-              <w:t>Radev</w:t>
-            </w:r>
-            <w:proofErr w:type="spellEnd"/>
-            <w:r>
-              <w:rPr>
-                <w:i/>
-              </w:rPr>
-              <w:t xml:space="preserve"> </w:t>
+              <w:t xml:space="preserve">. Dragomir Radev </w:t>
             </w:r>
           </w:p>
           <w:p>
@@ -4983,21 +4637,7 @@
               <w:rPr>
                 <w:i/>
               </w:rPr>
-              <w:t xml:space="preserve">Dragomir </w:t>
-            </w:r>
-            <w:proofErr w:type="spellStart"/>
-            <w:r>
-              <w:rPr>
-                <w:i/>
-              </w:rPr>
-              <w:t>Radev</w:t>
-            </w:r>
-            <w:proofErr w:type="spellEnd"/>
-            <w:r>
-              <w:rPr>
-                <w:i/>
-              </w:rPr>
-              <w:t xml:space="preserve"> </w:t>
+              <w:t xml:space="preserve">Dragomir Radev </w:t>
             </w:r>
           </w:p>
           <w:p>
@@ -5774,15 +5414,7 @@
               <w:t>Helped design course contents,</w:t>
             </w:r>
             <w:r>
-              <w:t xml:space="preserve"> </w:t>
-            </w:r>
-            <w:proofErr w:type="gramStart"/>
-            <w:r>
-              <w:t>projects</w:t>
-            </w:r>
-            <w:proofErr w:type="gramEnd"/>
-            <w:r>
-              <w:t xml:space="preserve"> and exams</w:t>
+              <w:t xml:space="preserve"> projects and exams</w:t>
             </w:r>
             <w:r>
               <w:t xml:space="preserve">. </w:t>
@@ -6532,21 +6164,7 @@
               <w:rPr>
                 <w:bCs/>
               </w:rPr>
-              <w:t xml:space="preserve">, Spotify, Apple </w:t>
-            </w:r>
-            <w:proofErr w:type="gramStart"/>
-            <w:r>
-              <w:rPr>
-                <w:bCs/>
-              </w:rPr>
-              <w:t>Music</w:t>
-            </w:r>
-            <w:proofErr w:type="gramEnd"/>
-            <w:r>
-              <w:rPr>
-                <w:bCs/>
-              </w:rPr>
-              <w:t xml:space="preserve"> and all streaming services. As of May 2023, my channel on </w:t>
+              <w:t xml:space="preserve">, Spotify, Apple Music and all streaming services. As of May 2023, my channel on </w:t>
             </w:r>
             <w:proofErr w:type="spellStart"/>
             <w:r>

</xml_diff>